<commit_message>
Bab 2 Penelitian Terdahulu
</commit_message>
<xml_diff>
--- a/32190039 - Michael Alfonso.docx
+++ b/32190039 - Michael Alfonso.docx
@@ -353,7 +353,6 @@
           <w:lang w:eastAsia="en-ID"/>
         </w:rPr>
       </w:pPr>
-      <w:proofErr w:type="gramStart"/>
       <w:r>
         <w:rPr>
           <w:rFonts w:ascii="Times New Roman" w:eastAsia="Times New Roman" w:hAnsi="Times New Roman" w:cs="Times New Roman"/>
@@ -363,7 +362,6 @@
         </w:rPr>
         <w:t>Oleh :</w:t>
       </w:r>
-      <w:proofErr w:type="gramEnd"/>
     </w:p>
     <w:p>
       <w:pPr>
@@ -21910,6 +21908,3489 @@
         <w:t>:</w:t>
       </w:r>
     </w:p>
+    <w:tbl>
+      <w:tblPr>
+        <w:tblStyle w:val="TableGrid"/>
+        <w:tblW w:w="11625" w:type="dxa"/>
+        <w:tblInd w:w="-2132" w:type="dxa"/>
+        <w:tblLook w:val="04A0" w:firstRow="1" w:lastRow="0" w:firstColumn="1" w:lastColumn="0" w:noHBand="0" w:noVBand="1"/>
+      </w:tblPr>
+      <w:tblGrid>
+        <w:gridCol w:w="570"/>
+        <w:gridCol w:w="3684"/>
+        <w:gridCol w:w="850"/>
+        <w:gridCol w:w="2693"/>
+        <w:gridCol w:w="3828"/>
+      </w:tblGrid>
+      <w:tr>
+        <w:tc>
+          <w:tcPr>
+            <w:tcW w:w="570" w:type="dxa"/>
+          </w:tcPr>
+          <w:p>
+            <w:pPr>
+              <w:rPr>
+                <w:rFonts w:ascii="Times New Roman" w:hAnsi="Times New Roman" w:cs="Times New Roman"/>
+                <w:sz w:val="24"/>
+                <w:szCs w:val="24"/>
+              </w:rPr>
+            </w:pPr>
+            <w:r>
+              <w:rPr>
+                <w:rFonts w:ascii="Times New Roman" w:hAnsi="Times New Roman" w:cs="Times New Roman"/>
+                <w:sz w:val="24"/>
+                <w:szCs w:val="24"/>
+              </w:rPr>
+              <w:t>No.</w:t>
+            </w:r>
+          </w:p>
+        </w:tc>
+        <w:tc>
+          <w:tcPr>
+            <w:tcW w:w="3684" w:type="dxa"/>
+          </w:tcPr>
+          <w:p>
+            <w:pPr>
+              <w:rPr>
+                <w:rFonts w:ascii="Times New Roman" w:hAnsi="Times New Roman" w:cs="Times New Roman"/>
+                <w:sz w:val="24"/>
+                <w:szCs w:val="24"/>
+              </w:rPr>
+            </w:pPr>
+            <w:proofErr w:type="spellStart"/>
+            <w:r>
+              <w:rPr>
+                <w:rFonts w:ascii="Times New Roman" w:hAnsi="Times New Roman" w:cs="Times New Roman"/>
+                <w:sz w:val="24"/>
+                <w:szCs w:val="24"/>
+              </w:rPr>
+              <w:t>Penulis</w:t>
+            </w:r>
+            <w:proofErr w:type="spellEnd"/>
+          </w:p>
+        </w:tc>
+        <w:tc>
+          <w:tcPr>
+            <w:tcW w:w="850" w:type="dxa"/>
+          </w:tcPr>
+          <w:p>
+            <w:pPr>
+              <w:rPr>
+                <w:rFonts w:ascii="Times New Roman" w:hAnsi="Times New Roman" w:cs="Times New Roman"/>
+                <w:sz w:val="24"/>
+                <w:szCs w:val="24"/>
+              </w:rPr>
+            </w:pPr>
+            <w:proofErr w:type="spellStart"/>
+            <w:r>
+              <w:rPr>
+                <w:rFonts w:ascii="Times New Roman" w:hAnsi="Times New Roman" w:cs="Times New Roman"/>
+                <w:sz w:val="24"/>
+                <w:szCs w:val="24"/>
+              </w:rPr>
+              <w:t>Tahun</w:t>
+            </w:r>
+            <w:proofErr w:type="spellEnd"/>
+          </w:p>
+        </w:tc>
+        <w:tc>
+          <w:tcPr>
+            <w:tcW w:w="2693" w:type="dxa"/>
+          </w:tcPr>
+          <w:p>
+            <w:pPr>
+              <w:rPr>
+                <w:rFonts w:ascii="Times New Roman" w:hAnsi="Times New Roman" w:cs="Times New Roman"/>
+                <w:sz w:val="24"/>
+                <w:szCs w:val="24"/>
+              </w:rPr>
+            </w:pPr>
+            <w:proofErr w:type="spellStart"/>
+            <w:r>
+              <w:rPr>
+                <w:rFonts w:ascii="Times New Roman" w:hAnsi="Times New Roman" w:cs="Times New Roman"/>
+                <w:sz w:val="24"/>
+                <w:szCs w:val="24"/>
+              </w:rPr>
+              <w:t>Judul</w:t>
+            </w:r>
+            <w:proofErr w:type="spellEnd"/>
+          </w:p>
+        </w:tc>
+        <w:tc>
+          <w:tcPr>
+            <w:tcW w:w="3828" w:type="dxa"/>
+          </w:tcPr>
+          <w:p>
+            <w:pPr>
+              <w:rPr>
+                <w:rFonts w:ascii="Times New Roman" w:hAnsi="Times New Roman" w:cs="Times New Roman"/>
+                <w:sz w:val="24"/>
+                <w:szCs w:val="24"/>
+              </w:rPr>
+            </w:pPr>
+            <w:r>
+              <w:rPr>
+                <w:rFonts w:ascii="Times New Roman" w:hAnsi="Times New Roman" w:cs="Times New Roman"/>
+                <w:sz w:val="24"/>
+                <w:szCs w:val="24"/>
+              </w:rPr>
+              <w:t>Kesimpulan</w:t>
+            </w:r>
+          </w:p>
+        </w:tc>
+      </w:tr>
+      <w:tr>
+        <w:tc>
+          <w:tcPr>
+            <w:tcW w:w="570" w:type="dxa"/>
+          </w:tcPr>
+          <w:p>
+            <w:pPr>
+              <w:rPr>
+                <w:rFonts w:ascii="Times New Roman" w:hAnsi="Times New Roman" w:cs="Times New Roman"/>
+                <w:sz w:val="24"/>
+                <w:szCs w:val="24"/>
+              </w:rPr>
+            </w:pPr>
+            <w:r>
+              <w:rPr>
+                <w:rFonts w:ascii="Times New Roman" w:hAnsi="Times New Roman" w:cs="Times New Roman"/>
+                <w:sz w:val="24"/>
+                <w:szCs w:val="24"/>
+              </w:rPr>
+              <w:t>1</w:t>
+            </w:r>
+          </w:p>
+        </w:tc>
+        <w:tc>
+          <w:tcPr>
+            <w:tcW w:w="3684" w:type="dxa"/>
+          </w:tcPr>
+          <w:p>
+            <w:pPr>
+              <w:rPr>
+                <w:rFonts w:ascii="Times New Roman" w:hAnsi="Times New Roman" w:cs="Times New Roman"/>
+                <w:sz w:val="24"/>
+                <w:szCs w:val="24"/>
+              </w:rPr>
+            </w:pPr>
+            <w:r>
+              <w:rPr>
+                <w:rFonts w:ascii="Times New Roman" w:hAnsi="Times New Roman" w:cs="Times New Roman"/>
+                <w:sz w:val="24"/>
+                <w:szCs w:val="24"/>
+              </w:rPr>
+              <w:t xml:space="preserve">Valonia Inge Santoso, Gloria Virginia, Yuan </w:t>
+            </w:r>
+            <w:proofErr w:type="spellStart"/>
+            <w:r>
+              <w:rPr>
+                <w:rFonts w:ascii="Times New Roman" w:hAnsi="Times New Roman" w:cs="Times New Roman"/>
+                <w:sz w:val="24"/>
+                <w:szCs w:val="24"/>
+              </w:rPr>
+              <w:t>Lukito</w:t>
+            </w:r>
+            <w:proofErr w:type="spellEnd"/>
+          </w:p>
+        </w:tc>
+        <w:tc>
+          <w:tcPr>
+            <w:tcW w:w="850" w:type="dxa"/>
+          </w:tcPr>
+          <w:p>
+            <w:pPr>
+              <w:rPr>
+                <w:rFonts w:ascii="Times New Roman" w:hAnsi="Times New Roman" w:cs="Times New Roman"/>
+                <w:sz w:val="24"/>
+                <w:szCs w:val="24"/>
+              </w:rPr>
+            </w:pPr>
+            <w:r>
+              <w:rPr>
+                <w:rFonts w:ascii="Times New Roman" w:hAnsi="Times New Roman" w:cs="Times New Roman"/>
+                <w:sz w:val="24"/>
+                <w:szCs w:val="24"/>
+              </w:rPr>
+              <w:t>2017</w:t>
+            </w:r>
+          </w:p>
+        </w:tc>
+        <w:tc>
+          <w:tcPr>
+            <w:tcW w:w="2693" w:type="dxa"/>
+          </w:tcPr>
+          <w:p>
+            <w:pPr>
+              <w:rPr>
+                <w:rFonts w:ascii="Times New Roman" w:hAnsi="Times New Roman" w:cs="Times New Roman"/>
+                <w:sz w:val="24"/>
+                <w:szCs w:val="24"/>
+              </w:rPr>
+            </w:pPr>
+            <w:r>
+              <w:rPr>
+                <w:rFonts w:ascii="Times New Roman" w:hAnsi="Times New Roman" w:cs="Times New Roman"/>
+                <w:sz w:val="24"/>
+                <w:szCs w:val="24"/>
+              </w:rPr>
+              <w:t xml:space="preserve">PENERAPAN SENTIMENT ANALYSIS PADA </w:t>
+            </w:r>
+            <w:r>
+              <w:rPr>
+                <w:rFonts w:ascii="Times New Roman" w:hAnsi="Times New Roman" w:cs="Times New Roman"/>
+                <w:sz w:val="24"/>
+                <w:szCs w:val="24"/>
+              </w:rPr>
+              <w:lastRenderedPageBreak/>
+              <w:t>HASIL EVALUASI DOSEN</w:t>
+            </w:r>
+            <w:r>
+              <w:rPr>
+                <w:rFonts w:ascii="Times New Roman" w:hAnsi="Times New Roman" w:cs="Times New Roman"/>
+                <w:sz w:val="24"/>
+                <w:szCs w:val="24"/>
+              </w:rPr>
+              <w:t xml:space="preserve"> </w:t>
+            </w:r>
+            <w:r>
+              <w:rPr>
+                <w:rFonts w:ascii="Times New Roman" w:hAnsi="Times New Roman" w:cs="Times New Roman"/>
+                <w:sz w:val="24"/>
+                <w:szCs w:val="24"/>
+              </w:rPr>
+              <w:t>DENGAN METODE SUPPORT VECTOR MACHINE</w:t>
+            </w:r>
+          </w:p>
+        </w:tc>
+        <w:tc>
+          <w:tcPr>
+            <w:tcW w:w="3828" w:type="dxa"/>
+          </w:tcPr>
+          <w:p>
+            <w:pPr>
+              <w:rPr>
+                <w:rFonts w:ascii="Times New Roman" w:hAnsi="Times New Roman" w:cs="Times New Roman"/>
+                <w:sz w:val="24"/>
+                <w:szCs w:val="24"/>
+              </w:rPr>
+            </w:pPr>
+            <w:proofErr w:type="spellStart"/>
+            <w:r>
+              <w:rPr>
+                <w:rFonts w:ascii="Times New Roman" w:hAnsi="Times New Roman" w:cs="Times New Roman"/>
+                <w:sz w:val="24"/>
+                <w:szCs w:val="24"/>
+              </w:rPr>
+              <w:lastRenderedPageBreak/>
+              <w:t>Sistem</w:t>
+            </w:r>
+            <w:proofErr w:type="spellEnd"/>
+            <w:r>
+              <w:rPr>
+                <w:rFonts w:ascii="Times New Roman" w:hAnsi="Times New Roman" w:cs="Times New Roman"/>
+                <w:sz w:val="24"/>
+                <w:szCs w:val="24"/>
+              </w:rPr>
+              <w:t xml:space="preserve"> </w:t>
+            </w:r>
+            <w:proofErr w:type="spellStart"/>
+            <w:r>
+              <w:rPr>
+                <w:rFonts w:ascii="Times New Roman" w:hAnsi="Times New Roman" w:cs="Times New Roman"/>
+                <w:sz w:val="24"/>
+                <w:szCs w:val="24"/>
+              </w:rPr>
+              <w:t>berhasil</w:t>
+            </w:r>
+            <w:proofErr w:type="spellEnd"/>
+            <w:r>
+              <w:rPr>
+                <w:rFonts w:ascii="Times New Roman" w:hAnsi="Times New Roman" w:cs="Times New Roman"/>
+                <w:sz w:val="24"/>
+                <w:szCs w:val="24"/>
+              </w:rPr>
+              <w:t xml:space="preserve"> </w:t>
+            </w:r>
+            <w:proofErr w:type="spellStart"/>
+            <w:r>
+              <w:rPr>
+                <w:rFonts w:ascii="Times New Roman" w:hAnsi="Times New Roman" w:cs="Times New Roman"/>
+                <w:sz w:val="24"/>
+                <w:szCs w:val="24"/>
+              </w:rPr>
+              <w:t>melakukan</w:t>
+            </w:r>
+            <w:proofErr w:type="spellEnd"/>
+            <w:r>
+              <w:rPr>
+                <w:rFonts w:ascii="Times New Roman" w:hAnsi="Times New Roman" w:cs="Times New Roman"/>
+                <w:sz w:val="24"/>
+                <w:szCs w:val="24"/>
+              </w:rPr>
+              <w:t xml:space="preserve"> </w:t>
+            </w:r>
+            <w:r>
+              <w:rPr>
+                <w:rFonts w:ascii="Times New Roman" w:hAnsi="Times New Roman" w:cs="Times New Roman"/>
+                <w:i/>
+                <w:iCs/>
+                <w:sz w:val="24"/>
+                <w:szCs w:val="24"/>
+              </w:rPr>
+              <w:t>sentiment analysis</w:t>
+            </w:r>
+            <w:r>
+              <w:rPr>
+                <w:rFonts w:ascii="Times New Roman" w:hAnsi="Times New Roman" w:cs="Times New Roman"/>
+                <w:sz w:val="24"/>
+                <w:szCs w:val="24"/>
+              </w:rPr>
+              <w:t xml:space="preserve"> </w:t>
+            </w:r>
+            <w:proofErr w:type="spellStart"/>
+            <w:r>
+              <w:rPr>
+                <w:rFonts w:ascii="Times New Roman" w:hAnsi="Times New Roman" w:cs="Times New Roman"/>
+                <w:sz w:val="24"/>
+                <w:szCs w:val="24"/>
+              </w:rPr>
+              <w:t>dengan</w:t>
+            </w:r>
+            <w:proofErr w:type="spellEnd"/>
+            <w:r>
+              <w:rPr>
+                <w:rFonts w:ascii="Times New Roman" w:hAnsi="Times New Roman" w:cs="Times New Roman"/>
+                <w:sz w:val="24"/>
+                <w:szCs w:val="24"/>
+              </w:rPr>
+              <w:t xml:space="preserve"> </w:t>
+            </w:r>
+            <w:proofErr w:type="spellStart"/>
+            <w:r>
+              <w:rPr>
+                <w:rFonts w:ascii="Times New Roman" w:hAnsi="Times New Roman" w:cs="Times New Roman"/>
+                <w:sz w:val="24"/>
+                <w:szCs w:val="24"/>
+              </w:rPr>
+              <w:t>metode</w:t>
+            </w:r>
+            <w:proofErr w:type="spellEnd"/>
+            <w:r>
+              <w:rPr>
+                <w:rFonts w:ascii="Times New Roman" w:hAnsi="Times New Roman" w:cs="Times New Roman"/>
+                <w:sz w:val="24"/>
+                <w:szCs w:val="24"/>
+              </w:rPr>
+              <w:t xml:space="preserve"> SVM </w:t>
+            </w:r>
+            <w:proofErr w:type="spellStart"/>
+            <w:r>
+              <w:rPr>
+                <w:rFonts w:ascii="Times New Roman" w:hAnsi="Times New Roman" w:cs="Times New Roman"/>
+                <w:sz w:val="24"/>
+                <w:szCs w:val="24"/>
+              </w:rPr>
+              <w:t>terhadap</w:t>
+            </w:r>
+            <w:proofErr w:type="spellEnd"/>
+            <w:r>
+              <w:rPr>
+                <w:rFonts w:ascii="Times New Roman" w:hAnsi="Times New Roman" w:cs="Times New Roman"/>
+                <w:sz w:val="24"/>
+                <w:szCs w:val="24"/>
+              </w:rPr>
+              <w:t xml:space="preserve"> </w:t>
+            </w:r>
+            <w:proofErr w:type="spellStart"/>
+            <w:r>
+              <w:rPr>
+                <w:rFonts w:ascii="Times New Roman" w:hAnsi="Times New Roman" w:cs="Times New Roman"/>
+                <w:sz w:val="24"/>
+                <w:szCs w:val="24"/>
+              </w:rPr>
+              <w:t>evaluasi</w:t>
+            </w:r>
+            <w:proofErr w:type="spellEnd"/>
+            <w:r>
+              <w:rPr>
+                <w:rFonts w:ascii="Times New Roman" w:hAnsi="Times New Roman" w:cs="Times New Roman"/>
+                <w:sz w:val="24"/>
+                <w:szCs w:val="24"/>
+              </w:rPr>
+              <w:t xml:space="preserve"> </w:t>
+            </w:r>
+            <w:proofErr w:type="spellStart"/>
+            <w:r>
+              <w:rPr>
+                <w:rFonts w:ascii="Times New Roman" w:hAnsi="Times New Roman" w:cs="Times New Roman"/>
+                <w:sz w:val="24"/>
+                <w:szCs w:val="24"/>
+              </w:rPr>
+              <w:t>dosen</w:t>
+            </w:r>
+            <w:proofErr w:type="spellEnd"/>
+            <w:r>
+              <w:rPr>
+                <w:rFonts w:ascii="Times New Roman" w:hAnsi="Times New Roman" w:cs="Times New Roman"/>
+                <w:sz w:val="24"/>
+                <w:szCs w:val="24"/>
+              </w:rPr>
+              <w:t xml:space="preserve"> FTI UKDW </w:t>
+            </w:r>
+            <w:r>
+              <w:rPr>
+                <w:rFonts w:ascii="Times New Roman" w:hAnsi="Times New Roman" w:cs="Times New Roman"/>
+                <w:sz w:val="24"/>
+                <w:szCs w:val="24"/>
+              </w:rPr>
+              <w:lastRenderedPageBreak/>
+              <w:t xml:space="preserve">Prodi Teknik </w:t>
+            </w:r>
+            <w:proofErr w:type="spellStart"/>
+            <w:r>
+              <w:rPr>
+                <w:rFonts w:ascii="Times New Roman" w:hAnsi="Times New Roman" w:cs="Times New Roman"/>
+                <w:sz w:val="24"/>
+                <w:szCs w:val="24"/>
+              </w:rPr>
+              <w:t>Informatika</w:t>
+            </w:r>
+            <w:proofErr w:type="spellEnd"/>
+            <w:r>
+              <w:rPr>
+                <w:rFonts w:ascii="Times New Roman" w:hAnsi="Times New Roman" w:cs="Times New Roman"/>
+                <w:sz w:val="24"/>
+                <w:szCs w:val="24"/>
+              </w:rPr>
+              <w:t xml:space="preserve"> </w:t>
+            </w:r>
+            <w:proofErr w:type="spellStart"/>
+            <w:r>
+              <w:rPr>
+                <w:rFonts w:ascii="Times New Roman" w:hAnsi="Times New Roman" w:cs="Times New Roman"/>
+                <w:sz w:val="24"/>
+                <w:szCs w:val="24"/>
+              </w:rPr>
+              <w:t>tahun</w:t>
+            </w:r>
+            <w:proofErr w:type="spellEnd"/>
+            <w:r>
+              <w:rPr>
+                <w:rFonts w:ascii="Times New Roman" w:hAnsi="Times New Roman" w:cs="Times New Roman"/>
+                <w:sz w:val="24"/>
+                <w:szCs w:val="24"/>
+              </w:rPr>
+              <w:t xml:space="preserve"> </w:t>
+            </w:r>
+            <w:proofErr w:type="spellStart"/>
+            <w:r>
+              <w:rPr>
+                <w:rFonts w:ascii="Times New Roman" w:hAnsi="Times New Roman" w:cs="Times New Roman"/>
+                <w:sz w:val="24"/>
+                <w:szCs w:val="24"/>
+              </w:rPr>
+              <w:t>ajaran</w:t>
+            </w:r>
+            <w:proofErr w:type="spellEnd"/>
+            <w:r>
+              <w:rPr>
+                <w:rFonts w:ascii="Times New Roman" w:hAnsi="Times New Roman" w:cs="Times New Roman"/>
+                <w:sz w:val="24"/>
+                <w:szCs w:val="24"/>
+              </w:rPr>
+              <w:t xml:space="preserve"> 2014/2015 </w:t>
+            </w:r>
+            <w:proofErr w:type="spellStart"/>
+            <w:r>
+              <w:rPr>
+                <w:rFonts w:ascii="Times New Roman" w:hAnsi="Times New Roman" w:cs="Times New Roman"/>
+                <w:sz w:val="24"/>
+                <w:szCs w:val="24"/>
+              </w:rPr>
+              <w:t>menggunakan</w:t>
+            </w:r>
+            <w:proofErr w:type="spellEnd"/>
+            <w:r>
+              <w:rPr>
+                <w:rFonts w:ascii="Times New Roman" w:hAnsi="Times New Roman" w:cs="Times New Roman"/>
+                <w:sz w:val="24"/>
+                <w:szCs w:val="24"/>
+              </w:rPr>
+              <w:t xml:space="preserve"> </w:t>
+            </w:r>
+            <w:proofErr w:type="spellStart"/>
+            <w:r>
+              <w:rPr>
+                <w:rFonts w:ascii="Times New Roman" w:hAnsi="Times New Roman" w:cs="Times New Roman"/>
+                <w:sz w:val="24"/>
+                <w:szCs w:val="24"/>
+              </w:rPr>
+              <w:t>validasi</w:t>
+            </w:r>
+            <w:proofErr w:type="spellEnd"/>
+            <w:r>
+              <w:rPr>
+                <w:rFonts w:ascii="Times New Roman" w:hAnsi="Times New Roman" w:cs="Times New Roman"/>
+                <w:sz w:val="24"/>
+                <w:szCs w:val="24"/>
+              </w:rPr>
+              <w:t xml:space="preserve"> </w:t>
+            </w:r>
+            <w:r>
+              <w:rPr>
+                <w:rFonts w:ascii="Times New Roman" w:hAnsi="Times New Roman" w:cs="Times New Roman"/>
+                <w:i/>
+                <w:iCs/>
+                <w:sz w:val="24"/>
+                <w:szCs w:val="24"/>
+              </w:rPr>
+              <w:t>K-Fold Cross Validation</w:t>
+            </w:r>
+            <w:r>
+              <w:rPr>
+                <w:rFonts w:ascii="Times New Roman" w:hAnsi="Times New Roman" w:cs="Times New Roman"/>
+                <w:sz w:val="24"/>
+                <w:szCs w:val="24"/>
+              </w:rPr>
+              <w:t xml:space="preserve"> </w:t>
+            </w:r>
+            <w:proofErr w:type="spellStart"/>
+            <w:r>
+              <w:rPr>
+                <w:rFonts w:ascii="Times New Roman" w:hAnsi="Times New Roman" w:cs="Times New Roman"/>
+                <w:sz w:val="24"/>
+                <w:szCs w:val="24"/>
+              </w:rPr>
+              <w:t>dengan</w:t>
+            </w:r>
+            <w:proofErr w:type="spellEnd"/>
+            <w:r>
+              <w:rPr>
+                <w:rFonts w:ascii="Times New Roman" w:hAnsi="Times New Roman" w:cs="Times New Roman"/>
+                <w:sz w:val="24"/>
+                <w:szCs w:val="24"/>
+              </w:rPr>
+              <w:t xml:space="preserve"> </w:t>
+            </w:r>
+            <w:proofErr w:type="spellStart"/>
+            <w:r>
+              <w:rPr>
+                <w:rFonts w:ascii="Times New Roman" w:hAnsi="Times New Roman" w:cs="Times New Roman"/>
+                <w:sz w:val="24"/>
+                <w:szCs w:val="24"/>
+              </w:rPr>
+              <w:t>akurasi</w:t>
+            </w:r>
+            <w:proofErr w:type="spellEnd"/>
+            <w:r>
+              <w:rPr>
+                <w:rFonts w:ascii="Times New Roman" w:hAnsi="Times New Roman" w:cs="Times New Roman"/>
+                <w:sz w:val="24"/>
+                <w:szCs w:val="24"/>
+              </w:rPr>
+              <w:t xml:space="preserve"> </w:t>
+            </w:r>
+            <w:proofErr w:type="spellStart"/>
+            <w:r>
+              <w:rPr>
+                <w:rFonts w:ascii="Times New Roman" w:hAnsi="Times New Roman" w:cs="Times New Roman"/>
+                <w:sz w:val="24"/>
+                <w:szCs w:val="24"/>
+              </w:rPr>
+              <w:t>tertinggi</w:t>
+            </w:r>
+            <w:proofErr w:type="spellEnd"/>
+            <w:r>
+              <w:rPr>
+                <w:rFonts w:ascii="Times New Roman" w:hAnsi="Times New Roman" w:cs="Times New Roman"/>
+                <w:sz w:val="24"/>
+                <w:szCs w:val="24"/>
+              </w:rPr>
+              <w:t xml:space="preserve"> pada k = 6 </w:t>
+            </w:r>
+            <w:proofErr w:type="spellStart"/>
+            <w:r>
+              <w:rPr>
+                <w:rFonts w:ascii="Times New Roman" w:hAnsi="Times New Roman" w:cs="Times New Roman"/>
+                <w:sz w:val="24"/>
+                <w:szCs w:val="24"/>
+              </w:rPr>
+              <w:t>sebesar</w:t>
+            </w:r>
+            <w:proofErr w:type="spellEnd"/>
+            <w:r>
+              <w:rPr>
+                <w:rFonts w:ascii="Times New Roman" w:hAnsi="Times New Roman" w:cs="Times New Roman"/>
+                <w:sz w:val="24"/>
+                <w:szCs w:val="24"/>
+              </w:rPr>
+              <w:t xml:space="preserve"> 67</w:t>
+            </w:r>
+            <w:r>
+              <w:rPr>
+                <w:rFonts w:ascii="Times New Roman" w:hAnsi="Times New Roman" w:cs="Times New Roman"/>
+                <w:sz w:val="24"/>
+                <w:szCs w:val="24"/>
+              </w:rPr>
+              <w:t>.</w:t>
+            </w:r>
+            <w:r>
+              <w:rPr>
+                <w:rFonts w:ascii="Times New Roman" w:hAnsi="Times New Roman" w:cs="Times New Roman"/>
+                <w:sz w:val="24"/>
+                <w:szCs w:val="24"/>
+              </w:rPr>
+              <w:t>83%</w:t>
+            </w:r>
+            <w:r>
+              <w:rPr>
+                <w:rFonts w:ascii="Times New Roman" w:hAnsi="Times New Roman" w:cs="Times New Roman"/>
+                <w:sz w:val="24"/>
+                <w:szCs w:val="24"/>
+              </w:rPr>
+              <w:t>.</w:t>
+            </w:r>
+          </w:p>
+          <w:p>
+            <w:pPr>
+              <w:rPr>
+                <w:rFonts w:ascii="Times New Roman" w:hAnsi="Times New Roman" w:cs="Times New Roman"/>
+                <w:sz w:val="24"/>
+                <w:szCs w:val="24"/>
+              </w:rPr>
+            </w:pPr>
+          </w:p>
+          <w:p>
+            <w:pPr>
+              <w:rPr>
+                <w:rFonts w:ascii="Times New Roman" w:hAnsi="Times New Roman" w:cs="Times New Roman"/>
+                <w:sz w:val="24"/>
+                <w:szCs w:val="24"/>
+              </w:rPr>
+            </w:pPr>
+          </w:p>
+        </w:tc>
+      </w:tr>
+      <w:tr>
+        <w:tc>
+          <w:tcPr>
+            <w:tcW w:w="570" w:type="dxa"/>
+          </w:tcPr>
+          <w:p>
+            <w:pPr>
+              <w:rPr>
+                <w:rFonts w:ascii="Times New Roman" w:hAnsi="Times New Roman" w:cs="Times New Roman"/>
+                <w:sz w:val="24"/>
+                <w:szCs w:val="24"/>
+              </w:rPr>
+            </w:pPr>
+            <w:r>
+              <w:rPr>
+                <w:rFonts w:ascii="Times New Roman" w:hAnsi="Times New Roman" w:cs="Times New Roman"/>
+                <w:sz w:val="24"/>
+                <w:szCs w:val="24"/>
+              </w:rPr>
+              <w:t>2</w:t>
+            </w:r>
+          </w:p>
+        </w:tc>
+        <w:tc>
+          <w:tcPr>
+            <w:tcW w:w="3684" w:type="dxa"/>
+          </w:tcPr>
+          <w:p>
+            <w:pPr>
+              <w:rPr>
+                <w:rFonts w:ascii="Times New Roman" w:hAnsi="Times New Roman" w:cs="Times New Roman"/>
+                <w:sz w:val="24"/>
+                <w:szCs w:val="24"/>
+              </w:rPr>
+            </w:pPr>
+            <w:proofErr w:type="spellStart"/>
+            <w:r>
+              <w:rPr>
+                <w:rFonts w:ascii="Times New Roman" w:hAnsi="Times New Roman" w:cs="Times New Roman"/>
+                <w:sz w:val="24"/>
+                <w:szCs w:val="24"/>
+              </w:rPr>
+              <w:t>Fadholi</w:t>
+            </w:r>
+            <w:proofErr w:type="spellEnd"/>
+            <w:r>
+              <w:rPr>
+                <w:rFonts w:ascii="Times New Roman" w:hAnsi="Times New Roman" w:cs="Times New Roman"/>
+                <w:sz w:val="24"/>
+                <w:szCs w:val="24"/>
+              </w:rPr>
+              <w:t xml:space="preserve"> Fat </w:t>
+            </w:r>
+            <w:proofErr w:type="spellStart"/>
+            <w:r>
+              <w:rPr>
+                <w:rFonts w:ascii="Times New Roman" w:hAnsi="Times New Roman" w:cs="Times New Roman"/>
+                <w:sz w:val="24"/>
+                <w:szCs w:val="24"/>
+              </w:rPr>
+              <w:t>Haranto</w:t>
+            </w:r>
+            <w:proofErr w:type="spellEnd"/>
+            <w:r>
+              <w:rPr>
+                <w:rFonts w:ascii="Times New Roman" w:hAnsi="Times New Roman" w:cs="Times New Roman"/>
+                <w:sz w:val="24"/>
+                <w:szCs w:val="24"/>
+              </w:rPr>
+              <w:t>,</w:t>
+            </w:r>
+            <w:r>
+              <w:rPr>
+                <w:rFonts w:ascii="Times New Roman" w:hAnsi="Times New Roman" w:cs="Times New Roman"/>
+                <w:sz w:val="24"/>
+                <w:szCs w:val="24"/>
+              </w:rPr>
+              <w:t xml:space="preserve"> </w:t>
+            </w:r>
+            <w:proofErr w:type="spellStart"/>
+            <w:r>
+              <w:rPr>
+                <w:rFonts w:ascii="Times New Roman" w:hAnsi="Times New Roman" w:cs="Times New Roman"/>
+                <w:sz w:val="24"/>
+                <w:szCs w:val="24"/>
+              </w:rPr>
+              <w:t>Bety</w:t>
+            </w:r>
+            <w:proofErr w:type="spellEnd"/>
+            <w:r>
+              <w:rPr>
+                <w:rFonts w:ascii="Times New Roman" w:hAnsi="Times New Roman" w:cs="Times New Roman"/>
+                <w:sz w:val="24"/>
+                <w:szCs w:val="24"/>
+              </w:rPr>
+              <w:t xml:space="preserve"> </w:t>
+            </w:r>
+            <w:proofErr w:type="spellStart"/>
+            <w:r>
+              <w:rPr>
+                <w:rFonts w:ascii="Times New Roman" w:hAnsi="Times New Roman" w:cs="Times New Roman"/>
+                <w:sz w:val="24"/>
+                <w:szCs w:val="24"/>
+              </w:rPr>
+              <w:t>Wulan</w:t>
+            </w:r>
+            <w:proofErr w:type="spellEnd"/>
+            <w:r>
+              <w:rPr>
+                <w:rFonts w:ascii="Times New Roman" w:hAnsi="Times New Roman" w:cs="Times New Roman"/>
+                <w:sz w:val="24"/>
+                <w:szCs w:val="24"/>
+              </w:rPr>
+              <w:t xml:space="preserve"> Sari</w:t>
+            </w:r>
+          </w:p>
+        </w:tc>
+        <w:tc>
+          <w:tcPr>
+            <w:tcW w:w="850" w:type="dxa"/>
+          </w:tcPr>
+          <w:p>
+            <w:pPr>
+              <w:rPr>
+                <w:rFonts w:ascii="Times New Roman" w:hAnsi="Times New Roman" w:cs="Times New Roman"/>
+                <w:sz w:val="24"/>
+                <w:szCs w:val="24"/>
+              </w:rPr>
+            </w:pPr>
+            <w:r>
+              <w:rPr>
+                <w:rFonts w:ascii="Times New Roman" w:hAnsi="Times New Roman" w:cs="Times New Roman"/>
+                <w:sz w:val="24"/>
+                <w:szCs w:val="24"/>
+              </w:rPr>
+              <w:t>2019</w:t>
+            </w:r>
+          </w:p>
+        </w:tc>
+        <w:tc>
+          <w:tcPr>
+            <w:tcW w:w="2693" w:type="dxa"/>
+          </w:tcPr>
+          <w:p>
+            <w:pPr>
+              <w:rPr>
+                <w:rFonts w:ascii="Times New Roman" w:hAnsi="Times New Roman" w:cs="Times New Roman"/>
+                <w:sz w:val="24"/>
+                <w:szCs w:val="24"/>
+              </w:rPr>
+            </w:pPr>
+            <w:r>
+              <w:rPr>
+                <w:rFonts w:ascii="Times New Roman" w:hAnsi="Times New Roman" w:cs="Times New Roman"/>
+                <w:sz w:val="24"/>
+                <w:szCs w:val="24"/>
+              </w:rPr>
+              <w:t xml:space="preserve">IMPLEMENTASI </w:t>
+            </w:r>
+            <w:r>
+              <w:rPr>
+                <w:rFonts w:ascii="Times New Roman" w:hAnsi="Times New Roman" w:cs="Times New Roman"/>
+                <w:i/>
+                <w:iCs/>
+                <w:sz w:val="24"/>
+                <w:szCs w:val="24"/>
+              </w:rPr>
+              <w:t>SUPPORT VECTOR MACHINE</w:t>
+            </w:r>
+            <w:r>
+              <w:rPr>
+                <w:rFonts w:ascii="Times New Roman" w:hAnsi="Times New Roman" w:cs="Times New Roman"/>
+                <w:sz w:val="24"/>
+                <w:szCs w:val="24"/>
+              </w:rPr>
+              <w:t xml:space="preserve"> UNTUK ANALISIS SENTIMEN </w:t>
+            </w:r>
+            <w:r>
+              <w:rPr>
+                <w:rFonts w:ascii="Times New Roman" w:hAnsi="Times New Roman" w:cs="Times New Roman"/>
+                <w:sz w:val="24"/>
+                <w:szCs w:val="24"/>
+              </w:rPr>
+              <w:t>P</w:t>
+            </w:r>
+            <w:r>
+              <w:rPr>
+                <w:rFonts w:ascii="Times New Roman" w:hAnsi="Times New Roman" w:cs="Times New Roman"/>
+                <w:sz w:val="24"/>
+                <w:szCs w:val="24"/>
+              </w:rPr>
+              <w:t>ENGGUNA TWITTER TERHADAP PELAYANAN TELKOM DAN BIZNET</w:t>
+            </w:r>
+          </w:p>
+        </w:tc>
+        <w:tc>
+          <w:tcPr>
+            <w:tcW w:w="3828" w:type="dxa"/>
+          </w:tcPr>
+          <w:p>
+            <w:pPr>
+              <w:rPr>
+                <w:rFonts w:ascii="Times New Roman" w:hAnsi="Times New Roman" w:cs="Times New Roman"/>
+                <w:sz w:val="24"/>
+                <w:szCs w:val="24"/>
+              </w:rPr>
+            </w:pPr>
+            <w:proofErr w:type="spellStart"/>
+            <w:r>
+              <w:rPr>
+                <w:rFonts w:ascii="Times New Roman" w:hAnsi="Times New Roman" w:cs="Times New Roman"/>
+                <w:sz w:val="24"/>
+                <w:szCs w:val="24"/>
+              </w:rPr>
+              <w:t>Penelitian</w:t>
+            </w:r>
+            <w:proofErr w:type="spellEnd"/>
+            <w:r>
+              <w:rPr>
+                <w:rFonts w:ascii="Times New Roman" w:hAnsi="Times New Roman" w:cs="Times New Roman"/>
+                <w:sz w:val="24"/>
+                <w:szCs w:val="24"/>
+              </w:rPr>
+              <w:t xml:space="preserve"> sentiment </w:t>
+            </w:r>
+            <w:proofErr w:type="spellStart"/>
+            <w:r>
+              <w:rPr>
+                <w:rFonts w:ascii="Times New Roman" w:hAnsi="Times New Roman" w:cs="Times New Roman"/>
+                <w:sz w:val="24"/>
+                <w:szCs w:val="24"/>
+              </w:rPr>
+              <w:t>pengguna</w:t>
+            </w:r>
+            <w:proofErr w:type="spellEnd"/>
+            <w:r>
+              <w:rPr>
+                <w:rFonts w:ascii="Times New Roman" w:hAnsi="Times New Roman" w:cs="Times New Roman"/>
+                <w:sz w:val="24"/>
+                <w:szCs w:val="24"/>
+              </w:rPr>
+              <w:t xml:space="preserve"> twitter </w:t>
+            </w:r>
+            <w:proofErr w:type="spellStart"/>
+            <w:r>
+              <w:rPr>
+                <w:rFonts w:ascii="Times New Roman" w:hAnsi="Times New Roman" w:cs="Times New Roman"/>
+                <w:sz w:val="24"/>
+                <w:szCs w:val="24"/>
+              </w:rPr>
+              <w:t>terhadap</w:t>
+            </w:r>
+            <w:proofErr w:type="spellEnd"/>
+            <w:r>
+              <w:rPr>
+                <w:rFonts w:ascii="Times New Roman" w:hAnsi="Times New Roman" w:cs="Times New Roman"/>
+                <w:sz w:val="24"/>
+                <w:szCs w:val="24"/>
+              </w:rPr>
+              <w:t xml:space="preserve"> </w:t>
+            </w:r>
+            <w:proofErr w:type="spellStart"/>
+            <w:r>
+              <w:rPr>
+                <w:rFonts w:ascii="Times New Roman" w:hAnsi="Times New Roman" w:cs="Times New Roman"/>
+                <w:sz w:val="24"/>
+                <w:szCs w:val="24"/>
+              </w:rPr>
+              <w:t>biznet</w:t>
+            </w:r>
+            <w:proofErr w:type="spellEnd"/>
+            <w:r>
+              <w:rPr>
+                <w:rFonts w:ascii="Times New Roman" w:hAnsi="Times New Roman" w:cs="Times New Roman"/>
+                <w:sz w:val="24"/>
+                <w:szCs w:val="24"/>
+              </w:rPr>
+              <w:t xml:space="preserve"> dan </w:t>
+            </w:r>
+            <w:proofErr w:type="spellStart"/>
+            <w:r>
+              <w:rPr>
+                <w:rFonts w:ascii="Times New Roman" w:hAnsi="Times New Roman" w:cs="Times New Roman"/>
+                <w:sz w:val="24"/>
+                <w:szCs w:val="24"/>
+              </w:rPr>
+              <w:t>telkom</w:t>
+            </w:r>
+            <w:proofErr w:type="spellEnd"/>
+            <w:r>
+              <w:rPr>
+                <w:rFonts w:ascii="Times New Roman" w:hAnsi="Times New Roman" w:cs="Times New Roman"/>
+                <w:sz w:val="24"/>
+                <w:szCs w:val="24"/>
+              </w:rPr>
+              <w:t xml:space="preserve"> </w:t>
+            </w:r>
+            <w:proofErr w:type="spellStart"/>
+            <w:r>
+              <w:rPr>
+                <w:rFonts w:ascii="Times New Roman" w:hAnsi="Times New Roman" w:cs="Times New Roman"/>
+                <w:sz w:val="24"/>
+                <w:szCs w:val="24"/>
+              </w:rPr>
+              <w:t>menggunakan</w:t>
+            </w:r>
+            <w:proofErr w:type="spellEnd"/>
+            <w:r>
+              <w:rPr>
+                <w:rFonts w:ascii="Times New Roman" w:hAnsi="Times New Roman" w:cs="Times New Roman"/>
+                <w:sz w:val="24"/>
+                <w:szCs w:val="24"/>
+              </w:rPr>
+              <w:t xml:space="preserve"> </w:t>
+            </w:r>
+            <w:proofErr w:type="spellStart"/>
+            <w:r>
+              <w:rPr>
+                <w:rFonts w:ascii="Times New Roman" w:hAnsi="Times New Roman" w:cs="Times New Roman"/>
+                <w:sz w:val="24"/>
+                <w:szCs w:val="24"/>
+              </w:rPr>
+              <w:t>algoritma</w:t>
+            </w:r>
+            <w:proofErr w:type="spellEnd"/>
+            <w:r>
+              <w:rPr>
+                <w:rFonts w:ascii="Times New Roman" w:hAnsi="Times New Roman" w:cs="Times New Roman"/>
+                <w:sz w:val="24"/>
+                <w:szCs w:val="24"/>
+              </w:rPr>
+              <w:t xml:space="preserve"> SVM </w:t>
+            </w:r>
+            <w:proofErr w:type="spellStart"/>
+            <w:r>
+              <w:rPr>
+                <w:rFonts w:ascii="Times New Roman" w:hAnsi="Times New Roman" w:cs="Times New Roman"/>
+                <w:sz w:val="24"/>
+                <w:szCs w:val="24"/>
+              </w:rPr>
+              <w:t>mendapat</w:t>
+            </w:r>
+            <w:proofErr w:type="spellEnd"/>
+            <w:r>
+              <w:rPr>
+                <w:rFonts w:ascii="Times New Roman" w:hAnsi="Times New Roman" w:cs="Times New Roman"/>
+                <w:sz w:val="24"/>
+                <w:szCs w:val="24"/>
+              </w:rPr>
+              <w:t xml:space="preserve"> </w:t>
+            </w:r>
+            <w:proofErr w:type="spellStart"/>
+            <w:r>
+              <w:rPr>
+                <w:rFonts w:ascii="Times New Roman" w:hAnsi="Times New Roman" w:cs="Times New Roman"/>
+                <w:sz w:val="24"/>
+                <w:szCs w:val="24"/>
+              </w:rPr>
+              <w:t>hasil</w:t>
+            </w:r>
+            <w:proofErr w:type="spellEnd"/>
+            <w:r>
+              <w:rPr>
+                <w:rFonts w:ascii="Times New Roman" w:hAnsi="Times New Roman" w:cs="Times New Roman"/>
+                <w:sz w:val="24"/>
+                <w:szCs w:val="24"/>
+              </w:rPr>
+              <w:t xml:space="preserve"> </w:t>
+            </w:r>
+            <w:r>
+              <w:rPr>
+                <w:rFonts w:ascii="Times New Roman" w:hAnsi="Times New Roman" w:cs="Times New Roman"/>
+                <w:sz w:val="24"/>
+                <w:szCs w:val="24"/>
+              </w:rPr>
+              <w:t xml:space="preserve">rata-rata </w:t>
+            </w:r>
+            <w:proofErr w:type="spellStart"/>
+            <w:r>
+              <w:rPr>
+                <w:rFonts w:ascii="Times New Roman" w:hAnsi="Times New Roman" w:cs="Times New Roman"/>
+                <w:sz w:val="24"/>
+                <w:szCs w:val="24"/>
+              </w:rPr>
+              <w:t>akurasi</w:t>
+            </w:r>
+            <w:proofErr w:type="spellEnd"/>
+            <w:r>
+              <w:rPr>
+                <w:rFonts w:ascii="Times New Roman" w:hAnsi="Times New Roman" w:cs="Times New Roman"/>
+                <w:sz w:val="24"/>
+                <w:szCs w:val="24"/>
+              </w:rPr>
+              <w:t xml:space="preserve"> </w:t>
+            </w:r>
+            <w:proofErr w:type="spellStart"/>
+            <w:r>
+              <w:rPr>
+                <w:rFonts w:ascii="Times New Roman" w:hAnsi="Times New Roman" w:cs="Times New Roman"/>
+                <w:sz w:val="24"/>
+                <w:szCs w:val="24"/>
+              </w:rPr>
+              <w:t>sebesar</w:t>
+            </w:r>
+            <w:proofErr w:type="spellEnd"/>
+            <w:r>
+              <w:rPr>
+                <w:rFonts w:ascii="Times New Roman" w:hAnsi="Times New Roman" w:cs="Times New Roman"/>
+                <w:sz w:val="24"/>
+                <w:szCs w:val="24"/>
+              </w:rPr>
+              <w:t xml:space="preserve"> 79</w:t>
+            </w:r>
+            <w:r>
+              <w:rPr>
+                <w:rFonts w:ascii="Times New Roman" w:hAnsi="Times New Roman" w:cs="Times New Roman"/>
+                <w:sz w:val="24"/>
+                <w:szCs w:val="24"/>
+              </w:rPr>
+              <w:t>.</w:t>
+            </w:r>
+            <w:r>
+              <w:rPr>
+                <w:rFonts w:ascii="Times New Roman" w:hAnsi="Times New Roman" w:cs="Times New Roman"/>
+                <w:sz w:val="24"/>
+                <w:szCs w:val="24"/>
+              </w:rPr>
+              <w:t>6%, precision 76</w:t>
+            </w:r>
+            <w:r>
+              <w:rPr>
+                <w:rFonts w:ascii="Times New Roman" w:hAnsi="Times New Roman" w:cs="Times New Roman"/>
+                <w:sz w:val="24"/>
+                <w:szCs w:val="24"/>
+              </w:rPr>
+              <w:t>.</w:t>
+            </w:r>
+            <w:r>
+              <w:rPr>
+                <w:rFonts w:ascii="Times New Roman" w:hAnsi="Times New Roman" w:cs="Times New Roman"/>
+                <w:sz w:val="24"/>
+                <w:szCs w:val="24"/>
+              </w:rPr>
+              <w:t>5%, recall 72</w:t>
+            </w:r>
+            <w:r>
+              <w:rPr>
+                <w:rFonts w:ascii="Times New Roman" w:hAnsi="Times New Roman" w:cs="Times New Roman"/>
+                <w:sz w:val="24"/>
+                <w:szCs w:val="24"/>
+              </w:rPr>
+              <w:t>.</w:t>
+            </w:r>
+            <w:r>
+              <w:rPr>
+                <w:rFonts w:ascii="Times New Roman" w:hAnsi="Times New Roman" w:cs="Times New Roman"/>
+                <w:sz w:val="24"/>
+                <w:szCs w:val="24"/>
+              </w:rPr>
+              <w:t xml:space="preserve">8%, dan f1-score </w:t>
+            </w:r>
+            <w:proofErr w:type="spellStart"/>
+            <w:r>
+              <w:rPr>
+                <w:rFonts w:ascii="Times New Roman" w:hAnsi="Times New Roman" w:cs="Times New Roman"/>
+                <w:sz w:val="24"/>
+                <w:szCs w:val="24"/>
+              </w:rPr>
+              <w:t>sebesar</w:t>
+            </w:r>
+            <w:proofErr w:type="spellEnd"/>
+            <w:r>
+              <w:rPr>
+                <w:rFonts w:ascii="Times New Roman" w:hAnsi="Times New Roman" w:cs="Times New Roman"/>
+                <w:sz w:val="24"/>
+                <w:szCs w:val="24"/>
+              </w:rPr>
+              <w:t xml:space="preserve"> 74</w:t>
+            </w:r>
+            <w:r>
+              <w:rPr>
+                <w:rFonts w:ascii="Times New Roman" w:hAnsi="Times New Roman" w:cs="Times New Roman"/>
+                <w:sz w:val="24"/>
+                <w:szCs w:val="24"/>
+              </w:rPr>
+              <w:t>.</w:t>
+            </w:r>
+            <w:r>
+              <w:rPr>
+                <w:rFonts w:ascii="Times New Roman" w:hAnsi="Times New Roman" w:cs="Times New Roman"/>
+                <w:sz w:val="24"/>
+                <w:szCs w:val="24"/>
+              </w:rPr>
+              <w:t xml:space="preserve">6% </w:t>
+            </w:r>
+            <w:proofErr w:type="spellStart"/>
+            <w:r>
+              <w:rPr>
+                <w:rFonts w:ascii="Times New Roman" w:hAnsi="Times New Roman" w:cs="Times New Roman"/>
+                <w:sz w:val="24"/>
+                <w:szCs w:val="24"/>
+              </w:rPr>
+              <w:t>untuk</w:t>
+            </w:r>
+            <w:proofErr w:type="spellEnd"/>
+            <w:r>
+              <w:rPr>
+                <w:rFonts w:ascii="Times New Roman" w:hAnsi="Times New Roman" w:cs="Times New Roman"/>
+                <w:sz w:val="24"/>
+                <w:szCs w:val="24"/>
+              </w:rPr>
+              <w:t xml:space="preserve"> data Telkom. </w:t>
+            </w:r>
+            <w:proofErr w:type="spellStart"/>
+            <w:r>
+              <w:rPr>
+                <w:rFonts w:ascii="Times New Roman" w:hAnsi="Times New Roman" w:cs="Times New Roman"/>
+                <w:sz w:val="24"/>
+                <w:szCs w:val="24"/>
+              </w:rPr>
+              <w:t>Sedangkan</w:t>
+            </w:r>
+            <w:proofErr w:type="spellEnd"/>
+            <w:r>
+              <w:rPr>
+                <w:rFonts w:ascii="Times New Roman" w:hAnsi="Times New Roman" w:cs="Times New Roman"/>
+                <w:sz w:val="24"/>
+                <w:szCs w:val="24"/>
+              </w:rPr>
+              <w:t xml:space="preserve"> rata-rata </w:t>
+            </w:r>
+            <w:proofErr w:type="spellStart"/>
+            <w:r>
+              <w:rPr>
+                <w:rFonts w:ascii="Times New Roman" w:hAnsi="Times New Roman" w:cs="Times New Roman"/>
+                <w:sz w:val="24"/>
+                <w:szCs w:val="24"/>
+              </w:rPr>
+              <w:t>akurasi</w:t>
+            </w:r>
+            <w:proofErr w:type="spellEnd"/>
+            <w:r>
+              <w:rPr>
+                <w:rFonts w:ascii="Times New Roman" w:hAnsi="Times New Roman" w:cs="Times New Roman"/>
+                <w:sz w:val="24"/>
+                <w:szCs w:val="24"/>
+              </w:rPr>
+              <w:t xml:space="preserve"> 83</w:t>
+            </w:r>
+            <w:r>
+              <w:rPr>
+                <w:rFonts w:ascii="Times New Roman" w:hAnsi="Times New Roman" w:cs="Times New Roman"/>
+                <w:sz w:val="24"/>
+                <w:szCs w:val="24"/>
+              </w:rPr>
+              <w:t>.</w:t>
+            </w:r>
+            <w:r>
+              <w:rPr>
+                <w:rFonts w:ascii="Times New Roman" w:hAnsi="Times New Roman" w:cs="Times New Roman"/>
+                <w:sz w:val="24"/>
+                <w:szCs w:val="24"/>
+              </w:rPr>
+              <w:t>2%, precision 78</w:t>
+            </w:r>
+            <w:r>
+              <w:rPr>
+                <w:rFonts w:ascii="Times New Roman" w:hAnsi="Times New Roman" w:cs="Times New Roman"/>
+                <w:sz w:val="24"/>
+                <w:szCs w:val="24"/>
+              </w:rPr>
+              <w:t>.</w:t>
+            </w:r>
+            <w:r>
+              <w:rPr>
+                <w:rFonts w:ascii="Times New Roman" w:hAnsi="Times New Roman" w:cs="Times New Roman"/>
+                <w:sz w:val="24"/>
+                <w:szCs w:val="24"/>
+              </w:rPr>
+              <w:t>8%, recall 71</w:t>
+            </w:r>
+            <w:r>
+              <w:rPr>
+                <w:rFonts w:ascii="Times New Roman" w:hAnsi="Times New Roman" w:cs="Times New Roman"/>
+                <w:sz w:val="24"/>
+                <w:szCs w:val="24"/>
+              </w:rPr>
+              <w:t>.</w:t>
+            </w:r>
+            <w:r>
+              <w:rPr>
+                <w:rFonts w:ascii="Times New Roman" w:hAnsi="Times New Roman" w:cs="Times New Roman"/>
+                <w:sz w:val="24"/>
+                <w:szCs w:val="24"/>
+              </w:rPr>
+              <w:t xml:space="preserve">6%, dan f1-score 75% </w:t>
+            </w:r>
+            <w:proofErr w:type="spellStart"/>
+            <w:r>
+              <w:rPr>
+                <w:rFonts w:ascii="Times New Roman" w:hAnsi="Times New Roman" w:cs="Times New Roman"/>
+                <w:sz w:val="24"/>
+                <w:szCs w:val="24"/>
+              </w:rPr>
+              <w:t>untuk</w:t>
+            </w:r>
+            <w:proofErr w:type="spellEnd"/>
+            <w:r>
+              <w:rPr>
+                <w:rFonts w:ascii="Times New Roman" w:hAnsi="Times New Roman" w:cs="Times New Roman"/>
+                <w:sz w:val="24"/>
+                <w:szCs w:val="24"/>
+              </w:rPr>
+              <w:t xml:space="preserve"> </w:t>
+            </w:r>
+            <w:proofErr w:type="spellStart"/>
+            <w:r>
+              <w:rPr>
+                <w:rFonts w:ascii="Times New Roman" w:hAnsi="Times New Roman" w:cs="Times New Roman"/>
+                <w:sz w:val="24"/>
+                <w:szCs w:val="24"/>
+              </w:rPr>
+              <w:t>Biznet</w:t>
+            </w:r>
+            <w:proofErr w:type="spellEnd"/>
+            <w:r>
+              <w:rPr>
+                <w:rFonts w:ascii="Times New Roman" w:hAnsi="Times New Roman" w:cs="Times New Roman"/>
+                <w:sz w:val="24"/>
+                <w:szCs w:val="24"/>
+              </w:rPr>
+              <w:t xml:space="preserve">. </w:t>
+            </w:r>
+          </w:p>
+          <w:p>
+            <w:pPr>
+              <w:rPr>
+                <w:rFonts w:ascii="Times New Roman" w:hAnsi="Times New Roman" w:cs="Times New Roman"/>
+                <w:sz w:val="24"/>
+                <w:szCs w:val="24"/>
+              </w:rPr>
+            </w:pPr>
+          </w:p>
+          <w:p>
+            <w:pPr>
+              <w:rPr>
+                <w:rFonts w:ascii="Times New Roman" w:hAnsi="Times New Roman" w:cs="Times New Roman"/>
+                <w:sz w:val="24"/>
+                <w:szCs w:val="24"/>
+              </w:rPr>
+            </w:pPr>
+            <w:proofErr w:type="spellStart"/>
+            <w:r>
+              <w:rPr>
+                <w:rFonts w:ascii="Times New Roman" w:hAnsi="Times New Roman" w:cs="Times New Roman"/>
+                <w:sz w:val="24"/>
+                <w:szCs w:val="24"/>
+              </w:rPr>
+              <w:t>Sehingga</w:t>
+            </w:r>
+            <w:proofErr w:type="spellEnd"/>
+            <w:r>
+              <w:rPr>
+                <w:rFonts w:ascii="Times New Roman" w:hAnsi="Times New Roman" w:cs="Times New Roman"/>
+                <w:sz w:val="24"/>
+                <w:szCs w:val="24"/>
+              </w:rPr>
+              <w:t xml:space="preserve"> </w:t>
+            </w:r>
+            <w:proofErr w:type="spellStart"/>
+            <w:r>
+              <w:rPr>
+                <w:rFonts w:ascii="Times New Roman" w:hAnsi="Times New Roman" w:cs="Times New Roman"/>
+                <w:sz w:val="24"/>
+                <w:szCs w:val="24"/>
+              </w:rPr>
+              <w:t>Algoritma</w:t>
+            </w:r>
+            <w:proofErr w:type="spellEnd"/>
+            <w:r>
+              <w:rPr>
+                <w:rFonts w:ascii="Times New Roman" w:hAnsi="Times New Roman" w:cs="Times New Roman"/>
+                <w:sz w:val="24"/>
+                <w:szCs w:val="24"/>
+              </w:rPr>
+              <w:t xml:space="preserve"> SVM </w:t>
+            </w:r>
+            <w:proofErr w:type="spellStart"/>
+            <w:r>
+              <w:rPr>
+                <w:rFonts w:ascii="Times New Roman" w:hAnsi="Times New Roman" w:cs="Times New Roman"/>
+                <w:sz w:val="24"/>
+                <w:szCs w:val="24"/>
+              </w:rPr>
+              <w:t>cocok</w:t>
+            </w:r>
+            <w:proofErr w:type="spellEnd"/>
+            <w:r>
+              <w:rPr>
+                <w:rFonts w:ascii="Times New Roman" w:hAnsi="Times New Roman" w:cs="Times New Roman"/>
+                <w:sz w:val="24"/>
+                <w:szCs w:val="24"/>
+              </w:rPr>
+              <w:t xml:space="preserve"> dan </w:t>
+            </w:r>
+            <w:proofErr w:type="spellStart"/>
+            <w:r>
+              <w:rPr>
+                <w:rFonts w:ascii="Times New Roman" w:hAnsi="Times New Roman" w:cs="Times New Roman"/>
+                <w:sz w:val="24"/>
+                <w:szCs w:val="24"/>
+              </w:rPr>
+              <w:t>dapat</w:t>
+            </w:r>
+            <w:proofErr w:type="spellEnd"/>
+            <w:r>
+              <w:rPr>
+                <w:rFonts w:ascii="Times New Roman" w:hAnsi="Times New Roman" w:cs="Times New Roman"/>
+                <w:sz w:val="24"/>
+                <w:szCs w:val="24"/>
+              </w:rPr>
+              <w:t xml:space="preserve"> </w:t>
+            </w:r>
+            <w:proofErr w:type="spellStart"/>
+            <w:r>
+              <w:rPr>
+                <w:rFonts w:ascii="Times New Roman" w:hAnsi="Times New Roman" w:cs="Times New Roman"/>
+                <w:sz w:val="24"/>
+                <w:szCs w:val="24"/>
+              </w:rPr>
+              <w:t>dipergunakan</w:t>
+            </w:r>
+            <w:proofErr w:type="spellEnd"/>
+            <w:r>
+              <w:rPr>
+                <w:rFonts w:ascii="Times New Roman" w:hAnsi="Times New Roman" w:cs="Times New Roman"/>
+                <w:sz w:val="24"/>
+                <w:szCs w:val="24"/>
+              </w:rPr>
+              <w:t xml:space="preserve"> </w:t>
+            </w:r>
+            <w:proofErr w:type="spellStart"/>
+            <w:r>
+              <w:rPr>
+                <w:rFonts w:ascii="Times New Roman" w:hAnsi="Times New Roman" w:cs="Times New Roman"/>
+                <w:sz w:val="24"/>
+                <w:szCs w:val="24"/>
+              </w:rPr>
+              <w:t>untuk</w:t>
+            </w:r>
+            <w:proofErr w:type="spellEnd"/>
+            <w:r>
+              <w:rPr>
+                <w:rFonts w:ascii="Times New Roman" w:hAnsi="Times New Roman" w:cs="Times New Roman"/>
+                <w:sz w:val="24"/>
+                <w:szCs w:val="24"/>
+              </w:rPr>
+              <w:t xml:space="preserve"> </w:t>
+            </w:r>
+            <w:r>
+              <w:rPr>
+                <w:rFonts w:ascii="Times New Roman" w:hAnsi="Times New Roman" w:cs="Times New Roman"/>
+                <w:i/>
+                <w:iCs/>
+                <w:sz w:val="24"/>
+                <w:szCs w:val="24"/>
+              </w:rPr>
+              <w:t>sentiment analysis</w:t>
+            </w:r>
+            <w:r>
+              <w:rPr>
+                <w:rFonts w:ascii="Times New Roman" w:hAnsi="Times New Roman" w:cs="Times New Roman"/>
+                <w:sz w:val="24"/>
+                <w:szCs w:val="24"/>
+              </w:rPr>
+              <w:t xml:space="preserve"> </w:t>
+            </w:r>
+            <w:proofErr w:type="spellStart"/>
+            <w:r>
+              <w:rPr>
+                <w:rFonts w:ascii="Times New Roman" w:hAnsi="Times New Roman" w:cs="Times New Roman"/>
+                <w:sz w:val="24"/>
+                <w:szCs w:val="24"/>
+              </w:rPr>
+              <w:t>terhadap</w:t>
+            </w:r>
+            <w:proofErr w:type="spellEnd"/>
+            <w:r>
+              <w:rPr>
+                <w:rFonts w:ascii="Times New Roman" w:hAnsi="Times New Roman" w:cs="Times New Roman"/>
+                <w:sz w:val="24"/>
+                <w:szCs w:val="24"/>
+              </w:rPr>
+              <w:t xml:space="preserve"> data</w:t>
+            </w:r>
+            <w:r>
+              <w:rPr>
+                <w:rFonts w:ascii="Times New Roman" w:hAnsi="Times New Roman" w:cs="Times New Roman"/>
+                <w:sz w:val="24"/>
+                <w:szCs w:val="24"/>
+              </w:rPr>
+              <w:t xml:space="preserve"> </w:t>
+            </w:r>
+            <w:proofErr w:type="spellStart"/>
+            <w:r>
+              <w:rPr>
+                <w:rFonts w:ascii="Times New Roman" w:hAnsi="Times New Roman" w:cs="Times New Roman"/>
+                <w:sz w:val="24"/>
+                <w:szCs w:val="24"/>
+              </w:rPr>
+              <w:t>pengguna</w:t>
+            </w:r>
+            <w:proofErr w:type="spellEnd"/>
+            <w:r>
+              <w:rPr>
+                <w:rFonts w:ascii="Times New Roman" w:hAnsi="Times New Roman" w:cs="Times New Roman"/>
+                <w:sz w:val="24"/>
+                <w:szCs w:val="24"/>
+              </w:rPr>
+              <w:t xml:space="preserve"> Telkom dan </w:t>
+            </w:r>
+            <w:proofErr w:type="spellStart"/>
+            <w:r>
+              <w:rPr>
+                <w:rFonts w:ascii="Times New Roman" w:hAnsi="Times New Roman" w:cs="Times New Roman"/>
+                <w:sz w:val="24"/>
+                <w:szCs w:val="24"/>
+              </w:rPr>
+              <w:t>Biznet</w:t>
+            </w:r>
+            <w:proofErr w:type="spellEnd"/>
+          </w:p>
+        </w:tc>
+      </w:tr>
+      <w:tr>
+        <w:tc>
+          <w:tcPr>
+            <w:tcW w:w="570" w:type="dxa"/>
+          </w:tcPr>
+          <w:p>
+            <w:pPr>
+              <w:rPr>
+                <w:rFonts w:ascii="Times New Roman" w:hAnsi="Times New Roman" w:cs="Times New Roman"/>
+                <w:sz w:val="24"/>
+                <w:szCs w:val="24"/>
+              </w:rPr>
+            </w:pPr>
+            <w:r>
+              <w:rPr>
+                <w:rFonts w:ascii="Times New Roman" w:hAnsi="Times New Roman" w:cs="Times New Roman"/>
+                <w:sz w:val="24"/>
+                <w:szCs w:val="24"/>
+              </w:rPr>
+              <w:t>3</w:t>
+            </w:r>
+          </w:p>
+        </w:tc>
+        <w:tc>
+          <w:tcPr>
+            <w:tcW w:w="3684" w:type="dxa"/>
+          </w:tcPr>
+          <w:p>
+            <w:pPr>
+              <w:rPr>
+                <w:rFonts w:ascii="Times New Roman" w:hAnsi="Times New Roman" w:cs="Times New Roman"/>
+                <w:sz w:val="24"/>
+                <w:szCs w:val="24"/>
+              </w:rPr>
+            </w:pPr>
+            <w:proofErr w:type="spellStart"/>
+            <w:r>
+              <w:rPr>
+                <w:rFonts w:ascii="Times New Roman" w:hAnsi="Times New Roman" w:cs="Times New Roman"/>
+                <w:sz w:val="24"/>
+                <w:szCs w:val="24"/>
+              </w:rPr>
+              <w:t>Septian</w:t>
+            </w:r>
+            <w:proofErr w:type="spellEnd"/>
+            <w:r>
+              <w:rPr>
+                <w:rFonts w:ascii="Times New Roman" w:hAnsi="Times New Roman" w:cs="Times New Roman"/>
+                <w:sz w:val="24"/>
+                <w:szCs w:val="24"/>
+              </w:rPr>
+              <w:t xml:space="preserve"> </w:t>
+            </w:r>
+            <w:proofErr w:type="spellStart"/>
+            <w:r>
+              <w:rPr>
+                <w:rFonts w:ascii="Times New Roman" w:hAnsi="Times New Roman" w:cs="Times New Roman"/>
+                <w:sz w:val="24"/>
+                <w:szCs w:val="24"/>
+              </w:rPr>
+              <w:t>Fendyputra</w:t>
+            </w:r>
+            <w:proofErr w:type="spellEnd"/>
+            <w:r>
+              <w:rPr>
+                <w:rFonts w:ascii="Times New Roman" w:hAnsi="Times New Roman" w:cs="Times New Roman"/>
+                <w:sz w:val="24"/>
+                <w:szCs w:val="24"/>
+              </w:rPr>
+              <w:t xml:space="preserve"> </w:t>
+            </w:r>
+            <w:proofErr w:type="spellStart"/>
+            <w:r>
+              <w:rPr>
+                <w:rFonts w:ascii="Times New Roman" w:hAnsi="Times New Roman" w:cs="Times New Roman"/>
+                <w:sz w:val="24"/>
+                <w:szCs w:val="24"/>
+              </w:rPr>
+              <w:t>Pratama</w:t>
+            </w:r>
+            <w:proofErr w:type="spellEnd"/>
+            <w:r>
+              <w:rPr>
+                <w:rFonts w:ascii="Times New Roman" w:hAnsi="Times New Roman" w:cs="Times New Roman"/>
+                <w:sz w:val="24"/>
+                <w:szCs w:val="24"/>
+              </w:rPr>
+              <w:t>,</w:t>
+            </w:r>
+            <w:r>
+              <w:rPr>
+                <w:rFonts w:ascii="Times New Roman" w:hAnsi="Times New Roman" w:cs="Times New Roman"/>
+                <w:sz w:val="24"/>
+                <w:szCs w:val="24"/>
+              </w:rPr>
+              <w:t xml:space="preserve"> </w:t>
+            </w:r>
+            <w:proofErr w:type="spellStart"/>
+            <w:r>
+              <w:rPr>
+                <w:rFonts w:ascii="Times New Roman" w:hAnsi="Times New Roman" w:cs="Times New Roman"/>
+                <w:sz w:val="24"/>
+                <w:szCs w:val="24"/>
+              </w:rPr>
+              <w:t>Ricsa</w:t>
+            </w:r>
+            <w:proofErr w:type="spellEnd"/>
+            <w:r>
+              <w:rPr>
+                <w:rFonts w:ascii="Times New Roman" w:hAnsi="Times New Roman" w:cs="Times New Roman"/>
+                <w:sz w:val="24"/>
+                <w:szCs w:val="24"/>
+              </w:rPr>
+              <w:t xml:space="preserve"> </w:t>
+            </w:r>
+            <w:proofErr w:type="spellStart"/>
+            <w:r>
+              <w:rPr>
+                <w:rFonts w:ascii="Times New Roman" w:hAnsi="Times New Roman" w:cs="Times New Roman"/>
+                <w:sz w:val="24"/>
+                <w:szCs w:val="24"/>
+              </w:rPr>
+              <w:t>Andrean</w:t>
+            </w:r>
+            <w:proofErr w:type="spellEnd"/>
+            <w:r>
+              <w:rPr>
+                <w:rFonts w:ascii="Times New Roman" w:hAnsi="Times New Roman" w:cs="Times New Roman"/>
+                <w:sz w:val="24"/>
+                <w:szCs w:val="24"/>
+              </w:rPr>
+              <w:t>,</w:t>
+            </w:r>
+            <w:r>
+              <w:rPr>
+                <w:rFonts w:ascii="Times New Roman" w:hAnsi="Times New Roman" w:cs="Times New Roman"/>
+                <w:sz w:val="24"/>
+                <w:szCs w:val="24"/>
+              </w:rPr>
+              <w:t xml:space="preserve"> </w:t>
+            </w:r>
+            <w:proofErr w:type="spellStart"/>
+            <w:r>
+              <w:rPr>
+                <w:rFonts w:ascii="Times New Roman" w:hAnsi="Times New Roman" w:cs="Times New Roman"/>
+                <w:sz w:val="24"/>
+                <w:szCs w:val="24"/>
+              </w:rPr>
+              <w:t>Aryo</w:t>
+            </w:r>
+            <w:proofErr w:type="spellEnd"/>
+            <w:r>
+              <w:rPr>
+                <w:rFonts w:ascii="Times New Roman" w:hAnsi="Times New Roman" w:cs="Times New Roman"/>
+                <w:sz w:val="24"/>
+                <w:szCs w:val="24"/>
+              </w:rPr>
+              <w:t xml:space="preserve"> Nugroho</w:t>
+            </w:r>
+          </w:p>
+        </w:tc>
+        <w:tc>
+          <w:tcPr>
+            <w:tcW w:w="850" w:type="dxa"/>
+          </w:tcPr>
+          <w:p>
+            <w:pPr>
+              <w:rPr>
+                <w:rFonts w:ascii="Times New Roman" w:hAnsi="Times New Roman" w:cs="Times New Roman"/>
+                <w:sz w:val="24"/>
+                <w:szCs w:val="24"/>
+              </w:rPr>
+            </w:pPr>
+            <w:r>
+              <w:rPr>
+                <w:rFonts w:ascii="Times New Roman" w:hAnsi="Times New Roman" w:cs="Times New Roman"/>
+                <w:sz w:val="24"/>
+                <w:szCs w:val="24"/>
+              </w:rPr>
+              <w:t>2019</w:t>
+            </w:r>
+          </w:p>
+        </w:tc>
+        <w:tc>
+          <w:tcPr>
+            <w:tcW w:w="2693" w:type="dxa"/>
+          </w:tcPr>
+          <w:p>
+            <w:pPr>
+              <w:spacing w:after="0" w:line="240" w:lineRule="auto"/>
+              <w:rPr>
+                <w:rFonts w:ascii="Times New Roman" w:hAnsi="Times New Roman" w:cs="Times New Roman"/>
+                <w:sz w:val="24"/>
+                <w:szCs w:val="24"/>
+              </w:rPr>
+            </w:pPr>
+            <w:proofErr w:type="spellStart"/>
+            <w:r>
+              <w:rPr>
+                <w:rFonts w:ascii="Times New Roman" w:hAnsi="Times New Roman" w:cs="Times New Roman"/>
+                <w:sz w:val="24"/>
+                <w:szCs w:val="24"/>
+              </w:rPr>
+              <w:t>Analisis</w:t>
+            </w:r>
+            <w:proofErr w:type="spellEnd"/>
+            <w:r>
+              <w:rPr>
+                <w:rFonts w:ascii="Times New Roman" w:hAnsi="Times New Roman" w:cs="Times New Roman"/>
+                <w:sz w:val="24"/>
+                <w:szCs w:val="24"/>
+              </w:rPr>
+              <w:t xml:space="preserve"> </w:t>
+            </w:r>
+            <w:proofErr w:type="spellStart"/>
+            <w:r>
+              <w:rPr>
+                <w:rFonts w:ascii="Times New Roman" w:hAnsi="Times New Roman" w:cs="Times New Roman"/>
+                <w:sz w:val="24"/>
+                <w:szCs w:val="24"/>
+              </w:rPr>
+              <w:t>Sentimen</w:t>
+            </w:r>
+            <w:proofErr w:type="spellEnd"/>
+            <w:r>
+              <w:rPr>
+                <w:rFonts w:ascii="Times New Roman" w:hAnsi="Times New Roman" w:cs="Times New Roman"/>
+                <w:sz w:val="24"/>
+                <w:szCs w:val="24"/>
+              </w:rPr>
+              <w:t xml:space="preserve"> Twitter </w:t>
+            </w:r>
+            <w:proofErr w:type="spellStart"/>
+            <w:r>
+              <w:rPr>
+                <w:rFonts w:ascii="Times New Roman" w:hAnsi="Times New Roman" w:cs="Times New Roman"/>
+                <w:sz w:val="24"/>
+                <w:szCs w:val="24"/>
+              </w:rPr>
+              <w:t>Debat</w:t>
+            </w:r>
+            <w:proofErr w:type="spellEnd"/>
+            <w:r>
+              <w:rPr>
+                <w:rFonts w:ascii="Times New Roman" w:hAnsi="Times New Roman" w:cs="Times New Roman"/>
+                <w:sz w:val="24"/>
+                <w:szCs w:val="24"/>
+              </w:rPr>
+              <w:t xml:space="preserve"> Calon </w:t>
+            </w:r>
+            <w:proofErr w:type="spellStart"/>
+            <w:r>
+              <w:rPr>
+                <w:rFonts w:ascii="Times New Roman" w:hAnsi="Times New Roman" w:cs="Times New Roman"/>
+                <w:sz w:val="24"/>
+                <w:szCs w:val="24"/>
+              </w:rPr>
+              <w:t>Presiden</w:t>
+            </w:r>
+            <w:proofErr w:type="spellEnd"/>
+          </w:p>
+          <w:p>
+            <w:pPr>
+              <w:spacing w:after="0" w:line="240" w:lineRule="auto"/>
+              <w:rPr>
+                <w:rFonts w:ascii="Times New Roman" w:hAnsi="Times New Roman" w:cs="Times New Roman"/>
+                <w:sz w:val="24"/>
+                <w:szCs w:val="24"/>
+              </w:rPr>
+            </w:pPr>
+            <w:r>
+              <w:rPr>
+                <w:rFonts w:ascii="Times New Roman" w:hAnsi="Times New Roman" w:cs="Times New Roman"/>
+                <w:sz w:val="24"/>
+                <w:szCs w:val="24"/>
+              </w:rPr>
+              <w:t xml:space="preserve">Indonesia </w:t>
+            </w:r>
+            <w:proofErr w:type="spellStart"/>
+            <w:r>
+              <w:rPr>
+                <w:rFonts w:ascii="Times New Roman" w:hAnsi="Times New Roman" w:cs="Times New Roman"/>
+                <w:sz w:val="24"/>
+                <w:szCs w:val="24"/>
+              </w:rPr>
+              <w:t>Menggunakan</w:t>
+            </w:r>
+            <w:proofErr w:type="spellEnd"/>
+            <w:r>
+              <w:rPr>
+                <w:rFonts w:ascii="Times New Roman" w:hAnsi="Times New Roman" w:cs="Times New Roman"/>
+                <w:sz w:val="24"/>
+                <w:szCs w:val="24"/>
+              </w:rPr>
+              <w:t xml:space="preserve"> </w:t>
+            </w:r>
+            <w:proofErr w:type="spellStart"/>
+            <w:r>
+              <w:rPr>
+                <w:rFonts w:ascii="Times New Roman" w:hAnsi="Times New Roman" w:cs="Times New Roman"/>
+                <w:sz w:val="24"/>
+                <w:szCs w:val="24"/>
+              </w:rPr>
+              <w:t>Metode</w:t>
+            </w:r>
+            <w:proofErr w:type="spellEnd"/>
+            <w:r>
+              <w:rPr>
+                <w:rFonts w:ascii="Times New Roman" w:hAnsi="Times New Roman" w:cs="Times New Roman"/>
+                <w:sz w:val="24"/>
+                <w:szCs w:val="24"/>
+              </w:rPr>
+              <w:t xml:space="preserve"> </w:t>
+            </w:r>
+          </w:p>
+          <w:p>
+            <w:pPr>
+              <w:rPr>
+                <w:rFonts w:ascii="Times New Roman" w:hAnsi="Times New Roman" w:cs="Times New Roman"/>
+                <w:i/>
+                <w:iCs/>
+                <w:sz w:val="24"/>
+                <w:szCs w:val="24"/>
+              </w:rPr>
+            </w:pPr>
+            <w:r>
+              <w:rPr>
+                <w:rFonts w:ascii="Times New Roman" w:hAnsi="Times New Roman" w:cs="Times New Roman"/>
+                <w:i/>
+                <w:iCs/>
+                <w:sz w:val="24"/>
+                <w:szCs w:val="24"/>
+              </w:rPr>
+              <w:t>Fined-Grained Sentiment Analysis</w:t>
+            </w:r>
+          </w:p>
+        </w:tc>
+        <w:tc>
+          <w:tcPr>
+            <w:tcW w:w="3828" w:type="dxa"/>
+          </w:tcPr>
+          <w:p>
+            <w:pPr>
+              <w:rPr>
+                <w:rFonts w:ascii="Times New Roman" w:hAnsi="Times New Roman" w:cs="Times New Roman"/>
+                <w:sz w:val="24"/>
+                <w:szCs w:val="24"/>
+              </w:rPr>
+            </w:pPr>
+            <w:proofErr w:type="spellStart"/>
+            <w:r>
+              <w:rPr>
+                <w:rFonts w:ascii="Times New Roman" w:hAnsi="Times New Roman" w:cs="Times New Roman"/>
+                <w:sz w:val="24"/>
+                <w:szCs w:val="24"/>
+              </w:rPr>
+              <w:t>Penelitian</w:t>
+            </w:r>
+            <w:proofErr w:type="spellEnd"/>
+            <w:r>
+              <w:rPr>
+                <w:rFonts w:ascii="Times New Roman" w:hAnsi="Times New Roman" w:cs="Times New Roman"/>
+                <w:sz w:val="24"/>
+                <w:szCs w:val="24"/>
+              </w:rPr>
+              <w:t xml:space="preserve"> </w:t>
+            </w:r>
+            <w:r>
+              <w:rPr>
+                <w:rFonts w:ascii="Times New Roman" w:hAnsi="Times New Roman" w:cs="Times New Roman"/>
+                <w:i/>
+                <w:iCs/>
+                <w:sz w:val="24"/>
+                <w:szCs w:val="24"/>
+              </w:rPr>
+              <w:t>sentiment analysis</w:t>
+            </w:r>
+            <w:r>
+              <w:rPr>
+                <w:rFonts w:ascii="Times New Roman" w:hAnsi="Times New Roman" w:cs="Times New Roman"/>
+                <w:sz w:val="24"/>
+                <w:szCs w:val="24"/>
+              </w:rPr>
+              <w:t xml:space="preserve"> </w:t>
+            </w:r>
+            <w:proofErr w:type="spellStart"/>
+            <w:r>
+              <w:rPr>
+                <w:rFonts w:ascii="Times New Roman" w:hAnsi="Times New Roman" w:cs="Times New Roman"/>
+                <w:sz w:val="24"/>
+                <w:szCs w:val="24"/>
+              </w:rPr>
+              <w:t>dengan</w:t>
+            </w:r>
+            <w:proofErr w:type="spellEnd"/>
+            <w:r>
+              <w:rPr>
+                <w:rFonts w:ascii="Times New Roman" w:hAnsi="Times New Roman" w:cs="Times New Roman"/>
+                <w:sz w:val="24"/>
+                <w:szCs w:val="24"/>
+              </w:rPr>
+              <w:t xml:space="preserve"> </w:t>
+            </w:r>
+            <w:proofErr w:type="spellStart"/>
+            <w:r>
+              <w:rPr>
+                <w:rFonts w:ascii="Times New Roman" w:hAnsi="Times New Roman" w:cs="Times New Roman"/>
+                <w:sz w:val="24"/>
+                <w:szCs w:val="24"/>
+              </w:rPr>
+              <w:t>tema</w:t>
+            </w:r>
+            <w:proofErr w:type="spellEnd"/>
+            <w:r>
+              <w:rPr>
+                <w:rFonts w:ascii="Times New Roman" w:hAnsi="Times New Roman" w:cs="Times New Roman"/>
+                <w:sz w:val="24"/>
+                <w:szCs w:val="24"/>
+              </w:rPr>
+              <w:t xml:space="preserve"> </w:t>
+            </w:r>
+            <w:proofErr w:type="spellStart"/>
+            <w:r>
+              <w:rPr>
+                <w:rFonts w:ascii="Times New Roman" w:hAnsi="Times New Roman" w:cs="Times New Roman"/>
+                <w:sz w:val="24"/>
+                <w:szCs w:val="24"/>
+              </w:rPr>
+              <w:t>debat</w:t>
+            </w:r>
+            <w:proofErr w:type="spellEnd"/>
+            <w:r>
+              <w:rPr>
+                <w:rFonts w:ascii="Times New Roman" w:hAnsi="Times New Roman" w:cs="Times New Roman"/>
+                <w:sz w:val="24"/>
+                <w:szCs w:val="24"/>
+              </w:rPr>
+              <w:t xml:space="preserve"> </w:t>
+            </w:r>
+            <w:proofErr w:type="spellStart"/>
+            <w:r>
+              <w:rPr>
+                <w:rFonts w:ascii="Times New Roman" w:hAnsi="Times New Roman" w:cs="Times New Roman"/>
+                <w:sz w:val="24"/>
+                <w:szCs w:val="24"/>
+              </w:rPr>
+              <w:t>presiden</w:t>
+            </w:r>
+            <w:proofErr w:type="spellEnd"/>
+            <w:r>
+              <w:rPr>
+                <w:rFonts w:ascii="Times New Roman" w:hAnsi="Times New Roman" w:cs="Times New Roman"/>
+                <w:sz w:val="24"/>
+                <w:szCs w:val="24"/>
+              </w:rPr>
+              <w:t xml:space="preserve"> </w:t>
+            </w:r>
+            <w:proofErr w:type="spellStart"/>
+            <w:r>
+              <w:rPr>
+                <w:rFonts w:ascii="Times New Roman" w:hAnsi="Times New Roman" w:cs="Times New Roman"/>
+                <w:sz w:val="24"/>
+                <w:szCs w:val="24"/>
+              </w:rPr>
+              <w:t>menunjukan</w:t>
+            </w:r>
+            <w:proofErr w:type="spellEnd"/>
+            <w:r>
+              <w:rPr>
+                <w:rFonts w:ascii="Times New Roman" w:hAnsi="Times New Roman" w:cs="Times New Roman"/>
+                <w:sz w:val="24"/>
+                <w:szCs w:val="24"/>
+              </w:rPr>
+              <w:t xml:space="preserve"> </w:t>
+            </w:r>
+            <w:proofErr w:type="spellStart"/>
+            <w:r>
+              <w:rPr>
+                <w:rFonts w:ascii="Times New Roman" w:hAnsi="Times New Roman" w:cs="Times New Roman"/>
+                <w:sz w:val="24"/>
+                <w:szCs w:val="24"/>
+              </w:rPr>
+              <w:t>hasil</w:t>
+            </w:r>
+            <w:proofErr w:type="spellEnd"/>
+            <w:r>
+              <w:rPr>
+                <w:rFonts w:ascii="Times New Roman" w:hAnsi="Times New Roman" w:cs="Times New Roman"/>
+                <w:sz w:val="24"/>
+                <w:szCs w:val="24"/>
+              </w:rPr>
+              <w:t xml:space="preserve"> sentiment twitter </w:t>
+            </w:r>
+            <w:proofErr w:type="spellStart"/>
+            <w:r>
+              <w:rPr>
+                <w:rFonts w:ascii="Times New Roman" w:hAnsi="Times New Roman" w:cs="Times New Roman"/>
+                <w:sz w:val="24"/>
+                <w:szCs w:val="24"/>
+              </w:rPr>
+              <w:t>cenderung</w:t>
+            </w:r>
+            <w:proofErr w:type="spellEnd"/>
+            <w:r>
+              <w:rPr>
+                <w:rFonts w:ascii="Times New Roman" w:hAnsi="Times New Roman" w:cs="Times New Roman"/>
+                <w:sz w:val="24"/>
+                <w:szCs w:val="24"/>
+              </w:rPr>
+              <w:t xml:space="preserve"> </w:t>
+            </w:r>
+            <w:proofErr w:type="spellStart"/>
+            <w:r>
+              <w:rPr>
+                <w:rFonts w:ascii="Times New Roman" w:hAnsi="Times New Roman" w:cs="Times New Roman"/>
+                <w:sz w:val="24"/>
+                <w:szCs w:val="24"/>
+              </w:rPr>
+              <w:t>positif</w:t>
+            </w:r>
+            <w:proofErr w:type="spellEnd"/>
+            <w:r>
+              <w:rPr>
+                <w:rFonts w:ascii="Times New Roman" w:hAnsi="Times New Roman" w:cs="Times New Roman"/>
+                <w:sz w:val="24"/>
+                <w:szCs w:val="24"/>
+              </w:rPr>
+              <w:t xml:space="preserve"> </w:t>
+            </w:r>
+            <w:proofErr w:type="spellStart"/>
+            <w:r>
+              <w:rPr>
+                <w:rFonts w:ascii="Times New Roman" w:hAnsi="Times New Roman" w:cs="Times New Roman"/>
+                <w:sz w:val="24"/>
+                <w:szCs w:val="24"/>
+              </w:rPr>
+              <w:t>dengan</w:t>
+            </w:r>
+            <w:proofErr w:type="spellEnd"/>
+            <w:r>
+              <w:rPr>
+                <w:rFonts w:ascii="Times New Roman" w:hAnsi="Times New Roman" w:cs="Times New Roman"/>
+                <w:sz w:val="24"/>
+                <w:szCs w:val="24"/>
+              </w:rPr>
+              <w:t xml:space="preserve"> </w:t>
+            </w:r>
+            <w:proofErr w:type="spellStart"/>
+            <w:r>
+              <w:rPr>
+                <w:rFonts w:ascii="Times New Roman" w:hAnsi="Times New Roman" w:cs="Times New Roman"/>
+                <w:sz w:val="24"/>
+                <w:szCs w:val="24"/>
+              </w:rPr>
+              <w:t>jumlah</w:t>
+            </w:r>
+            <w:proofErr w:type="spellEnd"/>
+            <w:r>
+              <w:rPr>
+                <w:rFonts w:ascii="Times New Roman" w:hAnsi="Times New Roman" w:cs="Times New Roman"/>
+                <w:sz w:val="24"/>
+                <w:szCs w:val="24"/>
+              </w:rPr>
+              <w:t xml:space="preserve"> </w:t>
+            </w:r>
+            <w:proofErr w:type="spellStart"/>
+            <w:r>
+              <w:rPr>
+                <w:rFonts w:ascii="Times New Roman" w:hAnsi="Times New Roman" w:cs="Times New Roman"/>
+                <w:sz w:val="24"/>
+                <w:szCs w:val="24"/>
+              </w:rPr>
+              <w:t>positif</w:t>
+            </w:r>
+            <w:proofErr w:type="spellEnd"/>
+            <w:r>
+              <w:rPr>
+                <w:rFonts w:ascii="Times New Roman" w:hAnsi="Times New Roman" w:cs="Times New Roman"/>
+                <w:sz w:val="24"/>
+                <w:szCs w:val="24"/>
+              </w:rPr>
+              <w:t xml:space="preserve"> 8769, </w:t>
+            </w:r>
+            <w:proofErr w:type="spellStart"/>
+            <w:r>
+              <w:rPr>
+                <w:rFonts w:ascii="Times New Roman" w:hAnsi="Times New Roman" w:cs="Times New Roman"/>
+                <w:sz w:val="24"/>
+                <w:szCs w:val="24"/>
+              </w:rPr>
+              <w:t>netral</w:t>
+            </w:r>
+            <w:proofErr w:type="spellEnd"/>
+            <w:r>
+              <w:rPr>
+                <w:rFonts w:ascii="Times New Roman" w:hAnsi="Times New Roman" w:cs="Times New Roman"/>
+                <w:sz w:val="24"/>
+                <w:szCs w:val="24"/>
+              </w:rPr>
+              <w:t xml:space="preserve"> 1713, </w:t>
+            </w:r>
+            <w:proofErr w:type="spellStart"/>
+            <w:r>
+              <w:rPr>
+                <w:rFonts w:ascii="Times New Roman" w:hAnsi="Times New Roman" w:cs="Times New Roman"/>
+                <w:sz w:val="24"/>
+                <w:szCs w:val="24"/>
+              </w:rPr>
+              <w:t>negatif</w:t>
+            </w:r>
+            <w:proofErr w:type="spellEnd"/>
+            <w:r>
+              <w:rPr>
+                <w:rFonts w:ascii="Times New Roman" w:hAnsi="Times New Roman" w:cs="Times New Roman"/>
+                <w:sz w:val="24"/>
+                <w:szCs w:val="24"/>
+              </w:rPr>
+              <w:t xml:space="preserve"> 4518 </w:t>
+            </w:r>
+            <w:proofErr w:type="spellStart"/>
+            <w:r>
+              <w:rPr>
+                <w:rFonts w:ascii="Times New Roman" w:hAnsi="Times New Roman" w:cs="Times New Roman"/>
+                <w:sz w:val="24"/>
+                <w:szCs w:val="24"/>
+              </w:rPr>
+              <w:t>untuk</w:t>
+            </w:r>
+            <w:proofErr w:type="spellEnd"/>
+            <w:r>
+              <w:rPr>
+                <w:rFonts w:ascii="Times New Roman" w:hAnsi="Times New Roman" w:cs="Times New Roman"/>
+                <w:sz w:val="24"/>
+                <w:szCs w:val="24"/>
+              </w:rPr>
+              <w:t xml:space="preserve"> #JokowiAminMenangDebat dan </w:t>
+            </w:r>
+            <w:proofErr w:type="spellStart"/>
+            <w:r>
+              <w:rPr>
+                <w:rFonts w:ascii="Times New Roman" w:hAnsi="Times New Roman" w:cs="Times New Roman"/>
+                <w:sz w:val="24"/>
+                <w:szCs w:val="24"/>
+              </w:rPr>
+              <w:t>jumlah</w:t>
+            </w:r>
+            <w:proofErr w:type="spellEnd"/>
+            <w:r>
+              <w:rPr>
+                <w:rFonts w:ascii="Times New Roman" w:hAnsi="Times New Roman" w:cs="Times New Roman"/>
+                <w:sz w:val="24"/>
+                <w:szCs w:val="24"/>
+              </w:rPr>
+              <w:t xml:space="preserve"> </w:t>
+            </w:r>
+            <w:proofErr w:type="spellStart"/>
+            <w:r>
+              <w:rPr>
+                <w:rFonts w:ascii="Times New Roman" w:hAnsi="Times New Roman" w:cs="Times New Roman"/>
+                <w:sz w:val="24"/>
+                <w:szCs w:val="24"/>
+              </w:rPr>
+              <w:t>positif</w:t>
+            </w:r>
+            <w:proofErr w:type="spellEnd"/>
+            <w:r>
+              <w:rPr>
+                <w:rFonts w:ascii="Times New Roman" w:hAnsi="Times New Roman" w:cs="Times New Roman"/>
+                <w:sz w:val="24"/>
+                <w:szCs w:val="24"/>
+              </w:rPr>
+              <w:t xml:space="preserve"> 11551, </w:t>
+            </w:r>
+            <w:proofErr w:type="spellStart"/>
+            <w:r>
+              <w:rPr>
+                <w:rFonts w:ascii="Times New Roman" w:hAnsi="Times New Roman" w:cs="Times New Roman"/>
+                <w:sz w:val="24"/>
+                <w:szCs w:val="24"/>
+              </w:rPr>
+              <w:t>netral</w:t>
+            </w:r>
+            <w:proofErr w:type="spellEnd"/>
+            <w:r>
+              <w:rPr>
+                <w:rFonts w:ascii="Times New Roman" w:hAnsi="Times New Roman" w:cs="Times New Roman"/>
+                <w:sz w:val="24"/>
+                <w:szCs w:val="24"/>
+              </w:rPr>
+              <w:t xml:space="preserve"> 5211, </w:t>
+            </w:r>
+            <w:proofErr w:type="spellStart"/>
+            <w:r>
+              <w:rPr>
+                <w:rFonts w:ascii="Times New Roman" w:hAnsi="Times New Roman" w:cs="Times New Roman"/>
+                <w:sz w:val="24"/>
+                <w:szCs w:val="24"/>
+              </w:rPr>
+              <w:t>negatif</w:t>
+            </w:r>
+            <w:proofErr w:type="spellEnd"/>
+            <w:r>
+              <w:rPr>
+                <w:rFonts w:ascii="Times New Roman" w:hAnsi="Times New Roman" w:cs="Times New Roman"/>
+                <w:sz w:val="24"/>
+                <w:szCs w:val="24"/>
+              </w:rPr>
+              <w:t xml:space="preserve"> 8238 </w:t>
+            </w:r>
+            <w:proofErr w:type="spellStart"/>
+            <w:r>
+              <w:rPr>
+                <w:rFonts w:ascii="Times New Roman" w:hAnsi="Times New Roman" w:cs="Times New Roman"/>
+                <w:sz w:val="24"/>
+                <w:szCs w:val="24"/>
+              </w:rPr>
+              <w:t>untuk</w:t>
+            </w:r>
+            <w:proofErr w:type="spellEnd"/>
+            <w:r>
+              <w:rPr>
+                <w:rFonts w:ascii="Times New Roman" w:hAnsi="Times New Roman" w:cs="Times New Roman"/>
+                <w:sz w:val="24"/>
+                <w:szCs w:val="24"/>
+              </w:rPr>
+              <w:t xml:space="preserve"> #PrabowoIndonesiaMenang.</w:t>
+            </w:r>
+          </w:p>
+        </w:tc>
+      </w:tr>
+      <w:tr>
+        <w:tc>
+          <w:tcPr>
+            <w:tcW w:w="570" w:type="dxa"/>
+          </w:tcPr>
+          <w:p>
+            <w:pPr>
+              <w:rPr>
+                <w:rFonts w:ascii="Times New Roman" w:hAnsi="Times New Roman" w:cs="Times New Roman"/>
+                <w:sz w:val="24"/>
+                <w:szCs w:val="24"/>
+              </w:rPr>
+            </w:pPr>
+            <w:r>
+              <w:rPr>
+                <w:rFonts w:ascii="Times New Roman" w:hAnsi="Times New Roman" w:cs="Times New Roman"/>
+                <w:sz w:val="24"/>
+                <w:szCs w:val="24"/>
+              </w:rPr>
+              <w:t>4</w:t>
+            </w:r>
+          </w:p>
+        </w:tc>
+        <w:tc>
+          <w:tcPr>
+            <w:tcW w:w="3684" w:type="dxa"/>
+          </w:tcPr>
+          <w:p>
+            <w:pPr>
+              <w:rPr>
+                <w:rFonts w:ascii="Times New Roman" w:hAnsi="Times New Roman" w:cs="Times New Roman"/>
+                <w:sz w:val="24"/>
+                <w:szCs w:val="24"/>
+              </w:rPr>
+            </w:pPr>
+            <w:proofErr w:type="spellStart"/>
+            <w:r>
+              <w:rPr>
+                <w:rFonts w:ascii="Times New Roman" w:hAnsi="Times New Roman" w:cs="Times New Roman"/>
+                <w:sz w:val="24"/>
+                <w:szCs w:val="24"/>
+              </w:rPr>
+              <w:t>Fatihah</w:t>
+            </w:r>
+            <w:proofErr w:type="spellEnd"/>
+            <w:r>
+              <w:rPr>
+                <w:rFonts w:ascii="Times New Roman" w:hAnsi="Times New Roman" w:cs="Times New Roman"/>
+                <w:sz w:val="24"/>
+                <w:szCs w:val="24"/>
+              </w:rPr>
+              <w:t xml:space="preserve"> </w:t>
+            </w:r>
+            <w:proofErr w:type="spellStart"/>
+            <w:r>
+              <w:rPr>
+                <w:rFonts w:ascii="Times New Roman" w:hAnsi="Times New Roman" w:cs="Times New Roman"/>
+                <w:sz w:val="24"/>
+                <w:szCs w:val="24"/>
+              </w:rPr>
+              <w:t>Rahmadayana</w:t>
+            </w:r>
+            <w:proofErr w:type="spellEnd"/>
+            <w:r>
+              <w:rPr>
+                <w:rFonts w:ascii="Times New Roman" w:hAnsi="Times New Roman" w:cs="Times New Roman"/>
+                <w:sz w:val="24"/>
+                <w:szCs w:val="24"/>
+              </w:rPr>
+              <w:t xml:space="preserve">, </w:t>
+            </w:r>
+            <w:proofErr w:type="spellStart"/>
+            <w:r>
+              <w:rPr>
+                <w:rFonts w:ascii="Times New Roman" w:hAnsi="Times New Roman" w:cs="Times New Roman"/>
+                <w:sz w:val="24"/>
+                <w:szCs w:val="24"/>
+              </w:rPr>
+              <w:t>Yuliant</w:t>
+            </w:r>
+            <w:proofErr w:type="spellEnd"/>
+            <w:r>
+              <w:rPr>
+                <w:rFonts w:ascii="Times New Roman" w:hAnsi="Times New Roman" w:cs="Times New Roman"/>
+                <w:sz w:val="24"/>
+                <w:szCs w:val="24"/>
+              </w:rPr>
+              <w:t xml:space="preserve"> </w:t>
+            </w:r>
+            <w:proofErr w:type="spellStart"/>
+            <w:r>
+              <w:rPr>
+                <w:rFonts w:ascii="Times New Roman" w:hAnsi="Times New Roman" w:cs="Times New Roman"/>
+                <w:sz w:val="24"/>
+                <w:szCs w:val="24"/>
+              </w:rPr>
+              <w:t>Sibaroni</w:t>
+            </w:r>
+            <w:proofErr w:type="spellEnd"/>
+          </w:p>
+        </w:tc>
+        <w:tc>
+          <w:tcPr>
+            <w:tcW w:w="850" w:type="dxa"/>
+          </w:tcPr>
+          <w:p>
+            <w:pPr>
+              <w:rPr>
+                <w:rFonts w:ascii="Times New Roman" w:hAnsi="Times New Roman" w:cs="Times New Roman"/>
+                <w:sz w:val="24"/>
+                <w:szCs w:val="24"/>
+              </w:rPr>
+            </w:pPr>
+            <w:r>
+              <w:rPr>
+                <w:rFonts w:ascii="Times New Roman" w:hAnsi="Times New Roman" w:cs="Times New Roman"/>
+                <w:sz w:val="24"/>
+                <w:szCs w:val="24"/>
+              </w:rPr>
+              <w:t>2021</w:t>
+            </w:r>
+          </w:p>
+        </w:tc>
+        <w:tc>
+          <w:tcPr>
+            <w:tcW w:w="2693" w:type="dxa"/>
+          </w:tcPr>
+          <w:p>
+            <w:pPr>
+              <w:rPr>
+                <w:rFonts w:ascii="Times New Roman" w:hAnsi="Times New Roman" w:cs="Times New Roman"/>
+                <w:i/>
+                <w:iCs/>
+                <w:sz w:val="24"/>
+                <w:szCs w:val="24"/>
+              </w:rPr>
+            </w:pPr>
+            <w:r>
+              <w:rPr>
+                <w:rFonts w:ascii="Times New Roman" w:hAnsi="Times New Roman" w:cs="Times New Roman"/>
+                <w:i/>
+                <w:iCs/>
+                <w:sz w:val="24"/>
+                <w:szCs w:val="24"/>
+              </w:rPr>
+              <w:t>Sentiment Analysis of Work from Home Activity using SVM with</w:t>
+            </w:r>
+            <w:r>
+              <w:rPr>
+                <w:rFonts w:ascii="Times New Roman" w:hAnsi="Times New Roman" w:cs="Times New Roman"/>
+                <w:i/>
+                <w:iCs/>
+                <w:sz w:val="24"/>
+                <w:szCs w:val="24"/>
+              </w:rPr>
+              <w:t xml:space="preserve"> </w:t>
+            </w:r>
+            <w:r>
+              <w:rPr>
+                <w:rFonts w:ascii="Times New Roman" w:hAnsi="Times New Roman" w:cs="Times New Roman"/>
+                <w:i/>
+                <w:iCs/>
+                <w:sz w:val="24"/>
+                <w:szCs w:val="24"/>
+              </w:rPr>
+              <w:t>Randomized Search Optimization</w:t>
+            </w:r>
+          </w:p>
+        </w:tc>
+        <w:tc>
+          <w:tcPr>
+            <w:tcW w:w="3828" w:type="dxa"/>
+          </w:tcPr>
+          <w:p>
+            <w:pPr>
+              <w:rPr>
+                <w:rFonts w:ascii="Times New Roman" w:hAnsi="Times New Roman" w:cs="Times New Roman"/>
+                <w:sz w:val="24"/>
+                <w:szCs w:val="24"/>
+              </w:rPr>
+            </w:pPr>
+            <w:proofErr w:type="spellStart"/>
+            <w:r>
+              <w:rPr>
+                <w:rFonts w:ascii="Times New Roman" w:hAnsi="Times New Roman" w:cs="Times New Roman"/>
+                <w:sz w:val="24"/>
+                <w:szCs w:val="24"/>
+              </w:rPr>
+              <w:t>Penelitian</w:t>
+            </w:r>
+            <w:proofErr w:type="spellEnd"/>
+            <w:r>
+              <w:rPr>
+                <w:rFonts w:ascii="Times New Roman" w:hAnsi="Times New Roman" w:cs="Times New Roman"/>
+                <w:sz w:val="24"/>
+                <w:szCs w:val="24"/>
+              </w:rPr>
+              <w:t xml:space="preserve"> </w:t>
+            </w:r>
+            <w:proofErr w:type="spellStart"/>
+            <w:r>
+              <w:rPr>
+                <w:rFonts w:ascii="Times New Roman" w:hAnsi="Times New Roman" w:cs="Times New Roman"/>
+                <w:sz w:val="24"/>
+                <w:szCs w:val="24"/>
+              </w:rPr>
+              <w:t>ini</w:t>
+            </w:r>
+            <w:proofErr w:type="spellEnd"/>
+            <w:r>
+              <w:rPr>
+                <w:rFonts w:ascii="Times New Roman" w:hAnsi="Times New Roman" w:cs="Times New Roman"/>
+                <w:sz w:val="24"/>
+                <w:szCs w:val="24"/>
+              </w:rPr>
+              <w:t xml:space="preserve"> </w:t>
+            </w:r>
+            <w:proofErr w:type="spellStart"/>
+            <w:r>
+              <w:rPr>
+                <w:rFonts w:ascii="Times New Roman" w:hAnsi="Times New Roman" w:cs="Times New Roman"/>
+                <w:sz w:val="24"/>
+                <w:szCs w:val="24"/>
+              </w:rPr>
+              <w:t>menunjukan</w:t>
+            </w:r>
+            <w:proofErr w:type="spellEnd"/>
+            <w:r>
+              <w:rPr>
+                <w:rFonts w:ascii="Times New Roman" w:hAnsi="Times New Roman" w:cs="Times New Roman"/>
+                <w:sz w:val="24"/>
+                <w:szCs w:val="24"/>
+              </w:rPr>
+              <w:t xml:space="preserve"> </w:t>
+            </w:r>
+            <w:proofErr w:type="spellStart"/>
+            <w:r>
+              <w:rPr>
+                <w:rFonts w:ascii="Times New Roman" w:hAnsi="Times New Roman" w:cs="Times New Roman"/>
+                <w:sz w:val="24"/>
+                <w:szCs w:val="24"/>
+              </w:rPr>
+              <w:t>bahwa</w:t>
+            </w:r>
+            <w:proofErr w:type="spellEnd"/>
+            <w:r>
+              <w:rPr>
+                <w:rFonts w:ascii="Times New Roman" w:hAnsi="Times New Roman" w:cs="Times New Roman"/>
+                <w:sz w:val="24"/>
+                <w:szCs w:val="24"/>
+              </w:rPr>
+              <w:t xml:space="preserve"> </w:t>
+            </w:r>
+            <w:proofErr w:type="spellStart"/>
+            <w:r>
+              <w:rPr>
+                <w:rFonts w:ascii="Times New Roman" w:hAnsi="Times New Roman" w:cs="Times New Roman"/>
+                <w:sz w:val="24"/>
+                <w:szCs w:val="24"/>
+              </w:rPr>
+              <w:t>penggunakan</w:t>
+            </w:r>
+            <w:proofErr w:type="spellEnd"/>
+            <w:r>
+              <w:rPr>
+                <w:rFonts w:ascii="Times New Roman" w:hAnsi="Times New Roman" w:cs="Times New Roman"/>
+                <w:sz w:val="24"/>
+                <w:szCs w:val="24"/>
+              </w:rPr>
+              <w:t xml:space="preserve"> </w:t>
+            </w:r>
+            <w:proofErr w:type="spellStart"/>
+            <w:r>
+              <w:rPr>
+                <w:rFonts w:ascii="Times New Roman" w:hAnsi="Times New Roman" w:cs="Times New Roman"/>
+                <w:sz w:val="24"/>
+                <w:szCs w:val="24"/>
+              </w:rPr>
+              <w:t>metode</w:t>
+            </w:r>
+            <w:proofErr w:type="spellEnd"/>
+            <w:r>
+              <w:rPr>
+                <w:rFonts w:ascii="Times New Roman" w:hAnsi="Times New Roman" w:cs="Times New Roman"/>
+                <w:sz w:val="24"/>
+                <w:szCs w:val="24"/>
+              </w:rPr>
+              <w:t xml:space="preserve"> </w:t>
+            </w:r>
+            <w:r>
+              <w:rPr>
+                <w:rFonts w:ascii="Times New Roman" w:hAnsi="Times New Roman" w:cs="Times New Roman"/>
+                <w:i/>
+                <w:iCs/>
+                <w:sz w:val="24"/>
+                <w:szCs w:val="24"/>
+              </w:rPr>
+              <w:t>acronym extension</w:t>
+            </w:r>
+            <w:r>
+              <w:rPr>
+                <w:rFonts w:ascii="Times New Roman" w:hAnsi="Times New Roman" w:cs="Times New Roman"/>
+                <w:sz w:val="24"/>
+                <w:szCs w:val="24"/>
+              </w:rPr>
+              <w:t xml:space="preserve"> </w:t>
+            </w:r>
+            <w:proofErr w:type="spellStart"/>
+            <w:r>
+              <w:rPr>
+                <w:rFonts w:ascii="Times New Roman" w:hAnsi="Times New Roman" w:cs="Times New Roman"/>
+                <w:sz w:val="24"/>
+                <w:szCs w:val="24"/>
+              </w:rPr>
+              <w:t>terhadap</w:t>
+            </w:r>
+            <w:proofErr w:type="spellEnd"/>
+            <w:r>
+              <w:rPr>
+                <w:rFonts w:ascii="Times New Roman" w:hAnsi="Times New Roman" w:cs="Times New Roman"/>
+                <w:sz w:val="24"/>
+                <w:szCs w:val="24"/>
+              </w:rPr>
+              <w:t xml:space="preserve"> </w:t>
+            </w:r>
+            <w:proofErr w:type="spellStart"/>
+            <w:r>
+              <w:rPr>
+                <w:rFonts w:ascii="Times New Roman" w:hAnsi="Times New Roman" w:cs="Times New Roman"/>
+                <w:sz w:val="24"/>
+                <w:szCs w:val="24"/>
+              </w:rPr>
+              <w:t>topik</w:t>
+            </w:r>
+            <w:proofErr w:type="spellEnd"/>
+            <w:r>
+              <w:rPr>
+                <w:rFonts w:ascii="Times New Roman" w:hAnsi="Times New Roman" w:cs="Times New Roman"/>
+                <w:sz w:val="24"/>
+                <w:szCs w:val="24"/>
+              </w:rPr>
+              <w:t xml:space="preserve"> </w:t>
+            </w:r>
+            <w:r>
+              <w:rPr>
+                <w:rFonts w:ascii="Times New Roman" w:hAnsi="Times New Roman" w:cs="Times New Roman"/>
+                <w:i/>
+                <w:iCs/>
+                <w:sz w:val="24"/>
+                <w:szCs w:val="24"/>
+              </w:rPr>
+              <w:t>Work From Home</w:t>
+            </w:r>
+            <w:r>
+              <w:rPr>
+                <w:rFonts w:ascii="Times New Roman" w:hAnsi="Times New Roman" w:cs="Times New Roman"/>
+                <w:sz w:val="24"/>
+                <w:szCs w:val="24"/>
+              </w:rPr>
+              <w:t xml:space="preserve"> </w:t>
+            </w:r>
+            <w:proofErr w:type="spellStart"/>
+            <w:r>
+              <w:rPr>
+                <w:rFonts w:ascii="Times New Roman" w:hAnsi="Times New Roman" w:cs="Times New Roman"/>
+                <w:sz w:val="24"/>
+                <w:szCs w:val="24"/>
+              </w:rPr>
+              <w:t>mendapatkan</w:t>
+            </w:r>
+            <w:proofErr w:type="spellEnd"/>
+            <w:r>
+              <w:rPr>
+                <w:rFonts w:ascii="Times New Roman" w:hAnsi="Times New Roman" w:cs="Times New Roman"/>
+                <w:sz w:val="24"/>
+                <w:szCs w:val="24"/>
+              </w:rPr>
+              <w:t xml:space="preserve"> </w:t>
+            </w:r>
+            <w:proofErr w:type="spellStart"/>
+            <w:r>
+              <w:rPr>
+                <w:rFonts w:ascii="Times New Roman" w:hAnsi="Times New Roman" w:cs="Times New Roman"/>
+                <w:sz w:val="24"/>
+                <w:szCs w:val="24"/>
+              </w:rPr>
+              <w:t>hasil</w:t>
+            </w:r>
+            <w:proofErr w:type="spellEnd"/>
+            <w:r>
+              <w:rPr>
+                <w:rFonts w:ascii="Times New Roman" w:hAnsi="Times New Roman" w:cs="Times New Roman"/>
+                <w:sz w:val="24"/>
+                <w:szCs w:val="24"/>
+              </w:rPr>
+              <w:t xml:space="preserve"> F1-score </w:t>
+            </w:r>
+            <w:proofErr w:type="spellStart"/>
+            <w:r>
+              <w:rPr>
+                <w:rFonts w:ascii="Times New Roman" w:hAnsi="Times New Roman" w:cs="Times New Roman"/>
+                <w:sz w:val="24"/>
+                <w:szCs w:val="24"/>
+              </w:rPr>
+              <w:t>tertinggi</w:t>
+            </w:r>
+            <w:proofErr w:type="spellEnd"/>
+            <w:r>
+              <w:rPr>
+                <w:rFonts w:ascii="Times New Roman" w:hAnsi="Times New Roman" w:cs="Times New Roman"/>
+                <w:sz w:val="24"/>
+                <w:szCs w:val="24"/>
+              </w:rPr>
+              <w:t xml:space="preserve"> </w:t>
+            </w:r>
+            <w:proofErr w:type="spellStart"/>
+            <w:r>
+              <w:rPr>
+                <w:rFonts w:ascii="Times New Roman" w:hAnsi="Times New Roman" w:cs="Times New Roman"/>
+                <w:sz w:val="24"/>
+                <w:szCs w:val="24"/>
+              </w:rPr>
+              <w:t>sebesar</w:t>
+            </w:r>
+            <w:proofErr w:type="spellEnd"/>
+            <w:r>
+              <w:rPr>
+                <w:rFonts w:ascii="Times New Roman" w:hAnsi="Times New Roman" w:cs="Times New Roman"/>
+                <w:sz w:val="24"/>
+                <w:szCs w:val="24"/>
+              </w:rPr>
+              <w:t xml:space="preserve"> 83.362%. </w:t>
+            </w:r>
+            <w:proofErr w:type="spellStart"/>
+            <w:r>
+              <w:rPr>
+                <w:rFonts w:ascii="Times New Roman" w:hAnsi="Times New Roman" w:cs="Times New Roman"/>
+                <w:sz w:val="24"/>
+                <w:szCs w:val="24"/>
+              </w:rPr>
+              <w:t>Sedangkan</w:t>
+            </w:r>
+            <w:proofErr w:type="spellEnd"/>
+            <w:r>
+              <w:rPr>
+                <w:rFonts w:ascii="Times New Roman" w:hAnsi="Times New Roman" w:cs="Times New Roman"/>
+                <w:sz w:val="24"/>
+                <w:szCs w:val="24"/>
+              </w:rPr>
+              <w:t xml:space="preserve"> pada </w:t>
+            </w:r>
+            <w:proofErr w:type="spellStart"/>
+            <w:r>
+              <w:rPr>
+                <w:rFonts w:ascii="Times New Roman" w:hAnsi="Times New Roman" w:cs="Times New Roman"/>
+                <w:sz w:val="24"/>
+                <w:szCs w:val="24"/>
+              </w:rPr>
+              <w:t>penerapan</w:t>
+            </w:r>
+            <w:proofErr w:type="spellEnd"/>
+            <w:r>
+              <w:rPr>
+                <w:rFonts w:ascii="Times New Roman" w:hAnsi="Times New Roman" w:cs="Times New Roman"/>
+                <w:sz w:val="24"/>
+                <w:szCs w:val="24"/>
+              </w:rPr>
+              <w:t xml:space="preserve"> SVM </w:t>
+            </w:r>
+            <w:proofErr w:type="spellStart"/>
+            <w:r>
+              <w:rPr>
+                <w:rFonts w:ascii="Times New Roman" w:hAnsi="Times New Roman" w:cs="Times New Roman"/>
+                <w:sz w:val="24"/>
+                <w:szCs w:val="24"/>
+              </w:rPr>
+              <w:t>dengan</w:t>
+            </w:r>
+            <w:proofErr w:type="spellEnd"/>
+            <w:r>
+              <w:rPr>
+                <w:rFonts w:ascii="Times New Roman" w:hAnsi="Times New Roman" w:cs="Times New Roman"/>
+                <w:sz w:val="24"/>
+                <w:szCs w:val="24"/>
+              </w:rPr>
+              <w:t xml:space="preserve"> </w:t>
+            </w:r>
+            <w:r>
+              <w:rPr>
+                <w:rFonts w:ascii="Times New Roman" w:hAnsi="Times New Roman" w:cs="Times New Roman"/>
+                <w:i/>
+                <w:iCs/>
+                <w:sz w:val="24"/>
+                <w:szCs w:val="24"/>
+              </w:rPr>
+              <w:t>Randomized Search Optimization</w:t>
+            </w:r>
+            <w:r>
+              <w:rPr>
+                <w:rFonts w:ascii="Times New Roman" w:hAnsi="Times New Roman" w:cs="Times New Roman"/>
+                <w:sz w:val="24"/>
+                <w:szCs w:val="24"/>
+              </w:rPr>
+              <w:t xml:space="preserve"> </w:t>
+            </w:r>
+            <w:proofErr w:type="spellStart"/>
+            <w:r>
+              <w:rPr>
+                <w:rFonts w:ascii="Times New Roman" w:hAnsi="Times New Roman" w:cs="Times New Roman"/>
+                <w:sz w:val="24"/>
+                <w:szCs w:val="24"/>
+              </w:rPr>
+              <w:t>menunjukan</w:t>
+            </w:r>
+            <w:proofErr w:type="spellEnd"/>
+            <w:r>
+              <w:rPr>
+                <w:rFonts w:ascii="Times New Roman" w:hAnsi="Times New Roman" w:cs="Times New Roman"/>
+                <w:sz w:val="24"/>
+                <w:szCs w:val="24"/>
+              </w:rPr>
+              <w:t xml:space="preserve"> </w:t>
+            </w:r>
+            <w:proofErr w:type="spellStart"/>
+            <w:r>
+              <w:rPr>
+                <w:rFonts w:ascii="Times New Roman" w:hAnsi="Times New Roman" w:cs="Times New Roman"/>
+                <w:sz w:val="24"/>
+                <w:szCs w:val="24"/>
+              </w:rPr>
+              <w:t>hasil</w:t>
+            </w:r>
+            <w:proofErr w:type="spellEnd"/>
+            <w:r>
+              <w:rPr>
+                <w:rFonts w:ascii="Times New Roman" w:hAnsi="Times New Roman" w:cs="Times New Roman"/>
+                <w:sz w:val="24"/>
+                <w:szCs w:val="24"/>
+              </w:rPr>
+              <w:t xml:space="preserve"> </w:t>
+            </w:r>
+            <w:proofErr w:type="spellStart"/>
+            <w:r>
+              <w:rPr>
+                <w:rFonts w:ascii="Times New Roman" w:hAnsi="Times New Roman" w:cs="Times New Roman"/>
+                <w:sz w:val="24"/>
+                <w:szCs w:val="24"/>
+              </w:rPr>
+              <w:t>sebesar</w:t>
+            </w:r>
+            <w:proofErr w:type="spellEnd"/>
+            <w:r>
+              <w:rPr>
+                <w:rFonts w:ascii="Times New Roman" w:hAnsi="Times New Roman" w:cs="Times New Roman"/>
+                <w:sz w:val="24"/>
+                <w:szCs w:val="24"/>
+              </w:rPr>
+              <w:t xml:space="preserve"> 62.35% </w:t>
+            </w:r>
+            <w:r>
+              <w:rPr>
+                <w:rFonts w:ascii="Times New Roman" w:hAnsi="Times New Roman" w:cs="Times New Roman"/>
+                <w:i/>
+                <w:iCs/>
+                <w:sz w:val="24"/>
+                <w:szCs w:val="24"/>
+              </w:rPr>
+              <w:t>tweet</w:t>
+            </w:r>
+            <w:r>
+              <w:rPr>
+                <w:rFonts w:ascii="Times New Roman" w:hAnsi="Times New Roman" w:cs="Times New Roman"/>
+                <w:sz w:val="24"/>
+                <w:szCs w:val="24"/>
+              </w:rPr>
+              <w:t xml:space="preserve"> </w:t>
+            </w:r>
+            <w:proofErr w:type="spellStart"/>
+            <w:r>
+              <w:rPr>
+                <w:rFonts w:ascii="Times New Roman" w:hAnsi="Times New Roman" w:cs="Times New Roman"/>
+                <w:sz w:val="24"/>
+                <w:szCs w:val="24"/>
+              </w:rPr>
+              <w:t>positif</w:t>
+            </w:r>
+            <w:proofErr w:type="spellEnd"/>
+            <w:r>
+              <w:rPr>
+                <w:rFonts w:ascii="Times New Roman" w:hAnsi="Times New Roman" w:cs="Times New Roman"/>
+                <w:sz w:val="24"/>
+                <w:szCs w:val="24"/>
+              </w:rPr>
+              <w:t xml:space="preserve">, dan 37.65% </w:t>
+            </w:r>
+            <w:r>
+              <w:rPr>
+                <w:rFonts w:ascii="Times New Roman" w:hAnsi="Times New Roman" w:cs="Times New Roman"/>
+                <w:i/>
+                <w:iCs/>
+                <w:sz w:val="24"/>
+                <w:szCs w:val="24"/>
+              </w:rPr>
+              <w:t>tweet</w:t>
+            </w:r>
+            <w:r>
+              <w:rPr>
+                <w:rFonts w:ascii="Times New Roman" w:hAnsi="Times New Roman" w:cs="Times New Roman"/>
+                <w:sz w:val="24"/>
+                <w:szCs w:val="24"/>
+              </w:rPr>
+              <w:t xml:space="preserve"> </w:t>
+            </w:r>
+            <w:proofErr w:type="spellStart"/>
+            <w:r>
+              <w:rPr>
+                <w:rFonts w:ascii="Times New Roman" w:hAnsi="Times New Roman" w:cs="Times New Roman"/>
+                <w:sz w:val="24"/>
+                <w:szCs w:val="24"/>
+              </w:rPr>
+              <w:t>negatif</w:t>
+            </w:r>
+            <w:proofErr w:type="spellEnd"/>
+            <w:r>
+              <w:rPr>
+                <w:rFonts w:ascii="Times New Roman" w:hAnsi="Times New Roman" w:cs="Times New Roman"/>
+                <w:sz w:val="24"/>
+                <w:szCs w:val="24"/>
+              </w:rPr>
+              <w:t>.</w:t>
+            </w:r>
+          </w:p>
+        </w:tc>
+      </w:tr>
+      <w:tr>
+        <w:tc>
+          <w:tcPr>
+            <w:tcW w:w="570" w:type="dxa"/>
+          </w:tcPr>
+          <w:p>
+            <w:pPr>
+              <w:rPr>
+                <w:rFonts w:ascii="Times New Roman" w:hAnsi="Times New Roman" w:cs="Times New Roman"/>
+                <w:sz w:val="24"/>
+                <w:szCs w:val="24"/>
+              </w:rPr>
+            </w:pPr>
+            <w:r>
+              <w:rPr>
+                <w:rFonts w:ascii="Times New Roman" w:hAnsi="Times New Roman" w:cs="Times New Roman"/>
+                <w:sz w:val="24"/>
+                <w:szCs w:val="24"/>
+              </w:rPr>
+              <w:t>5</w:t>
+            </w:r>
+          </w:p>
+        </w:tc>
+        <w:tc>
+          <w:tcPr>
+            <w:tcW w:w="3684" w:type="dxa"/>
+          </w:tcPr>
+          <w:p>
+            <w:pPr>
+              <w:rPr>
+                <w:rFonts w:ascii="Times New Roman" w:hAnsi="Times New Roman" w:cs="Times New Roman"/>
+                <w:sz w:val="24"/>
+                <w:szCs w:val="24"/>
+              </w:rPr>
+            </w:pPr>
+            <w:proofErr w:type="spellStart"/>
+            <w:r>
+              <w:rPr>
+                <w:rFonts w:ascii="Times New Roman" w:hAnsi="Times New Roman" w:cs="Times New Roman"/>
+                <w:sz w:val="24"/>
+                <w:szCs w:val="24"/>
+              </w:rPr>
+              <w:t>Dedi</w:t>
+            </w:r>
+            <w:proofErr w:type="spellEnd"/>
+            <w:r>
+              <w:rPr>
+                <w:rFonts w:ascii="Times New Roman" w:hAnsi="Times New Roman" w:cs="Times New Roman"/>
+                <w:sz w:val="24"/>
+                <w:szCs w:val="24"/>
+              </w:rPr>
+              <w:t xml:space="preserve"> </w:t>
+            </w:r>
+            <w:proofErr w:type="spellStart"/>
+            <w:r>
+              <w:rPr>
+                <w:rFonts w:ascii="Times New Roman" w:hAnsi="Times New Roman" w:cs="Times New Roman"/>
+                <w:sz w:val="24"/>
+                <w:szCs w:val="24"/>
+              </w:rPr>
+              <w:t>Darwis</w:t>
+            </w:r>
+            <w:proofErr w:type="spellEnd"/>
+            <w:r>
+              <w:rPr>
+                <w:rFonts w:ascii="Times New Roman" w:hAnsi="Times New Roman" w:cs="Times New Roman"/>
+                <w:sz w:val="24"/>
+                <w:szCs w:val="24"/>
+              </w:rPr>
+              <w:t xml:space="preserve">, Eka </w:t>
+            </w:r>
+            <w:proofErr w:type="spellStart"/>
+            <w:r>
+              <w:rPr>
+                <w:rFonts w:ascii="Times New Roman" w:hAnsi="Times New Roman" w:cs="Times New Roman"/>
+                <w:sz w:val="24"/>
+                <w:szCs w:val="24"/>
+              </w:rPr>
+              <w:t>Shintya</w:t>
+            </w:r>
+            <w:proofErr w:type="spellEnd"/>
+            <w:r>
+              <w:rPr>
+                <w:rFonts w:ascii="Times New Roman" w:hAnsi="Times New Roman" w:cs="Times New Roman"/>
+                <w:sz w:val="24"/>
+                <w:szCs w:val="24"/>
+              </w:rPr>
+              <w:t xml:space="preserve"> </w:t>
+            </w:r>
+            <w:proofErr w:type="spellStart"/>
+            <w:r>
+              <w:rPr>
+                <w:rFonts w:ascii="Times New Roman" w:hAnsi="Times New Roman" w:cs="Times New Roman"/>
+                <w:sz w:val="24"/>
+                <w:szCs w:val="24"/>
+              </w:rPr>
+              <w:t>Pratiwi</w:t>
+            </w:r>
+            <w:proofErr w:type="spellEnd"/>
+            <w:r>
+              <w:rPr>
+                <w:rFonts w:ascii="Times New Roman" w:hAnsi="Times New Roman" w:cs="Times New Roman"/>
+                <w:sz w:val="24"/>
+                <w:szCs w:val="24"/>
+              </w:rPr>
+              <w:t xml:space="preserve">, A. </w:t>
+            </w:r>
+            <w:proofErr w:type="spellStart"/>
+            <w:r>
+              <w:rPr>
+                <w:rFonts w:ascii="Times New Roman" w:hAnsi="Times New Roman" w:cs="Times New Roman"/>
+                <w:sz w:val="24"/>
+                <w:szCs w:val="24"/>
+              </w:rPr>
+              <w:t>Ferico</w:t>
+            </w:r>
+            <w:proofErr w:type="spellEnd"/>
+            <w:r>
+              <w:rPr>
+                <w:rFonts w:ascii="Times New Roman" w:hAnsi="Times New Roman" w:cs="Times New Roman"/>
+                <w:sz w:val="24"/>
+                <w:szCs w:val="24"/>
+              </w:rPr>
+              <w:t xml:space="preserve"> </w:t>
+            </w:r>
+            <w:proofErr w:type="spellStart"/>
+            <w:r>
+              <w:rPr>
+                <w:rFonts w:ascii="Times New Roman" w:hAnsi="Times New Roman" w:cs="Times New Roman"/>
+                <w:sz w:val="24"/>
+                <w:szCs w:val="24"/>
+              </w:rPr>
+              <w:t>Octaviansyah</w:t>
+            </w:r>
+            <w:proofErr w:type="spellEnd"/>
+            <w:r>
+              <w:rPr>
+                <w:rFonts w:ascii="Times New Roman" w:hAnsi="Times New Roman" w:cs="Times New Roman"/>
+                <w:sz w:val="24"/>
+                <w:szCs w:val="24"/>
+              </w:rPr>
+              <w:t xml:space="preserve"> </w:t>
+            </w:r>
+            <w:proofErr w:type="spellStart"/>
+            <w:r>
+              <w:rPr>
+                <w:rFonts w:ascii="Times New Roman" w:hAnsi="Times New Roman" w:cs="Times New Roman"/>
+                <w:sz w:val="24"/>
+                <w:szCs w:val="24"/>
+              </w:rPr>
+              <w:t>Pasaribu</w:t>
+            </w:r>
+            <w:proofErr w:type="spellEnd"/>
+          </w:p>
+        </w:tc>
+        <w:tc>
+          <w:tcPr>
+            <w:tcW w:w="850" w:type="dxa"/>
+          </w:tcPr>
+          <w:p>
+            <w:pPr>
+              <w:rPr>
+                <w:rFonts w:ascii="Times New Roman" w:hAnsi="Times New Roman" w:cs="Times New Roman"/>
+                <w:sz w:val="24"/>
+                <w:szCs w:val="24"/>
+              </w:rPr>
+            </w:pPr>
+            <w:r>
+              <w:rPr>
+                <w:rFonts w:ascii="Times New Roman" w:hAnsi="Times New Roman" w:cs="Times New Roman"/>
+                <w:sz w:val="24"/>
+                <w:szCs w:val="24"/>
+              </w:rPr>
+              <w:t>2020</w:t>
+            </w:r>
+          </w:p>
+        </w:tc>
+        <w:tc>
+          <w:tcPr>
+            <w:tcW w:w="2693" w:type="dxa"/>
+          </w:tcPr>
+          <w:p>
+            <w:pPr>
+              <w:spacing w:after="0" w:line="240" w:lineRule="auto"/>
+              <w:rPr>
+                <w:rFonts w:ascii="Times New Roman" w:hAnsi="Times New Roman" w:cs="Times New Roman"/>
+                <w:sz w:val="24"/>
+                <w:szCs w:val="24"/>
+              </w:rPr>
+            </w:pPr>
+            <w:r>
+              <w:rPr>
+                <w:rFonts w:ascii="Times New Roman" w:hAnsi="Times New Roman" w:cs="Times New Roman"/>
+                <w:sz w:val="24"/>
+                <w:szCs w:val="24"/>
+              </w:rPr>
+              <w:t xml:space="preserve">PENERAPAN ALGORITMA SVM UNTUK ANALISIS SENTIMEN PADA </w:t>
+            </w:r>
+          </w:p>
+          <w:p>
+            <w:pPr>
+              <w:spacing w:after="0" w:line="240" w:lineRule="auto"/>
+              <w:rPr>
+                <w:rFonts w:ascii="Times New Roman" w:hAnsi="Times New Roman" w:cs="Times New Roman"/>
+                <w:sz w:val="24"/>
+                <w:szCs w:val="24"/>
+              </w:rPr>
+            </w:pPr>
+            <w:r>
+              <w:rPr>
+                <w:rFonts w:ascii="Times New Roman" w:hAnsi="Times New Roman" w:cs="Times New Roman"/>
+                <w:sz w:val="24"/>
+                <w:szCs w:val="24"/>
+              </w:rPr>
+              <w:t xml:space="preserve">DATA TWITTER KOMISI </w:t>
+            </w:r>
+            <w:r>
+              <w:rPr>
+                <w:rFonts w:ascii="Times New Roman" w:hAnsi="Times New Roman" w:cs="Times New Roman"/>
+                <w:sz w:val="24"/>
+                <w:szCs w:val="24"/>
+              </w:rPr>
+              <w:lastRenderedPageBreak/>
+              <w:t xml:space="preserve">PEMBERANTASAN KORUPSI REPUBLIK </w:t>
+            </w:r>
+          </w:p>
+          <w:p>
+            <w:pPr>
+              <w:rPr>
+                <w:rFonts w:ascii="Times New Roman" w:hAnsi="Times New Roman" w:cs="Times New Roman"/>
+                <w:sz w:val="24"/>
+                <w:szCs w:val="24"/>
+              </w:rPr>
+            </w:pPr>
+            <w:r>
+              <w:rPr>
+                <w:rFonts w:ascii="Times New Roman" w:hAnsi="Times New Roman" w:cs="Times New Roman"/>
+                <w:sz w:val="24"/>
+                <w:szCs w:val="24"/>
+              </w:rPr>
+              <w:t>INDONESIA</w:t>
+            </w:r>
+          </w:p>
+        </w:tc>
+        <w:tc>
+          <w:tcPr>
+            <w:tcW w:w="3828" w:type="dxa"/>
+          </w:tcPr>
+          <w:p>
+            <w:pPr>
+              <w:rPr>
+                <w:rFonts w:ascii="Times New Roman" w:hAnsi="Times New Roman" w:cs="Times New Roman"/>
+                <w:sz w:val="24"/>
+                <w:szCs w:val="24"/>
+              </w:rPr>
+            </w:pPr>
+          </w:p>
+        </w:tc>
+      </w:tr>
+      <w:tr>
+        <w:tc>
+          <w:tcPr>
+            <w:tcW w:w="570" w:type="dxa"/>
+          </w:tcPr>
+          <w:p>
+            <w:pPr>
+              <w:rPr>
+                <w:rFonts w:ascii="Times New Roman" w:hAnsi="Times New Roman" w:cs="Times New Roman"/>
+                <w:sz w:val="24"/>
+                <w:szCs w:val="24"/>
+              </w:rPr>
+            </w:pPr>
+          </w:p>
+        </w:tc>
+        <w:tc>
+          <w:tcPr>
+            <w:tcW w:w="3684" w:type="dxa"/>
+          </w:tcPr>
+          <w:p>
+            <w:pPr>
+              <w:rPr>
+                <w:rFonts w:ascii="Times New Roman" w:hAnsi="Times New Roman" w:cs="Times New Roman"/>
+                <w:sz w:val="24"/>
+                <w:szCs w:val="24"/>
+              </w:rPr>
+            </w:pPr>
+          </w:p>
+        </w:tc>
+        <w:tc>
+          <w:tcPr>
+            <w:tcW w:w="850" w:type="dxa"/>
+          </w:tcPr>
+          <w:p>
+            <w:pPr>
+              <w:rPr>
+                <w:rFonts w:ascii="Times New Roman" w:hAnsi="Times New Roman" w:cs="Times New Roman"/>
+                <w:sz w:val="24"/>
+                <w:szCs w:val="24"/>
+              </w:rPr>
+            </w:pPr>
+          </w:p>
+        </w:tc>
+        <w:tc>
+          <w:tcPr>
+            <w:tcW w:w="2693" w:type="dxa"/>
+          </w:tcPr>
+          <w:p>
+            <w:pPr>
+              <w:rPr>
+                <w:rFonts w:ascii="Times New Roman" w:hAnsi="Times New Roman" w:cs="Times New Roman"/>
+                <w:sz w:val="24"/>
+                <w:szCs w:val="24"/>
+              </w:rPr>
+            </w:pPr>
+          </w:p>
+        </w:tc>
+        <w:tc>
+          <w:tcPr>
+            <w:tcW w:w="3828" w:type="dxa"/>
+          </w:tcPr>
+          <w:p>
+            <w:pPr>
+              <w:rPr>
+                <w:rFonts w:ascii="Times New Roman" w:hAnsi="Times New Roman" w:cs="Times New Roman"/>
+                <w:sz w:val="24"/>
+                <w:szCs w:val="24"/>
+              </w:rPr>
+            </w:pPr>
+          </w:p>
+        </w:tc>
+      </w:tr>
+      <w:tr>
+        <w:tc>
+          <w:tcPr>
+            <w:tcW w:w="570" w:type="dxa"/>
+          </w:tcPr>
+          <w:p>
+            <w:pPr>
+              <w:rPr>
+                <w:rFonts w:ascii="Times New Roman" w:hAnsi="Times New Roman" w:cs="Times New Roman"/>
+                <w:sz w:val="24"/>
+                <w:szCs w:val="24"/>
+              </w:rPr>
+            </w:pPr>
+          </w:p>
+        </w:tc>
+        <w:tc>
+          <w:tcPr>
+            <w:tcW w:w="3684" w:type="dxa"/>
+          </w:tcPr>
+          <w:p>
+            <w:pPr>
+              <w:rPr>
+                <w:rFonts w:ascii="Times New Roman" w:hAnsi="Times New Roman" w:cs="Times New Roman"/>
+                <w:sz w:val="24"/>
+                <w:szCs w:val="24"/>
+              </w:rPr>
+            </w:pPr>
+          </w:p>
+        </w:tc>
+        <w:tc>
+          <w:tcPr>
+            <w:tcW w:w="850" w:type="dxa"/>
+          </w:tcPr>
+          <w:p>
+            <w:pPr>
+              <w:rPr>
+                <w:rFonts w:ascii="Times New Roman" w:hAnsi="Times New Roman" w:cs="Times New Roman"/>
+                <w:sz w:val="24"/>
+                <w:szCs w:val="24"/>
+              </w:rPr>
+            </w:pPr>
+          </w:p>
+        </w:tc>
+        <w:tc>
+          <w:tcPr>
+            <w:tcW w:w="2693" w:type="dxa"/>
+          </w:tcPr>
+          <w:p>
+            <w:pPr>
+              <w:rPr>
+                <w:rFonts w:ascii="Times New Roman" w:hAnsi="Times New Roman" w:cs="Times New Roman"/>
+                <w:sz w:val="24"/>
+                <w:szCs w:val="24"/>
+              </w:rPr>
+            </w:pPr>
+          </w:p>
+        </w:tc>
+        <w:tc>
+          <w:tcPr>
+            <w:tcW w:w="3828" w:type="dxa"/>
+          </w:tcPr>
+          <w:p>
+            <w:pPr>
+              <w:rPr>
+                <w:rFonts w:ascii="Times New Roman" w:hAnsi="Times New Roman" w:cs="Times New Roman"/>
+                <w:sz w:val="24"/>
+                <w:szCs w:val="24"/>
+              </w:rPr>
+            </w:pPr>
+          </w:p>
+        </w:tc>
+      </w:tr>
+      <w:tr>
+        <w:tc>
+          <w:tcPr>
+            <w:tcW w:w="570" w:type="dxa"/>
+          </w:tcPr>
+          <w:p>
+            <w:pPr>
+              <w:rPr>
+                <w:rFonts w:ascii="Times New Roman" w:hAnsi="Times New Roman" w:cs="Times New Roman"/>
+                <w:sz w:val="24"/>
+                <w:szCs w:val="24"/>
+              </w:rPr>
+            </w:pPr>
+          </w:p>
+        </w:tc>
+        <w:tc>
+          <w:tcPr>
+            <w:tcW w:w="3684" w:type="dxa"/>
+          </w:tcPr>
+          <w:p>
+            <w:pPr>
+              <w:rPr>
+                <w:rFonts w:ascii="Times New Roman" w:hAnsi="Times New Roman" w:cs="Times New Roman"/>
+                <w:sz w:val="24"/>
+                <w:szCs w:val="24"/>
+              </w:rPr>
+            </w:pPr>
+          </w:p>
+        </w:tc>
+        <w:tc>
+          <w:tcPr>
+            <w:tcW w:w="850" w:type="dxa"/>
+          </w:tcPr>
+          <w:p>
+            <w:pPr>
+              <w:rPr>
+                <w:rFonts w:ascii="Times New Roman" w:hAnsi="Times New Roman" w:cs="Times New Roman"/>
+                <w:sz w:val="24"/>
+                <w:szCs w:val="24"/>
+              </w:rPr>
+            </w:pPr>
+          </w:p>
+        </w:tc>
+        <w:tc>
+          <w:tcPr>
+            <w:tcW w:w="2693" w:type="dxa"/>
+          </w:tcPr>
+          <w:p>
+            <w:pPr>
+              <w:rPr>
+                <w:rFonts w:ascii="Times New Roman" w:hAnsi="Times New Roman" w:cs="Times New Roman"/>
+                <w:sz w:val="24"/>
+                <w:szCs w:val="24"/>
+              </w:rPr>
+            </w:pPr>
+          </w:p>
+        </w:tc>
+        <w:tc>
+          <w:tcPr>
+            <w:tcW w:w="3828" w:type="dxa"/>
+          </w:tcPr>
+          <w:p>
+            <w:pPr>
+              <w:rPr>
+                <w:rFonts w:ascii="Times New Roman" w:hAnsi="Times New Roman" w:cs="Times New Roman"/>
+                <w:sz w:val="24"/>
+                <w:szCs w:val="24"/>
+              </w:rPr>
+            </w:pPr>
+          </w:p>
+        </w:tc>
+      </w:tr>
+      <w:tr>
+        <w:tc>
+          <w:tcPr>
+            <w:tcW w:w="570" w:type="dxa"/>
+          </w:tcPr>
+          <w:p>
+            <w:pPr>
+              <w:rPr>
+                <w:rFonts w:ascii="Times New Roman" w:hAnsi="Times New Roman" w:cs="Times New Roman"/>
+                <w:sz w:val="24"/>
+                <w:szCs w:val="24"/>
+              </w:rPr>
+            </w:pPr>
+          </w:p>
+        </w:tc>
+        <w:tc>
+          <w:tcPr>
+            <w:tcW w:w="3684" w:type="dxa"/>
+          </w:tcPr>
+          <w:p>
+            <w:pPr>
+              <w:rPr>
+                <w:rFonts w:ascii="Times New Roman" w:hAnsi="Times New Roman" w:cs="Times New Roman"/>
+                <w:sz w:val="24"/>
+                <w:szCs w:val="24"/>
+              </w:rPr>
+            </w:pPr>
+          </w:p>
+        </w:tc>
+        <w:tc>
+          <w:tcPr>
+            <w:tcW w:w="850" w:type="dxa"/>
+          </w:tcPr>
+          <w:p>
+            <w:pPr>
+              <w:rPr>
+                <w:rFonts w:ascii="Times New Roman" w:hAnsi="Times New Roman" w:cs="Times New Roman"/>
+                <w:sz w:val="24"/>
+                <w:szCs w:val="24"/>
+              </w:rPr>
+            </w:pPr>
+          </w:p>
+        </w:tc>
+        <w:tc>
+          <w:tcPr>
+            <w:tcW w:w="2693" w:type="dxa"/>
+          </w:tcPr>
+          <w:p>
+            <w:pPr>
+              <w:rPr>
+                <w:rFonts w:ascii="Times New Roman" w:hAnsi="Times New Roman" w:cs="Times New Roman"/>
+                <w:sz w:val="24"/>
+                <w:szCs w:val="24"/>
+              </w:rPr>
+            </w:pPr>
+          </w:p>
+        </w:tc>
+        <w:tc>
+          <w:tcPr>
+            <w:tcW w:w="3828" w:type="dxa"/>
+          </w:tcPr>
+          <w:p>
+            <w:pPr>
+              <w:rPr>
+                <w:rFonts w:ascii="Times New Roman" w:hAnsi="Times New Roman" w:cs="Times New Roman"/>
+                <w:sz w:val="24"/>
+                <w:szCs w:val="24"/>
+              </w:rPr>
+            </w:pPr>
+          </w:p>
+        </w:tc>
+      </w:tr>
+      <w:tr>
+        <w:tc>
+          <w:tcPr>
+            <w:tcW w:w="570" w:type="dxa"/>
+          </w:tcPr>
+          <w:p>
+            <w:pPr>
+              <w:rPr>
+                <w:rFonts w:ascii="Times New Roman" w:hAnsi="Times New Roman" w:cs="Times New Roman"/>
+                <w:sz w:val="24"/>
+                <w:szCs w:val="24"/>
+              </w:rPr>
+            </w:pPr>
+          </w:p>
+        </w:tc>
+        <w:tc>
+          <w:tcPr>
+            <w:tcW w:w="3684" w:type="dxa"/>
+          </w:tcPr>
+          <w:p>
+            <w:pPr>
+              <w:rPr>
+                <w:rFonts w:ascii="Times New Roman" w:hAnsi="Times New Roman" w:cs="Times New Roman"/>
+                <w:sz w:val="24"/>
+                <w:szCs w:val="24"/>
+              </w:rPr>
+            </w:pPr>
+          </w:p>
+        </w:tc>
+        <w:tc>
+          <w:tcPr>
+            <w:tcW w:w="850" w:type="dxa"/>
+          </w:tcPr>
+          <w:p>
+            <w:pPr>
+              <w:rPr>
+                <w:rFonts w:ascii="Times New Roman" w:hAnsi="Times New Roman" w:cs="Times New Roman"/>
+                <w:sz w:val="24"/>
+                <w:szCs w:val="24"/>
+              </w:rPr>
+            </w:pPr>
+          </w:p>
+        </w:tc>
+        <w:tc>
+          <w:tcPr>
+            <w:tcW w:w="2693" w:type="dxa"/>
+          </w:tcPr>
+          <w:p>
+            <w:pPr>
+              <w:rPr>
+                <w:rFonts w:ascii="Times New Roman" w:hAnsi="Times New Roman" w:cs="Times New Roman"/>
+                <w:sz w:val="24"/>
+                <w:szCs w:val="24"/>
+              </w:rPr>
+            </w:pPr>
+          </w:p>
+        </w:tc>
+        <w:tc>
+          <w:tcPr>
+            <w:tcW w:w="3828" w:type="dxa"/>
+          </w:tcPr>
+          <w:p>
+            <w:pPr>
+              <w:rPr>
+                <w:rFonts w:ascii="Times New Roman" w:hAnsi="Times New Roman" w:cs="Times New Roman"/>
+                <w:sz w:val="24"/>
+                <w:szCs w:val="24"/>
+              </w:rPr>
+            </w:pPr>
+          </w:p>
+        </w:tc>
+      </w:tr>
+    </w:tbl>
     <w:p>
       <w:pPr>
         <w:rPr>
@@ -22020,7 +25501,6 @@
           <w:sz w:val="24"/>
           <w:szCs w:val="24"/>
         </w:rPr>
-        <w:lastRenderedPageBreak/>
         <w:br w:type="page"/>
       </w:r>
     </w:p>
@@ -22580,7 +26060,6 @@
         <w:t xml:space="preserve"> </w:t>
       </w:r>
       <w:proofErr w:type="spellStart"/>
-      <w:proofErr w:type="gramStart"/>
       <w:r>
         <w:rPr>
           <w:rFonts w:ascii="Times New Roman" w:hAnsi="Times New Roman" w:cs="Times New Roman"/>
@@ -22598,7 +26077,6 @@
         </w:rPr>
         <w:t xml:space="preserve"> :</w:t>
       </w:r>
-      <w:proofErr w:type="gramEnd"/>
     </w:p>
     <w:p>
       <w:pPr>
@@ -23639,7 +27117,6 @@
         <w:t xml:space="preserve"> </w:t>
       </w:r>
       <w:proofErr w:type="spellStart"/>
-      <w:proofErr w:type="gramStart"/>
       <w:r>
         <w:rPr>
           <w:rFonts w:ascii="Times New Roman" w:hAnsi="Times New Roman" w:cs="Times New Roman"/>
@@ -23657,7 +27134,6 @@
         </w:rPr>
         <w:t xml:space="preserve"> :</w:t>
       </w:r>
-      <w:proofErr w:type="gramEnd"/>
     </w:p>
     <w:p>
       <w:pPr>
@@ -23958,7 +27434,6 @@
         <w:t xml:space="preserve"> </w:t>
       </w:r>
       <w:proofErr w:type="spellStart"/>
-      <w:proofErr w:type="gramStart"/>
       <w:r>
         <w:rPr>
           <w:rFonts w:ascii="Times New Roman" w:hAnsi="Times New Roman" w:cs="Times New Roman"/>
@@ -23976,7 +27451,6 @@
         </w:rPr>
         <w:t xml:space="preserve"> :</w:t>
       </w:r>
-      <w:proofErr w:type="gramEnd"/>
     </w:p>
     <w:p>
       <w:pPr>
@@ -24630,7 +28104,6 @@
         <w:t xml:space="preserve"> </w:t>
       </w:r>
       <w:proofErr w:type="spellStart"/>
-      <w:proofErr w:type="gramStart"/>
       <w:r>
         <w:rPr>
           <w:rFonts w:ascii="Times New Roman" w:hAnsi="Times New Roman" w:cs="Times New Roman"/>
@@ -24648,7 +28121,6 @@
         </w:rPr>
         <w:t xml:space="preserve"> :</w:t>
       </w:r>
-      <w:proofErr w:type="gramEnd"/>
     </w:p>
     <w:tbl>
       <w:tblPr>
@@ -27251,7 +30723,6 @@
         <w:t xml:space="preserve"> </w:t>
       </w:r>
       <w:proofErr w:type="spellStart"/>
-      <w:proofErr w:type="gramStart"/>
       <w:r>
         <w:rPr>
           <w:rFonts w:ascii="Times New Roman" w:hAnsi="Times New Roman" w:cs="Times New Roman"/>
@@ -27269,7 +30740,6 @@
         </w:rPr>
         <w:t xml:space="preserve"> :</w:t>
       </w:r>
-      <w:proofErr w:type="gramEnd"/>
     </w:p>
     <w:tbl>
       <w:tblPr>
@@ -31176,7 +34646,6 @@
         <w:t xml:space="preserve"> sprint </w:t>
       </w:r>
       <w:proofErr w:type="spellStart"/>
-      <w:proofErr w:type="gramStart"/>
       <w:r>
         <w:rPr>
           <w:rFonts w:ascii="Times New Roman" w:hAnsi="Times New Roman" w:cs="Times New Roman"/>
@@ -31194,7 +34663,6 @@
         </w:rPr>
         <w:t xml:space="preserve"> :</w:t>
       </w:r>
-      <w:proofErr w:type="gramEnd"/>
     </w:p>
     <w:p>
       <w:pPr>
@@ -31217,18 +34685,8 @@
           <w:sz w:val="24"/>
           <w:szCs w:val="24"/>
         </w:rPr>
-        <w:t xml:space="preserve">Sprint </w:t>
-      </w:r>
-      <w:proofErr w:type="gramStart"/>
-      <w:r>
-        <w:rPr>
-          <w:rFonts w:ascii="Times New Roman" w:hAnsi="Times New Roman" w:cs="Times New Roman"/>
-          <w:sz w:val="24"/>
-          <w:szCs w:val="24"/>
-        </w:rPr>
-        <w:t>1 :</w:t>
-      </w:r>
-      <w:proofErr w:type="gramEnd"/>
+        <w:t>Sprint 1 :</w:t>
+      </w:r>
     </w:p>
     <w:p>
       <w:pPr>
@@ -32366,18 +35824,8 @@
           <w:sz w:val="24"/>
           <w:szCs w:val="24"/>
         </w:rPr>
-        <w:t xml:space="preserve">Sprint </w:t>
-      </w:r>
-      <w:proofErr w:type="gramStart"/>
-      <w:r>
-        <w:rPr>
-          <w:rFonts w:ascii="Times New Roman" w:hAnsi="Times New Roman" w:cs="Times New Roman"/>
-          <w:sz w:val="24"/>
-          <w:szCs w:val="24"/>
-        </w:rPr>
-        <w:t>2 :</w:t>
-      </w:r>
-      <w:proofErr w:type="gramEnd"/>
+        <w:t>Sprint 2 :</w:t>
+      </w:r>
     </w:p>
     <w:p>
       <w:pPr>
@@ -32498,7 +35946,6 @@
         <w:t xml:space="preserve"> </w:t>
       </w:r>
       <w:proofErr w:type="spellStart"/>
-      <w:proofErr w:type="gramStart"/>
       <w:r>
         <w:rPr>
           <w:rFonts w:ascii="Times New Roman" w:hAnsi="Times New Roman" w:cs="Times New Roman"/>
@@ -32526,7 +35973,6 @@
         <w:t>penyiapan</w:t>
       </w:r>
       <w:proofErr w:type="spellEnd"/>
-      <w:proofErr w:type="gramEnd"/>
       <w:r>
         <w:rPr>
           <w:rFonts w:ascii="Times New Roman" w:hAnsi="Times New Roman" w:cs="Times New Roman"/>
@@ -32601,16 +36047,7 @@
           <w:sz w:val="24"/>
           <w:szCs w:val="24"/>
         </w:rPr>
-        <w:t xml:space="preserve">dan </w:t>
-      </w:r>
-      <w:proofErr w:type="gramStart"/>
-      <w:r>
-        <w:rPr>
-          <w:rFonts w:ascii="Times New Roman" w:hAnsi="Times New Roman" w:cs="Times New Roman"/>
-          <w:sz w:val="24"/>
-          <w:szCs w:val="24"/>
-        </w:rPr>
-        <w:t xml:space="preserve">4 </w:t>
+        <w:t xml:space="preserve">dan 4 </w:t>
       </w:r>
       <w:r>
         <w:rPr>
@@ -32620,7 +36057,6 @@
         </w:rPr>
         <w:t>:</w:t>
       </w:r>
-      <w:proofErr w:type="gramEnd"/>
     </w:p>
     <w:p>
       <w:pPr>
@@ -33816,16 +37252,7 @@
           <w:sz w:val="24"/>
           <w:szCs w:val="24"/>
         </w:rPr>
-        <w:t xml:space="preserve"> dan </w:t>
-      </w:r>
-      <w:proofErr w:type="gramStart"/>
-      <w:r>
-        <w:rPr>
-          <w:rFonts w:ascii="Times New Roman" w:hAnsi="Times New Roman" w:cs="Times New Roman"/>
-          <w:sz w:val="24"/>
-          <w:szCs w:val="24"/>
-        </w:rPr>
-        <w:t>6</w:t>
+        <w:t xml:space="preserve"> dan 6</w:t>
       </w:r>
       <w:r>
         <w:rPr>
@@ -33835,7 +37262,6 @@
         </w:rPr>
         <w:t xml:space="preserve"> :</w:t>
       </w:r>
-      <w:proofErr w:type="gramEnd"/>
     </w:p>
     <w:p>
       <w:pPr>
@@ -34276,7 +37702,6 @@
         </w:rPr>
         <w:t xml:space="preserve">Sprint </w:t>
       </w:r>
-      <w:proofErr w:type="gramStart"/>
       <w:r>
         <w:rPr>
           <w:rFonts w:ascii="Times New Roman" w:hAnsi="Times New Roman" w:cs="Times New Roman"/>
@@ -34293,7 +37718,6 @@
         </w:rPr>
         <w:t xml:space="preserve"> :</w:t>
       </w:r>
-      <w:proofErr w:type="gramEnd"/>
     </w:p>
     <w:p>
       <w:pPr>
@@ -35214,7 +38638,6 @@
         </w:rPr>
         <w:t xml:space="preserve">Sprint </w:t>
       </w:r>
-      <w:proofErr w:type="gramStart"/>
       <w:r>
         <w:rPr>
           <w:rFonts w:ascii="Times New Roman" w:hAnsi="Times New Roman" w:cs="Times New Roman"/>
@@ -35231,7 +38654,6 @@
         </w:rPr>
         <w:t xml:space="preserve"> :</w:t>
       </w:r>
-      <w:proofErr w:type="gramEnd"/>
     </w:p>
     <w:p>
       <w:pPr>
@@ -35801,29 +39223,7 @@
           <w:sz w:val="24"/>
           <w:szCs w:val="24"/>
         </w:rPr>
-        <w:t xml:space="preserve">Working Increment </w:t>
-      </w:r>
-      <w:proofErr w:type="gramStart"/>
-      <w:r>
-        <w:rPr>
-          <w:rFonts w:ascii="Times New Roman" w:hAnsi="Times New Roman" w:cs="Times New Roman"/>
-          <w:b/>
-          <w:bCs/>
-          <w:sz w:val="24"/>
-          <w:szCs w:val="24"/>
-        </w:rPr>
-        <w:t>Of</w:t>
-      </w:r>
-      <w:proofErr w:type="gramEnd"/>
-      <w:r>
-        <w:rPr>
-          <w:rFonts w:ascii="Times New Roman" w:hAnsi="Times New Roman" w:cs="Times New Roman"/>
-          <w:b/>
-          <w:bCs/>
-          <w:sz w:val="24"/>
-          <w:szCs w:val="24"/>
-        </w:rPr>
-        <w:t xml:space="preserve"> The Software</w:t>
+        <w:t>Working Increment Of The Software</w:t>
       </w:r>
     </w:p>
     <w:p>
@@ -36710,7 +40110,6 @@
         <w:t xml:space="preserve"> </w:t>
       </w:r>
       <w:proofErr w:type="spellStart"/>
-      <w:proofErr w:type="gramStart"/>
       <w:r>
         <w:rPr>
           <w:rFonts w:ascii="Times New Roman" w:hAnsi="Times New Roman" w:cs="Times New Roman"/>
@@ -36728,7 +40127,6 @@
         </w:rPr>
         <w:t xml:space="preserve"> :</w:t>
       </w:r>
-      <w:proofErr w:type="gramEnd"/>
     </w:p>
     <w:p>
       <w:pPr>
@@ -37428,7 +40826,6 @@
         <w:t xml:space="preserve"> </w:t>
       </w:r>
       <w:proofErr w:type="spellStart"/>
-      <w:proofErr w:type="gramStart"/>
       <w:r>
         <w:rPr>
           <w:rFonts w:ascii="Times New Roman" w:hAnsi="Times New Roman" w:cs="Times New Roman"/>
@@ -37446,7 +40843,6 @@
         </w:rPr>
         <w:t xml:space="preserve"> :</w:t>
       </w:r>
-      <w:proofErr w:type="gramEnd"/>
     </w:p>
     <w:tbl>
       <w:tblPr>
@@ -39097,7 +42493,6 @@
         <w:t xml:space="preserve"> </w:t>
       </w:r>
       <w:proofErr w:type="spellStart"/>
-      <w:proofErr w:type="gramStart"/>
       <w:r>
         <w:rPr>
           <w:rFonts w:ascii="Times New Roman" w:hAnsi="Times New Roman" w:cs="Times New Roman"/>
@@ -39115,7 +42510,6 @@
         </w:rPr>
         <w:t xml:space="preserve"> :</w:t>
       </w:r>
-      <w:proofErr w:type="gramEnd"/>
     </w:p>
     <w:p>
       <w:pPr>
@@ -41165,7 +44559,6 @@
         <w:t xml:space="preserve"> </w:t>
       </w:r>
       <w:proofErr w:type="spellStart"/>
-      <w:proofErr w:type="gramStart"/>
       <w:r>
         <w:rPr>
           <w:rFonts w:ascii="Times New Roman" w:hAnsi="Times New Roman" w:cs="Times New Roman"/>
@@ -41183,7 +44576,6 @@
         </w:rPr>
         <w:t xml:space="preserve"> :</w:t>
       </w:r>
-      <w:proofErr w:type="gramEnd"/>
     </w:p>
     <w:tbl>
       <w:tblPr>
@@ -42774,7 +46166,6 @@
         <w:t xml:space="preserve"> </w:t>
       </w:r>
       <w:proofErr w:type="spellStart"/>
-      <w:proofErr w:type="gramStart"/>
       <w:r>
         <w:rPr>
           <w:rFonts w:ascii="Times New Roman" w:hAnsi="Times New Roman" w:cs="Times New Roman"/>
@@ -42792,7 +46183,6 @@
         </w:rPr>
         <w:t xml:space="preserve"> :</w:t>
       </w:r>
-      <w:proofErr w:type="gramEnd"/>
     </w:p>
     <w:tbl>
       <w:tblPr>
@@ -46478,7 +49868,6 @@
         <w:t xml:space="preserve"> </w:t>
       </w:r>
       <w:proofErr w:type="spellStart"/>
-      <w:proofErr w:type="gramStart"/>
       <w:r>
         <w:rPr>
           <w:rFonts w:ascii="Times New Roman" w:hAnsi="Times New Roman" w:cs="Times New Roman"/>
@@ -46494,16 +49883,7 @@
           <w:sz w:val="24"/>
           <w:szCs w:val="24"/>
         </w:rPr>
-        <w:t xml:space="preserve"> :</w:t>
-      </w:r>
-      <w:proofErr w:type="gramEnd"/>
-      <w:r>
-        <w:rPr>
-          <w:rFonts w:ascii="Times New Roman" w:hAnsi="Times New Roman" w:cs="Times New Roman"/>
-          <w:sz w:val="24"/>
-          <w:szCs w:val="24"/>
-        </w:rPr>
-        <w:t xml:space="preserve"> </w:t>
+        <w:t xml:space="preserve"> : </w:t>
       </w:r>
     </w:p>
     <w:p>
@@ -46914,7 +50294,6 @@
         <w:t xml:space="preserve"> </w:t>
       </w:r>
       <w:proofErr w:type="spellStart"/>
-      <w:proofErr w:type="gramStart"/>
       <w:r>
         <w:rPr>
           <w:rFonts w:ascii="Times New Roman" w:hAnsi="Times New Roman" w:cs="Times New Roman"/>
@@ -46930,16 +50309,7 @@
           <w:sz w:val="24"/>
           <w:szCs w:val="24"/>
         </w:rPr>
-        <w:t xml:space="preserve"> :</w:t>
-      </w:r>
-      <w:proofErr w:type="gramEnd"/>
-      <w:r>
-        <w:rPr>
-          <w:rFonts w:ascii="Times New Roman" w:hAnsi="Times New Roman" w:cs="Times New Roman"/>
-          <w:sz w:val="24"/>
-          <w:szCs w:val="24"/>
-        </w:rPr>
-        <w:t xml:space="preserve"> </w:t>
+        <w:t xml:space="preserve"> : </w:t>
       </w:r>
     </w:p>
     <w:p>
@@ -47689,7 +51059,6 @@
         <w:t xml:space="preserve"> </w:t>
       </w:r>
       <w:proofErr w:type="spellStart"/>
-      <w:proofErr w:type="gramStart"/>
       <w:r>
         <w:rPr>
           <w:rFonts w:ascii="Times New Roman" w:eastAsia="Times New Roman" w:hAnsi="Times New Roman" w:cs="Times New Roman"/>
@@ -47711,7 +51080,6 @@
         </w:rPr>
         <w:t xml:space="preserve"> :</w:t>
       </w:r>
-      <w:proofErr w:type="gramEnd"/>
     </w:p>
     <w:p>
       <w:pPr>
@@ -48946,7 +52314,6 @@
         </w:rPr>
       </w:pPr>
       <w:proofErr w:type="spellStart"/>
-      <w:proofErr w:type="gramStart"/>
       <w:r>
         <w:rPr>
           <w:rFonts w:ascii="Times New Roman" w:eastAsia="Times New Roman" w:hAnsi="Times New Roman" w:cs="Times New Roman"/>
@@ -48968,7 +52335,6 @@
         </w:rPr>
         <w:t xml:space="preserve"> :</w:t>
       </w:r>
-      <w:proofErr w:type="gramEnd"/>
     </w:p>
     <w:p>
       <w:pPr>
@@ -50510,25 +53876,7 @@
               <w:sz w:val="24"/>
               <w:szCs w:val="24"/>
             </w:rPr>
-            <w:t xml:space="preserve">, “PERANCANGAN GAME </w:t>
-          </w:r>
-          <w:proofErr w:type="gramStart"/>
-          <w:r>
-            <w:rPr>
-              <w:rFonts w:ascii="Times New Roman" w:eastAsia="Times New Roman" w:hAnsi="Times New Roman" w:cs="Times New Roman"/>
-              <w:sz w:val="24"/>
-              <w:szCs w:val="24"/>
-            </w:rPr>
-            <w:t>‘ AJI</w:t>
-          </w:r>
-          <w:proofErr w:type="gramEnd"/>
-          <w:r>
-            <w:rPr>
-              <w:rFonts w:ascii="Times New Roman" w:eastAsia="Times New Roman" w:hAnsi="Times New Roman" w:cs="Times New Roman"/>
-              <w:sz w:val="24"/>
-              <w:szCs w:val="24"/>
-            </w:rPr>
-            <w:t xml:space="preserve"> SAKA LEGENDA TANAH JAWA’ MENGGUNAKAN RPG MAKER BERBASIS ANDROID,” Universitas </w:t>
+            <w:t xml:space="preserve">, “PERANCANGAN GAME ‘ AJI SAKA LEGENDA TANAH JAWA’ MENGGUNAKAN RPG MAKER BERBASIS ANDROID,” Universitas </w:t>
           </w:r>
           <w:proofErr w:type="spellStart"/>
           <w:r>
@@ -50756,25 +54104,7 @@
               <w:sz w:val="24"/>
               <w:szCs w:val="24"/>
             </w:rPr>
-            <w:t>: 10.30865/</w:t>
-          </w:r>
-          <w:proofErr w:type="gramStart"/>
-          <w:r>
-            <w:rPr>
-              <w:rFonts w:ascii="Times New Roman" w:eastAsia="Times New Roman" w:hAnsi="Times New Roman" w:cs="Times New Roman"/>
-              <w:sz w:val="24"/>
-              <w:szCs w:val="24"/>
-            </w:rPr>
-            <w:t>mib.v</w:t>
-          </w:r>
-          <w:proofErr w:type="gramEnd"/>
-          <w:r>
-            <w:rPr>
-              <w:rFonts w:ascii="Times New Roman" w:eastAsia="Times New Roman" w:hAnsi="Times New Roman" w:cs="Times New Roman"/>
-              <w:sz w:val="24"/>
-              <w:szCs w:val="24"/>
-            </w:rPr>
-            <w:t>5i1.2604.</w:t>
+            <w:t>: 10.30865/mib.v5i1.2604.</w:t>
           </w:r>
         </w:p>
         <w:p>
@@ -50933,25 +54263,7 @@
               <w:szCs w:val="24"/>
             </w:rPr>
             <w:lastRenderedPageBreak/>
-            <w:t xml:space="preserve">(STUDI </w:t>
-          </w:r>
-          <w:proofErr w:type="gramStart"/>
-          <w:r>
-            <w:rPr>
-              <w:rFonts w:ascii="Times New Roman" w:eastAsia="Times New Roman" w:hAnsi="Times New Roman" w:cs="Times New Roman"/>
-              <w:sz w:val="24"/>
-              <w:szCs w:val="24"/>
-            </w:rPr>
-            <w:t>KASUS :</w:t>
-          </w:r>
-          <w:proofErr w:type="gramEnd"/>
-          <w:r>
-            <w:rPr>
-              <w:rFonts w:ascii="Times New Roman" w:eastAsia="Times New Roman" w:hAnsi="Times New Roman" w:cs="Times New Roman"/>
-              <w:sz w:val="24"/>
-              <w:szCs w:val="24"/>
-            </w:rPr>
-            <w:t xml:space="preserve"> SMK SWASTA KARYA PENDIDIK),” </w:t>
+            <w:t xml:space="preserve">(STUDI KASUS : SMK SWASTA KARYA PENDIDIK),” </w:t>
           </w:r>
           <w:proofErr w:type="spellStart"/>
           <w:r>
@@ -51079,18 +54391,7 @@
               <w:sz w:val="24"/>
               <w:szCs w:val="24"/>
             </w:rPr>
-            <w:t xml:space="preserve">ISU TEKNOLOGI STT </w:t>
-          </w:r>
-          <w:proofErr w:type="gramStart"/>
-          <w:r>
-            <w:rPr>
-              <w:rFonts w:ascii="Times New Roman" w:eastAsia="Times New Roman" w:hAnsi="Times New Roman" w:cs="Times New Roman"/>
-              <w:i/>
-              <w:iCs/>
-              <w:sz w:val="24"/>
-              <w:szCs w:val="24"/>
-            </w:rPr>
-            <w:t xml:space="preserve">MANDALA </w:t>
+            <w:t xml:space="preserve">ISU TEKNOLOGI STT MANDALA </w:t>
           </w:r>
           <w:r>
             <w:rPr>
@@ -51098,16 +54399,7 @@
               <w:sz w:val="24"/>
               <w:szCs w:val="24"/>
             </w:rPr>
-            <w:t>,</w:t>
-          </w:r>
-          <w:proofErr w:type="gramEnd"/>
-          <w:r>
-            <w:rPr>
-              <w:rFonts w:ascii="Times New Roman" w:eastAsia="Times New Roman" w:hAnsi="Times New Roman" w:cs="Times New Roman"/>
-              <w:sz w:val="24"/>
-              <w:szCs w:val="24"/>
-            </w:rPr>
-            <w:t xml:space="preserve"> vol. 14, no. 2, pp. 1–11, 2019.</w:t>
+            <w:t>, vol. 14, no. 2, pp. 1–11, 2019.</w:t>
           </w:r>
         </w:p>
         <w:p>
@@ -54664,12 +57956,16 @@
     <w:rsid w:val="004A675E"/>
     <w:rsid w:val="005C2CD2"/>
     <w:rsid w:val="005D181F"/>
+    <w:rsid w:val="006179D5"/>
     <w:rsid w:val="00644009"/>
     <w:rsid w:val="00646B47"/>
     <w:rsid w:val="00686F20"/>
+    <w:rsid w:val="007720D0"/>
     <w:rsid w:val="008476C4"/>
     <w:rsid w:val="00870707"/>
+    <w:rsid w:val="00875503"/>
     <w:rsid w:val="008C343F"/>
+    <w:rsid w:val="009A4A4A"/>
     <w:rsid w:val="009B2588"/>
     <w:rsid w:val="00A50542"/>
     <w:rsid w:val="00A63AB1"/>

</xml_diff>

<commit_message>
Bab 3 Perancangan Sistem
</commit_message>
<xml_diff>
--- a/32190039 - Michael Alfonso.docx
+++ b/32190039 - Michael Alfonso.docx
@@ -13452,20 +13452,16 @@
     </w:p>
     <w:p>
       <w:pPr>
-        <w:pStyle w:val="ListParagraph"/>
+        <w:pStyle w:val="Heading3"/>
         <w:numPr>
           <w:ilvl w:val="0"/>
-          <w:numId w:val="20"/>
+          <w:numId w:val="31"/>
         </w:numPr>
-        <w:spacing w:after="0" w:line="360" w:lineRule="auto"/>
-        <w:ind w:left="993" w:hanging="567"/>
-        <w:jc w:val="both"/>
+        <w:ind w:left="993" w:hanging="583"/>
         <w:rPr>
           <w:rFonts w:ascii="Times New Roman" w:hAnsi="Times New Roman" w:cs="Times New Roman"/>
           <w:b/>
           <w:bCs/>
-          <w:sz w:val="24"/>
-          <w:szCs w:val="24"/>
         </w:rPr>
       </w:pPr>
       <w:r>
@@ -13473,18 +13469,7 @@
           <w:rFonts w:ascii="Times New Roman" w:hAnsi="Times New Roman" w:cs="Times New Roman"/>
           <w:b/>
           <w:bCs/>
-          <w:sz w:val="24"/>
-          <w:szCs w:val="24"/>
-        </w:rPr>
-        <w:t xml:space="preserve"> </w:t>
-      </w:r>
-      <w:r>
-        <w:rPr>
-          <w:rFonts w:ascii="Times New Roman" w:hAnsi="Times New Roman" w:cs="Times New Roman"/>
-          <w:b/>
-          <w:bCs/>
-          <w:sz w:val="24"/>
-          <w:szCs w:val="24"/>
+          <w:color w:val="auto"/>
         </w:rPr>
         <w:t>Twitter</w:t>
       </w:r>
@@ -13961,20 +13946,17 @@
     </w:p>
     <w:p>
       <w:pPr>
-        <w:pStyle w:val="ListParagraph"/>
+        <w:pStyle w:val="Heading3"/>
         <w:numPr>
           <w:ilvl w:val="0"/>
-          <w:numId w:val="20"/>
+          <w:numId w:val="31"/>
         </w:numPr>
-        <w:spacing w:after="0" w:line="360" w:lineRule="auto"/>
-        <w:ind w:left="993" w:hanging="567"/>
-        <w:jc w:val="both"/>
+        <w:ind w:left="993" w:hanging="583"/>
         <w:rPr>
           <w:rFonts w:ascii="Times New Roman" w:hAnsi="Times New Roman" w:cs="Times New Roman"/>
           <w:b/>
           <w:bCs/>
-          <w:sz w:val="24"/>
-          <w:szCs w:val="24"/>
+          <w:color w:val="auto"/>
         </w:rPr>
       </w:pPr>
       <w:r>
@@ -13982,18 +13964,7 @@
           <w:rFonts w:ascii="Times New Roman" w:hAnsi="Times New Roman" w:cs="Times New Roman"/>
           <w:b/>
           <w:bCs/>
-          <w:sz w:val="24"/>
-          <w:szCs w:val="24"/>
-        </w:rPr>
-        <w:t xml:space="preserve"> </w:t>
-      </w:r>
-      <w:r>
-        <w:rPr>
-          <w:rFonts w:ascii="Times New Roman" w:hAnsi="Times New Roman" w:cs="Times New Roman"/>
-          <w:b/>
-          <w:bCs/>
-          <w:sz w:val="24"/>
-          <w:szCs w:val="24"/>
+          <w:color w:val="auto"/>
         </w:rPr>
         <w:t>Text Mining</w:t>
       </w:r>
@@ -15202,15 +15173,7 @@
           <w:sz w:val="24"/>
           <w:szCs w:val="24"/>
         </w:rPr>
-        <w:t xml:space="preserve"> </w:t>
-      </w:r>
-      <w:r>
-        <w:rPr>
-          <w:rFonts w:ascii="Times New Roman" w:hAnsi="Times New Roman" w:cs="Times New Roman"/>
-          <w:sz w:val="24"/>
-          <w:szCs w:val="24"/>
-        </w:rPr>
-        <w:t>(</w:t>
+        <w:t xml:space="preserve"> (</w:t>
       </w:r>
       <w:hyperlink r:id="rId10" w:history="1">
         <w:r>
@@ -15501,15 +15464,7 @@
           <w:sz w:val="24"/>
           <w:szCs w:val="24"/>
         </w:rPr>
-        <w:t xml:space="preserve"> </w:t>
-      </w:r>
-      <w:r>
-        <w:rPr>
-          <w:rFonts w:ascii="Times New Roman" w:hAnsi="Times New Roman" w:cs="Times New Roman"/>
-          <w:sz w:val="24"/>
-          <w:szCs w:val="24"/>
-        </w:rPr>
-        <w:t>(</w:t>
+        <w:t xml:space="preserve"> (</w:t>
       </w:r>
       <w:hyperlink r:id="rId12" w:history="1">
         <w:r>
@@ -15768,15 +15723,7 @@
           <w:sz w:val="24"/>
           <w:szCs w:val="24"/>
         </w:rPr>
-        <w:t xml:space="preserve"> </w:t>
-      </w:r>
-      <w:r>
-        <w:rPr>
-          <w:rFonts w:ascii="Times New Roman" w:hAnsi="Times New Roman" w:cs="Times New Roman"/>
-          <w:sz w:val="24"/>
-          <w:szCs w:val="24"/>
-        </w:rPr>
-        <w:t>(</w:t>
+        <w:t xml:space="preserve"> (</w:t>
       </w:r>
       <w:hyperlink r:id="rId13" w:history="1">
         <w:r>
@@ -15948,15 +15895,7 @@
           <w:sz w:val="24"/>
           <w:szCs w:val="24"/>
         </w:rPr>
-        <w:t xml:space="preserve"> </w:t>
-      </w:r>
-      <w:r>
-        <w:rPr>
-          <w:rFonts w:ascii="Times New Roman" w:hAnsi="Times New Roman" w:cs="Times New Roman"/>
-          <w:sz w:val="24"/>
-          <w:szCs w:val="24"/>
-        </w:rPr>
-        <w:t>(</w:t>
+        <w:t xml:space="preserve"> (</w:t>
       </w:r>
       <w:hyperlink r:id="rId14" w:history="1">
         <w:r>
@@ -15977,20 +15916,17 @@
     </w:p>
     <w:p>
       <w:pPr>
-        <w:pStyle w:val="ListParagraph"/>
+        <w:pStyle w:val="Heading3"/>
         <w:numPr>
           <w:ilvl w:val="0"/>
-          <w:numId w:val="20"/>
+          <w:numId w:val="31"/>
         </w:numPr>
-        <w:spacing w:after="0" w:line="360" w:lineRule="auto"/>
-        <w:ind w:left="993" w:hanging="567"/>
-        <w:jc w:val="both"/>
+        <w:ind w:left="993" w:hanging="583"/>
         <w:rPr>
           <w:rFonts w:ascii="Times New Roman" w:hAnsi="Times New Roman" w:cs="Times New Roman"/>
           <w:b/>
           <w:bCs/>
-          <w:sz w:val="24"/>
-          <w:szCs w:val="24"/>
+          <w:color w:val="auto"/>
         </w:rPr>
       </w:pPr>
       <w:r>
@@ -15998,18 +15934,7 @@
           <w:rFonts w:ascii="Times New Roman" w:hAnsi="Times New Roman" w:cs="Times New Roman"/>
           <w:b/>
           <w:bCs/>
-          <w:sz w:val="24"/>
-          <w:szCs w:val="24"/>
-        </w:rPr>
-        <w:t xml:space="preserve"> </w:t>
-      </w:r>
-      <w:r>
-        <w:rPr>
-          <w:rFonts w:ascii="Times New Roman" w:hAnsi="Times New Roman" w:cs="Times New Roman"/>
-          <w:b/>
-          <w:bCs/>
-          <w:sz w:val="24"/>
-          <w:szCs w:val="24"/>
+          <w:color w:val="auto"/>
         </w:rPr>
         <w:t>Sentiment Analysis</w:t>
       </w:r>
@@ -16381,51 +16306,36 @@
     </w:p>
     <w:p>
       <w:pPr>
-        <w:pStyle w:val="ListParagraph"/>
+        <w:pStyle w:val="Heading3"/>
         <w:numPr>
           <w:ilvl w:val="0"/>
-          <w:numId w:val="20"/>
+          <w:numId w:val="31"/>
         </w:numPr>
-        <w:spacing w:after="0" w:line="360" w:lineRule="auto"/>
-        <w:ind w:left="993" w:hanging="567"/>
-        <w:jc w:val="both"/>
+        <w:ind w:left="993" w:hanging="583"/>
         <w:rPr>
           <w:rFonts w:ascii="Times New Roman" w:hAnsi="Times New Roman" w:cs="Times New Roman"/>
           <w:b/>
           <w:bCs/>
-          <w:sz w:val="24"/>
-          <w:szCs w:val="24"/>
-        </w:rPr>
-      </w:pPr>
+          <w:color w:val="auto"/>
+        </w:rPr>
+      </w:pPr>
+      <w:proofErr w:type="spellStart"/>
       <w:r>
         <w:rPr>
           <w:rFonts w:ascii="Times New Roman" w:hAnsi="Times New Roman" w:cs="Times New Roman"/>
           <w:b/>
           <w:bCs/>
-          <w:sz w:val="24"/>
-          <w:szCs w:val="24"/>
-        </w:rPr>
-        <w:t xml:space="preserve"> </w:t>
-      </w:r>
-      <w:proofErr w:type="spellStart"/>
+          <w:color w:val="auto"/>
+        </w:rPr>
+        <w:t>Pembobotan</w:t>
+      </w:r>
+      <w:proofErr w:type="spellEnd"/>
       <w:r>
         <w:rPr>
           <w:rFonts w:ascii="Times New Roman" w:hAnsi="Times New Roman" w:cs="Times New Roman"/>
           <w:b/>
           <w:bCs/>
-          <w:sz w:val="24"/>
-          <w:szCs w:val="24"/>
-        </w:rPr>
-        <w:t>Pembobotan</w:t>
-      </w:r>
-      <w:proofErr w:type="spellEnd"/>
-      <w:r>
-        <w:rPr>
-          <w:rFonts w:ascii="Times New Roman" w:hAnsi="Times New Roman" w:cs="Times New Roman"/>
-          <w:b/>
-          <w:bCs/>
-          <w:sz w:val="24"/>
-          <w:szCs w:val="24"/>
+          <w:color w:val="auto"/>
         </w:rPr>
         <w:t xml:space="preserve"> TF-IDF</w:t>
       </w:r>
@@ -18103,20 +18013,17 @@
     </w:p>
     <w:p>
       <w:pPr>
-        <w:pStyle w:val="ListParagraph"/>
+        <w:pStyle w:val="Heading3"/>
         <w:numPr>
           <w:ilvl w:val="0"/>
-          <w:numId w:val="20"/>
+          <w:numId w:val="31"/>
         </w:numPr>
-        <w:spacing w:after="0" w:line="360" w:lineRule="auto"/>
-        <w:ind w:left="993" w:hanging="567"/>
-        <w:jc w:val="both"/>
+        <w:ind w:left="993" w:hanging="583"/>
         <w:rPr>
           <w:rFonts w:ascii="Times New Roman" w:hAnsi="Times New Roman" w:cs="Times New Roman"/>
           <w:b/>
           <w:bCs/>
-          <w:sz w:val="24"/>
-          <w:szCs w:val="24"/>
+          <w:color w:val="auto"/>
         </w:rPr>
       </w:pPr>
       <w:r>
@@ -18124,18 +18031,7 @@
           <w:rFonts w:ascii="Times New Roman" w:hAnsi="Times New Roman" w:cs="Times New Roman"/>
           <w:b/>
           <w:bCs/>
-          <w:sz w:val="24"/>
-          <w:szCs w:val="24"/>
-        </w:rPr>
-        <w:t xml:space="preserve"> </w:t>
-      </w:r>
-      <w:r>
-        <w:rPr>
-          <w:rFonts w:ascii="Times New Roman" w:hAnsi="Times New Roman" w:cs="Times New Roman"/>
-          <w:b/>
-          <w:bCs/>
-          <w:sz w:val="24"/>
-          <w:szCs w:val="24"/>
+          <w:color w:val="auto"/>
         </w:rPr>
         <w:t>Support Vector Machine (SVM)</w:t>
       </w:r>
@@ -19355,15 +19251,7 @@
               <w:sz w:val="24"/>
               <w:szCs w:val="24"/>
             </w:rPr>
-            <m:t>≤-</m:t>
-          </m:r>
-          <m:r>
-            <w:rPr>
-              <w:rFonts w:ascii="Cambria Math" w:hAnsi="Cambria Math" w:cs="Times New Roman"/>
-              <w:sz w:val="24"/>
-              <w:szCs w:val="24"/>
-            </w:rPr>
-            <m:t xml:space="preserve">1 for </m:t>
+            <m:t xml:space="preserve">≤-1 for </m:t>
           </m:r>
           <m:sSub>
             <m:sSubPr>
@@ -19403,23 +19291,7 @@
               <w:sz w:val="24"/>
               <w:szCs w:val="24"/>
             </w:rPr>
-            <m:t>=</m:t>
-          </m:r>
-          <m:r>
-            <w:rPr>
-              <w:rFonts w:ascii="Cambria Math" w:hAnsi="Cambria Math" w:cs="Times New Roman"/>
-              <w:sz w:val="24"/>
-              <w:szCs w:val="24"/>
-            </w:rPr>
-            <m:t>-</m:t>
-          </m:r>
-          <m:r>
-            <w:rPr>
-              <w:rFonts w:ascii="Cambria Math" w:hAnsi="Cambria Math" w:cs="Times New Roman"/>
-              <w:sz w:val="24"/>
-              <w:szCs w:val="24"/>
-            </w:rPr>
-            <m:t>1</m:t>
+            <m:t>=-1</m:t>
           </m:r>
         </m:oMath>
       </m:oMathPara>
@@ -20132,15 +20004,7 @@
                   <w:sz w:val="24"/>
                   <w:szCs w:val="24"/>
                 </w:rPr>
-                <m:t>)</m:t>
-              </m:r>
-              <m:r>
-                <w:rPr>
-                  <w:rFonts w:ascii="Cambria Math" w:hAnsi="Cambria Math" w:cs="Times New Roman"/>
-                  <w:sz w:val="24"/>
-                  <w:szCs w:val="24"/>
-                </w:rPr>
-                <m:t>+c)</m:t>
+                <m:t>)+c)</m:t>
               </m:r>
             </m:e>
             <m:sup>
@@ -20186,23 +20050,7 @@
           <w:sz w:val="24"/>
           <w:szCs w:val="24"/>
         </w:rPr>
-        <w:t>De</w:t>
-      </w:r>
-      <w:r>
-        <w:rPr>
-          <w:rFonts w:ascii="Times New Roman" w:eastAsiaTheme="minorEastAsia" w:hAnsi="Times New Roman" w:cs="Times New Roman"/>
-          <w:sz w:val="24"/>
-          <w:szCs w:val="24"/>
-        </w:rPr>
-        <w:t>s</w:t>
-      </w:r>
-      <w:r>
-        <w:rPr>
-          <w:rFonts w:ascii="Times New Roman" w:eastAsiaTheme="minorEastAsia" w:hAnsi="Times New Roman" w:cs="Times New Roman"/>
-          <w:sz w:val="24"/>
-          <w:szCs w:val="24"/>
-        </w:rPr>
-        <w:t>kripsi</w:t>
+        <w:t>Deskripsi</w:t>
       </w:r>
       <w:proofErr w:type="spellEnd"/>
       <w:r>
@@ -20324,15 +20172,7 @@
           <w:sz w:val="24"/>
           <w:szCs w:val="24"/>
         </w:rPr>
-        <w:t xml:space="preserve">      </w:t>
-      </w:r>
-      <w:r>
-        <w:rPr>
-          <w:rFonts w:ascii="Times New Roman" w:eastAsiaTheme="minorEastAsia" w:hAnsi="Times New Roman" w:cs="Times New Roman"/>
-          <w:sz w:val="24"/>
-          <w:szCs w:val="24"/>
-        </w:rPr>
-        <w:t xml:space="preserve">= </w:t>
+        <w:t xml:space="preserve">      = </w:t>
       </w:r>
       <w:r>
         <w:rPr>
@@ -21515,23 +21355,16 @@
     </w:p>
     <w:p>
       <w:pPr>
-        <w:pStyle w:val="ListParagraph"/>
+        <w:pStyle w:val="Heading3"/>
         <w:numPr>
           <w:ilvl w:val="0"/>
-          <w:numId w:val="20"/>
+          <w:numId w:val="31"/>
         </w:numPr>
-        <w:tabs>
-          <w:tab w:val="left" w:pos="426"/>
-        </w:tabs>
-        <w:spacing w:after="0" w:line="480" w:lineRule="auto"/>
-        <w:ind w:left="993" w:hanging="567"/>
-        <w:jc w:val="both"/>
+        <w:ind w:left="993" w:hanging="583"/>
         <w:rPr>
           <w:rFonts w:ascii="Times New Roman" w:hAnsi="Times New Roman" w:cs="Times New Roman"/>
           <w:b/>
           <w:bCs/>
-          <w:sz w:val="24"/>
-          <w:szCs w:val="24"/>
         </w:rPr>
       </w:pPr>
       <w:r>
@@ -21539,10 +21372,9 @@
           <w:rFonts w:ascii="Times New Roman" w:hAnsi="Times New Roman" w:cs="Times New Roman"/>
           <w:b/>
           <w:bCs/>
-          <w:sz w:val="24"/>
-          <w:szCs w:val="24"/>
-        </w:rPr>
-        <w:t xml:space="preserve"> Python</w:t>
+          <w:color w:val="auto"/>
+        </w:rPr>
+        <w:t>Python</w:t>
       </w:r>
     </w:p>
     <w:p>
@@ -21973,20 +21805,17 @@
     </w:p>
     <w:p>
       <w:pPr>
-        <w:pStyle w:val="ListParagraph"/>
+        <w:pStyle w:val="Heading3"/>
         <w:numPr>
           <w:ilvl w:val="0"/>
-          <w:numId w:val="20"/>
+          <w:numId w:val="31"/>
         </w:numPr>
-        <w:spacing w:after="0" w:line="480" w:lineRule="auto"/>
-        <w:ind w:left="993" w:hanging="567"/>
-        <w:jc w:val="both"/>
+        <w:ind w:left="993" w:hanging="583"/>
         <w:rPr>
           <w:rFonts w:ascii="Times New Roman" w:hAnsi="Times New Roman" w:cs="Times New Roman"/>
           <w:b/>
           <w:bCs/>
-          <w:sz w:val="24"/>
-          <w:szCs w:val="24"/>
+          <w:color w:val="auto"/>
         </w:rPr>
       </w:pPr>
       <w:r>
@@ -21994,18 +21823,7 @@
           <w:rFonts w:ascii="Times New Roman" w:hAnsi="Times New Roman" w:cs="Times New Roman"/>
           <w:b/>
           <w:bCs/>
-          <w:sz w:val="24"/>
-          <w:szCs w:val="24"/>
-        </w:rPr>
-        <w:t xml:space="preserve"> </w:t>
-      </w:r>
-      <w:r>
-        <w:rPr>
-          <w:rFonts w:ascii="Times New Roman" w:hAnsi="Times New Roman" w:cs="Times New Roman"/>
-          <w:b/>
-          <w:bCs/>
-          <w:sz w:val="24"/>
-          <w:szCs w:val="24"/>
+          <w:color w:val="auto"/>
         </w:rPr>
         <w:t>K-Fold Cross Validation</w:t>
       </w:r>
@@ -23038,16 +22856,7 @@
                 <w:rPr>
                   <w:rFonts w:ascii="Cambria Math" w:hAnsi="Cambria Math"/>
                 </w:rPr>
-                <m:t>∑</m:t>
-              </m:r>
-              <m:r>
-                <m:rPr>
-                  <m:sty m:val="p"/>
-                </m:rPr>
-                <w:rPr>
-                  <w:rFonts w:ascii="Cambria Math" w:hAnsi="Cambria Math"/>
-                </w:rPr>
-                <m:t xml:space="preserve"> </m:t>
+                <m:t xml:space="preserve">∑ </m:t>
               </m:r>
               <m:r>
                 <w:rPr>
@@ -23623,7 +23432,6 @@
           </w:tcPr>
           <w:p>
             <w:pPr>
-              <w:spacing w:after="0" w:line="240" w:lineRule="auto"/>
               <w:jc w:val="both"/>
               <w:rPr>
                 <w:rFonts w:ascii="Times New Roman" w:hAnsi="Times New Roman" w:cs="Times New Roman"/>
@@ -23642,7 +23450,6 @@
           </w:p>
           <w:p>
             <w:pPr>
-              <w:spacing w:after="0" w:line="240" w:lineRule="auto"/>
               <w:jc w:val="both"/>
               <w:rPr>
                 <w:rFonts w:ascii="Times New Roman" w:hAnsi="Times New Roman" w:cs="Times New Roman"/>
@@ -31069,10 +30876,7 @@
       </w:r>
       <w:proofErr w:type="spellEnd"/>
       <w:r>
-        <w:t xml:space="preserve"> Listri</w:t>
-      </w:r>
-      <w:r>
-        <w:t>k</w:t>
+        <w:t xml:space="preserve"> Listrik</w:t>
       </w:r>
       <w:r>
         <w:rPr>
@@ -32262,7 +32066,7 @@
           <w:rFonts w:ascii="Times New Roman" w:eastAsia="Times New Roman" w:hAnsi="Times New Roman" w:cs="Times New Roman"/>
           <w:b/>
           <w:bCs/>
-          <w:color w:val="auto"/>
+          <w:color w:val="000000" w:themeColor="text1"/>
           <w:sz w:val="24"/>
           <w:szCs w:val="24"/>
           <w:lang w:eastAsia="en-ID"/>
@@ -32304,7 +32108,182 @@
           <w:szCs w:val="24"/>
           <w:lang w:eastAsia="en-ID"/>
         </w:rPr>
-        <w:t xml:space="preserve"> Proses</w:t>
+        <w:t xml:space="preserve"> </w:t>
+      </w:r>
+      <w:proofErr w:type="spellStart"/>
+      <w:r>
+        <w:rPr>
+          <w:rFonts w:ascii="Times New Roman" w:eastAsia="Times New Roman" w:hAnsi="Times New Roman" w:cs="Times New Roman"/>
+          <w:b/>
+          <w:bCs/>
+          <w:color w:val="000000" w:themeColor="text1"/>
+          <w:sz w:val="24"/>
+          <w:szCs w:val="24"/>
+          <w:lang w:eastAsia="en-ID"/>
+        </w:rPr>
+        <w:t>Sistem</w:t>
+      </w:r>
+      <w:proofErr w:type="spellEnd"/>
+    </w:p>
+    <w:p>
+      <w:pPr>
+        <w:pStyle w:val="ListParagraph"/>
+        <w:numPr>
+          <w:ilvl w:val="0"/>
+          <w:numId w:val="32"/>
+        </w:numPr>
+        <w:rPr>
+          <w:rFonts w:ascii="Times New Roman" w:hAnsi="Times New Roman" w:cs="Times New Roman"/>
+          <w:sz w:val="24"/>
+          <w:szCs w:val="24"/>
+          <w:lang w:eastAsia="en-ID"/>
+        </w:rPr>
+      </w:pPr>
+      <w:proofErr w:type="spellStart"/>
+      <w:r>
+        <w:rPr>
+          <w:rFonts w:ascii="Times New Roman" w:hAnsi="Times New Roman" w:cs="Times New Roman"/>
+          <w:sz w:val="24"/>
+          <w:szCs w:val="24"/>
+          <w:lang w:eastAsia="en-ID"/>
+        </w:rPr>
+        <w:t>Perancangan</w:t>
+      </w:r>
+      <w:proofErr w:type="spellEnd"/>
+      <w:r>
+        <w:rPr>
+          <w:rFonts w:ascii="Times New Roman" w:hAnsi="Times New Roman" w:cs="Times New Roman"/>
+          <w:sz w:val="24"/>
+          <w:szCs w:val="24"/>
+          <w:lang w:eastAsia="en-ID"/>
+        </w:rPr>
+        <w:t xml:space="preserve"> </w:t>
+      </w:r>
+      <w:proofErr w:type="spellStart"/>
+      <w:r>
+        <w:rPr>
+          <w:rFonts w:ascii="Times New Roman" w:hAnsi="Times New Roman" w:cs="Times New Roman"/>
+          <w:sz w:val="24"/>
+          <w:szCs w:val="24"/>
+          <w:lang w:eastAsia="en-ID"/>
+        </w:rPr>
+        <w:t>Usecase</w:t>
+      </w:r>
+      <w:proofErr w:type="spellEnd"/>
+      <w:r>
+        <w:rPr>
+          <w:rFonts w:ascii="Times New Roman" w:hAnsi="Times New Roman" w:cs="Times New Roman"/>
+          <w:sz w:val="24"/>
+          <w:szCs w:val="24"/>
+          <w:lang w:eastAsia="en-ID"/>
+        </w:rPr>
+        <w:t xml:space="preserve"> Diagram</w:t>
+      </w:r>
+    </w:p>
+    <w:p>
+      <w:pPr>
+        <w:pStyle w:val="ListParagraph"/>
+        <w:numPr>
+          <w:ilvl w:val="0"/>
+          <w:numId w:val="32"/>
+        </w:numPr>
+        <w:rPr>
+          <w:rFonts w:ascii="Times New Roman" w:hAnsi="Times New Roman" w:cs="Times New Roman"/>
+          <w:sz w:val="24"/>
+          <w:szCs w:val="24"/>
+          <w:lang w:eastAsia="en-ID"/>
+        </w:rPr>
+      </w:pPr>
+      <w:proofErr w:type="spellStart"/>
+      <w:r>
+        <w:rPr>
+          <w:rFonts w:ascii="Times New Roman" w:hAnsi="Times New Roman" w:cs="Times New Roman"/>
+          <w:sz w:val="24"/>
+          <w:szCs w:val="24"/>
+          <w:lang w:eastAsia="en-ID"/>
+        </w:rPr>
+        <w:lastRenderedPageBreak/>
+        <w:t>Perancangan</w:t>
+      </w:r>
+      <w:proofErr w:type="spellEnd"/>
+      <w:r>
+        <w:rPr>
+          <w:rFonts w:ascii="Times New Roman" w:hAnsi="Times New Roman" w:cs="Times New Roman"/>
+          <w:sz w:val="24"/>
+          <w:szCs w:val="24"/>
+          <w:lang w:eastAsia="en-ID"/>
+        </w:rPr>
+        <w:t xml:space="preserve"> Activity Diagram</w:t>
+      </w:r>
+    </w:p>
+    <w:p>
+      <w:pPr>
+        <w:pStyle w:val="ListParagraph"/>
+        <w:numPr>
+          <w:ilvl w:val="0"/>
+          <w:numId w:val="32"/>
+        </w:numPr>
+        <w:rPr>
+          <w:rFonts w:ascii="Times New Roman" w:hAnsi="Times New Roman" w:cs="Times New Roman"/>
+          <w:sz w:val="24"/>
+          <w:szCs w:val="24"/>
+          <w:lang w:eastAsia="en-ID"/>
+        </w:rPr>
+      </w:pPr>
+      <w:proofErr w:type="spellStart"/>
+      <w:r>
+        <w:rPr>
+          <w:rFonts w:ascii="Times New Roman" w:hAnsi="Times New Roman" w:cs="Times New Roman"/>
+          <w:sz w:val="24"/>
+          <w:szCs w:val="24"/>
+          <w:lang w:eastAsia="en-ID"/>
+        </w:rPr>
+        <w:t>Perancangan</w:t>
+      </w:r>
+      <w:proofErr w:type="spellEnd"/>
+      <w:r>
+        <w:rPr>
+          <w:rFonts w:ascii="Times New Roman" w:hAnsi="Times New Roman" w:cs="Times New Roman"/>
+          <w:sz w:val="24"/>
+          <w:szCs w:val="24"/>
+          <w:lang w:eastAsia="en-ID"/>
+        </w:rPr>
+        <w:t xml:space="preserve"> Sequence Diagram</w:t>
+      </w:r>
+    </w:p>
+    <w:p>
+      <w:pPr>
+        <w:pStyle w:val="ListParagraph"/>
+        <w:numPr>
+          <w:ilvl w:val="0"/>
+          <w:numId w:val="32"/>
+        </w:numPr>
+        <w:rPr>
+          <w:rFonts w:ascii="Times New Roman" w:hAnsi="Times New Roman" w:cs="Times New Roman"/>
+          <w:sz w:val="24"/>
+          <w:szCs w:val="24"/>
+          <w:lang w:eastAsia="en-ID"/>
+        </w:rPr>
+      </w:pPr>
+      <w:proofErr w:type="spellStart"/>
+      <w:r>
+        <w:rPr>
+          <w:rFonts w:ascii="Times New Roman" w:hAnsi="Times New Roman" w:cs="Times New Roman"/>
+          <w:sz w:val="24"/>
+          <w:szCs w:val="24"/>
+          <w:lang w:eastAsia="en-ID"/>
+        </w:rPr>
+        <w:t>Perancangan</w:t>
+      </w:r>
+      <w:proofErr w:type="spellEnd"/>
+      <w:r>
+        <w:rPr>
+          <w:rFonts w:ascii="Times New Roman" w:hAnsi="Times New Roman" w:cs="Times New Roman"/>
+          <w:sz w:val="24"/>
+          <w:szCs w:val="24"/>
+          <w:lang w:eastAsia="en-ID"/>
+        </w:rPr>
+        <w:t xml:space="preserve"> User Interface</w:t>
       </w:r>
     </w:p>
     <w:p>
@@ -32336,6 +32315,32 @@
           <w:lang w:eastAsia="en-ID"/>
         </w:rPr>
         <w:t xml:space="preserve"> </w:t>
+      </w:r>
+      <w:proofErr w:type="spellStart"/>
+      <w:r>
+        <w:rPr>
+          <w:rFonts w:ascii="Times New Roman" w:eastAsia="Times New Roman" w:hAnsi="Times New Roman" w:cs="Times New Roman"/>
+          <w:b/>
+          <w:bCs/>
+          <w:color w:val="000000" w:themeColor="text1"/>
+          <w:sz w:val="24"/>
+          <w:szCs w:val="24"/>
+          <w:lang w:eastAsia="en-ID"/>
+        </w:rPr>
+        <w:t>Perancangan</w:t>
+      </w:r>
+      <w:proofErr w:type="spellEnd"/>
+      <w:r>
+        <w:rPr>
+          <w:rFonts w:ascii="Times New Roman" w:eastAsia="Times New Roman" w:hAnsi="Times New Roman" w:cs="Times New Roman"/>
+          <w:b/>
+          <w:bCs/>
+          <w:color w:val="000000" w:themeColor="text1"/>
+          <w:sz w:val="24"/>
+          <w:szCs w:val="24"/>
+          <w:lang w:eastAsia="en-ID"/>
+        </w:rPr>
+        <w:t xml:space="preserve"> Proses </w:t>
       </w:r>
       <w:r>
         <w:rPr>
@@ -35617,6 +35622,97 @@
     </w:lvl>
   </w:abstractNum>
   <w:abstractNum w:abstractNumId="17" w15:restartNumberingAfterBreak="0">
+    <w:nsid w:val="434163AB"/>
+    <w:multiLevelType w:val="hybridMultilevel"/>
+    <w:tmpl w:val="72604392"/>
+    <w:lvl w:ilvl="0" w:tplc="BD7E2E14">
+      <w:start w:val="1"/>
+      <w:numFmt w:val="decimal"/>
+      <w:lvlText w:val="3.3.%1."/>
+      <w:lvlJc w:val="left"/>
+      <w:pPr>
+        <w:ind w:left="360" w:hanging="360"/>
+      </w:pPr>
+      <w:rPr>
+        <w:rFonts w:hint="default"/>
+        <w:b/>
+        <w:bCs/>
+      </w:rPr>
+    </w:lvl>
+    <w:lvl w:ilvl="1" w:tplc="38090019" w:tentative="1">
+      <w:start w:val="1"/>
+      <w:numFmt w:val="lowerLetter"/>
+      <w:lvlText w:val="%2."/>
+      <w:lvlJc w:val="left"/>
+      <w:pPr>
+        <w:ind w:left="1080" w:hanging="360"/>
+      </w:pPr>
+    </w:lvl>
+    <w:lvl w:ilvl="2" w:tplc="3809001B" w:tentative="1">
+      <w:start w:val="1"/>
+      <w:numFmt w:val="lowerRoman"/>
+      <w:lvlText w:val="%3."/>
+      <w:lvlJc w:val="right"/>
+      <w:pPr>
+        <w:ind w:left="1800" w:hanging="180"/>
+      </w:pPr>
+    </w:lvl>
+    <w:lvl w:ilvl="3" w:tplc="3809000F" w:tentative="1">
+      <w:start w:val="1"/>
+      <w:numFmt w:val="decimal"/>
+      <w:lvlText w:val="%4."/>
+      <w:lvlJc w:val="left"/>
+      <w:pPr>
+        <w:ind w:left="2520" w:hanging="360"/>
+      </w:pPr>
+    </w:lvl>
+    <w:lvl w:ilvl="4" w:tplc="38090019" w:tentative="1">
+      <w:start w:val="1"/>
+      <w:numFmt w:val="lowerLetter"/>
+      <w:lvlText w:val="%5."/>
+      <w:lvlJc w:val="left"/>
+      <w:pPr>
+        <w:ind w:left="3240" w:hanging="360"/>
+      </w:pPr>
+    </w:lvl>
+    <w:lvl w:ilvl="5" w:tplc="3809001B" w:tentative="1">
+      <w:start w:val="1"/>
+      <w:numFmt w:val="lowerRoman"/>
+      <w:lvlText w:val="%6."/>
+      <w:lvlJc w:val="right"/>
+      <w:pPr>
+        <w:ind w:left="3960" w:hanging="180"/>
+      </w:pPr>
+    </w:lvl>
+    <w:lvl w:ilvl="6" w:tplc="3809000F" w:tentative="1">
+      <w:start w:val="1"/>
+      <w:numFmt w:val="decimal"/>
+      <w:lvlText w:val="%7."/>
+      <w:lvlJc w:val="left"/>
+      <w:pPr>
+        <w:ind w:left="4680" w:hanging="360"/>
+      </w:pPr>
+    </w:lvl>
+    <w:lvl w:ilvl="7" w:tplc="38090019" w:tentative="1">
+      <w:start w:val="1"/>
+      <w:numFmt w:val="lowerLetter"/>
+      <w:lvlText w:val="%8."/>
+      <w:lvlJc w:val="left"/>
+      <w:pPr>
+        <w:ind w:left="5400" w:hanging="360"/>
+      </w:pPr>
+    </w:lvl>
+    <w:lvl w:ilvl="8" w:tplc="3809001B" w:tentative="1">
+      <w:start w:val="1"/>
+      <w:numFmt w:val="lowerRoman"/>
+      <w:lvlText w:val="%9."/>
+      <w:lvlJc w:val="right"/>
+      <w:pPr>
+        <w:ind w:left="6120" w:hanging="180"/>
+      </w:pPr>
+    </w:lvl>
+  </w:abstractNum>
+  <w:abstractNum w:abstractNumId="18" w15:restartNumberingAfterBreak="0">
     <w:nsid w:val="49FD30CC"/>
     <w:multiLevelType w:val="multilevel"/>
     <w:tmpl w:val="D408CB50"/>
@@ -35737,7 +35833,97 @@
       </w:rPr>
     </w:lvl>
   </w:abstractNum>
-  <w:abstractNum w:abstractNumId="18" w15:restartNumberingAfterBreak="0">
+  <w:abstractNum w:abstractNumId="19" w15:restartNumberingAfterBreak="0">
+    <w:nsid w:val="4CD13F90"/>
+    <w:multiLevelType w:val="hybridMultilevel"/>
+    <w:tmpl w:val="943665A2"/>
+    <w:lvl w:ilvl="0" w:tplc="82206632">
+      <w:start w:val="1"/>
+      <w:numFmt w:val="decimal"/>
+      <w:lvlText w:val="2.1.%1."/>
+      <w:lvlJc w:val="left"/>
+      <w:pPr>
+        <w:ind w:left="770" w:hanging="360"/>
+      </w:pPr>
+      <w:rPr>
+        <w:rFonts w:hint="default"/>
+        <w:color w:val="auto"/>
+      </w:rPr>
+    </w:lvl>
+    <w:lvl w:ilvl="1" w:tplc="38090019" w:tentative="1">
+      <w:start w:val="1"/>
+      <w:numFmt w:val="lowerLetter"/>
+      <w:lvlText w:val="%2."/>
+      <w:lvlJc w:val="left"/>
+      <w:pPr>
+        <w:ind w:left="1490" w:hanging="360"/>
+      </w:pPr>
+    </w:lvl>
+    <w:lvl w:ilvl="2" w:tplc="3809001B" w:tentative="1">
+      <w:start w:val="1"/>
+      <w:numFmt w:val="lowerRoman"/>
+      <w:lvlText w:val="%3."/>
+      <w:lvlJc w:val="right"/>
+      <w:pPr>
+        <w:ind w:left="2210" w:hanging="180"/>
+      </w:pPr>
+    </w:lvl>
+    <w:lvl w:ilvl="3" w:tplc="3809000F" w:tentative="1">
+      <w:start w:val="1"/>
+      <w:numFmt w:val="decimal"/>
+      <w:lvlText w:val="%4."/>
+      <w:lvlJc w:val="left"/>
+      <w:pPr>
+        <w:ind w:left="2930" w:hanging="360"/>
+      </w:pPr>
+    </w:lvl>
+    <w:lvl w:ilvl="4" w:tplc="38090019" w:tentative="1">
+      <w:start w:val="1"/>
+      <w:numFmt w:val="lowerLetter"/>
+      <w:lvlText w:val="%5."/>
+      <w:lvlJc w:val="left"/>
+      <w:pPr>
+        <w:ind w:left="3650" w:hanging="360"/>
+      </w:pPr>
+    </w:lvl>
+    <w:lvl w:ilvl="5" w:tplc="3809001B" w:tentative="1">
+      <w:start w:val="1"/>
+      <w:numFmt w:val="lowerRoman"/>
+      <w:lvlText w:val="%6."/>
+      <w:lvlJc w:val="right"/>
+      <w:pPr>
+        <w:ind w:left="4370" w:hanging="180"/>
+      </w:pPr>
+    </w:lvl>
+    <w:lvl w:ilvl="6" w:tplc="3809000F" w:tentative="1">
+      <w:start w:val="1"/>
+      <w:numFmt w:val="decimal"/>
+      <w:lvlText w:val="%7."/>
+      <w:lvlJc w:val="left"/>
+      <w:pPr>
+        <w:ind w:left="5090" w:hanging="360"/>
+      </w:pPr>
+    </w:lvl>
+    <w:lvl w:ilvl="7" w:tplc="38090019" w:tentative="1">
+      <w:start w:val="1"/>
+      <w:numFmt w:val="lowerLetter"/>
+      <w:lvlText w:val="%8."/>
+      <w:lvlJc w:val="left"/>
+      <w:pPr>
+        <w:ind w:left="5810" w:hanging="360"/>
+      </w:pPr>
+    </w:lvl>
+    <w:lvl w:ilvl="8" w:tplc="3809001B" w:tentative="1">
+      <w:start w:val="1"/>
+      <w:numFmt w:val="lowerRoman"/>
+      <w:lvlText w:val="%9."/>
+      <w:lvlJc w:val="right"/>
+      <w:pPr>
+        <w:ind w:left="6530" w:hanging="180"/>
+      </w:pPr>
+    </w:lvl>
+  </w:abstractNum>
+  <w:abstractNum w:abstractNumId="20" w15:restartNumberingAfterBreak="0">
     <w:nsid w:val="4F2B7A7D"/>
     <w:multiLevelType w:val="hybridMultilevel"/>
     <w:tmpl w:val="F932824C"/>
@@ -35826,7 +36012,7 @@
       </w:pPr>
     </w:lvl>
   </w:abstractNum>
-  <w:abstractNum w:abstractNumId="19" w15:restartNumberingAfterBreak="0">
+  <w:abstractNum w:abstractNumId="21" w15:restartNumberingAfterBreak="0">
     <w:nsid w:val="527B09F8"/>
     <w:multiLevelType w:val="hybridMultilevel"/>
     <w:tmpl w:val="96CEF688"/>
@@ -35915,7 +36101,7 @@
       </w:pPr>
     </w:lvl>
   </w:abstractNum>
-  <w:abstractNum w:abstractNumId="20" w15:restartNumberingAfterBreak="0">
+  <w:abstractNum w:abstractNumId="22" w15:restartNumberingAfterBreak="0">
     <w:nsid w:val="52A67495"/>
     <w:multiLevelType w:val="hybridMultilevel"/>
     <w:tmpl w:val="8A962EA2"/>
@@ -36004,7 +36190,7 @@
       </w:pPr>
     </w:lvl>
   </w:abstractNum>
-  <w:abstractNum w:abstractNumId="21" w15:restartNumberingAfterBreak="0">
+  <w:abstractNum w:abstractNumId="23" w15:restartNumberingAfterBreak="0">
     <w:nsid w:val="5C144202"/>
     <w:multiLevelType w:val="hybridMultilevel"/>
     <w:tmpl w:val="60C4C72C"/>
@@ -36093,7 +36279,7 @@
       </w:pPr>
     </w:lvl>
   </w:abstractNum>
-  <w:abstractNum w:abstractNumId="22" w15:restartNumberingAfterBreak="0">
+  <w:abstractNum w:abstractNumId="24" w15:restartNumberingAfterBreak="0">
     <w:nsid w:val="5FFE56E5"/>
     <w:multiLevelType w:val="hybridMultilevel"/>
     <w:tmpl w:val="9F16AE5C"/>
@@ -36182,7 +36368,7 @@
       </w:pPr>
     </w:lvl>
   </w:abstractNum>
-  <w:abstractNum w:abstractNumId="23" w15:restartNumberingAfterBreak="0">
+  <w:abstractNum w:abstractNumId="25" w15:restartNumberingAfterBreak="0">
     <w:nsid w:val="680B3766"/>
     <w:multiLevelType w:val="hybridMultilevel"/>
     <w:tmpl w:val="C70A7DDC"/>
@@ -36294,7 +36480,7 @@
       </w:rPr>
     </w:lvl>
   </w:abstractNum>
-  <w:abstractNum w:abstractNumId="24" w15:restartNumberingAfterBreak="0">
+  <w:abstractNum w:abstractNumId="26" w15:restartNumberingAfterBreak="0">
     <w:nsid w:val="714C4ADC"/>
     <w:multiLevelType w:val="multilevel"/>
     <w:tmpl w:val="18F2511A"/>
@@ -36411,7 +36597,7 @@
       </w:pPr>
     </w:lvl>
   </w:abstractNum>
-  <w:abstractNum w:abstractNumId="25" w15:restartNumberingAfterBreak="0">
+  <w:abstractNum w:abstractNumId="27" w15:restartNumberingAfterBreak="0">
     <w:nsid w:val="73CE7CB8"/>
     <w:multiLevelType w:val="hybridMultilevel"/>
     <w:tmpl w:val="CCB0286A"/>
@@ -36500,7 +36686,7 @@
       </w:pPr>
     </w:lvl>
   </w:abstractNum>
-  <w:abstractNum w:abstractNumId="26" w15:restartNumberingAfterBreak="0">
+  <w:abstractNum w:abstractNumId="28" w15:restartNumberingAfterBreak="0">
     <w:nsid w:val="763531E8"/>
     <w:multiLevelType w:val="hybridMultilevel"/>
     <w:tmpl w:val="DA30F9D4"/>
@@ -36589,7 +36775,7 @@
       </w:pPr>
     </w:lvl>
   </w:abstractNum>
-  <w:abstractNum w:abstractNumId="27" w15:restartNumberingAfterBreak="0">
+  <w:abstractNum w:abstractNumId="29" w15:restartNumberingAfterBreak="0">
     <w:nsid w:val="77BB0D7B"/>
     <w:multiLevelType w:val="hybridMultilevel"/>
     <w:tmpl w:val="1E065384"/>
@@ -36678,7 +36864,7 @@
       </w:pPr>
     </w:lvl>
   </w:abstractNum>
-  <w:abstractNum w:abstractNumId="28" w15:restartNumberingAfterBreak="0">
+  <w:abstractNum w:abstractNumId="30" w15:restartNumberingAfterBreak="0">
     <w:nsid w:val="7D8D5407"/>
     <w:multiLevelType w:val="hybridMultilevel"/>
     <w:tmpl w:val="A58ED5BA"/>
@@ -36772,7 +36958,7 @@
       </w:pPr>
     </w:lvl>
   </w:abstractNum>
-  <w:abstractNum w:abstractNumId="29" w15:restartNumberingAfterBreak="0">
+  <w:abstractNum w:abstractNumId="31" w15:restartNumberingAfterBreak="0">
     <w:nsid w:val="7FAF2CAC"/>
     <w:multiLevelType w:val="hybridMultilevel"/>
     <w:tmpl w:val="FEFE05F0"/>
@@ -36862,28 +37048,28 @@
     </w:lvl>
   </w:abstractNum>
   <w:num w:numId="1" w16cid:durableId="186410868">
-    <w:abstractNumId w:val="21"/>
+    <w:abstractNumId w:val="23"/>
   </w:num>
   <w:num w:numId="2" w16cid:durableId="1476528263">
-    <w:abstractNumId w:val="27"/>
+    <w:abstractNumId w:val="29"/>
   </w:num>
   <w:num w:numId="3" w16cid:durableId="885873403">
     <w:abstractNumId w:val="9"/>
   </w:num>
   <w:num w:numId="4" w16cid:durableId="221867554">
-    <w:abstractNumId w:val="26"/>
+    <w:abstractNumId w:val="28"/>
   </w:num>
   <w:num w:numId="5" w16cid:durableId="738285881">
     <w:abstractNumId w:val="1"/>
   </w:num>
   <w:num w:numId="6" w16cid:durableId="1520118078">
-    <w:abstractNumId w:val="24"/>
+    <w:abstractNumId w:val="26"/>
   </w:num>
   <w:num w:numId="7" w16cid:durableId="724447631">
-    <w:abstractNumId w:val="28"/>
+    <w:abstractNumId w:val="30"/>
   </w:num>
   <w:num w:numId="8" w16cid:durableId="623772933">
-    <w:abstractNumId w:val="20"/>
+    <w:abstractNumId w:val="22"/>
   </w:num>
   <w:num w:numId="9" w16cid:durableId="2073576144">
     <w:abstractNumId w:val="8"/>
@@ -36895,7 +37081,7 @@
     <w:abstractNumId w:val="10"/>
   </w:num>
   <w:num w:numId="12" w16cid:durableId="68385227">
-    <w:abstractNumId w:val="23"/>
+    <w:abstractNumId w:val="25"/>
   </w:num>
   <w:num w:numId="13" w16cid:durableId="801075395">
     <w:abstractNumId w:val="15"/>
@@ -36904,13 +37090,13 @@
     <w:abstractNumId w:val="12"/>
   </w:num>
   <w:num w:numId="15" w16cid:durableId="31927916">
-    <w:abstractNumId w:val="29"/>
+    <w:abstractNumId w:val="31"/>
   </w:num>
   <w:num w:numId="16" w16cid:durableId="82579917">
     <w:abstractNumId w:val="13"/>
   </w:num>
   <w:num w:numId="17" w16cid:durableId="1014844542">
-    <w:abstractNumId w:val="17"/>
+    <w:abstractNumId w:val="18"/>
   </w:num>
   <w:num w:numId="18" w16cid:durableId="1125923830">
     <w:abstractNumId w:val="4"/>
@@ -36925,7 +37111,7 @@
     <w:abstractNumId w:val="0"/>
   </w:num>
   <w:num w:numId="22" w16cid:durableId="752896737">
-    <w:abstractNumId w:val="19"/>
+    <w:abstractNumId w:val="21"/>
   </w:num>
   <w:num w:numId="23" w16cid:durableId="1593078418">
     <w:abstractNumId w:val="11"/>
@@ -36937,10 +37123,10 @@
     <w:abstractNumId w:val="3"/>
   </w:num>
   <w:num w:numId="26" w16cid:durableId="548152228">
-    <w:abstractNumId w:val="25"/>
+    <w:abstractNumId w:val="27"/>
   </w:num>
   <w:num w:numId="27" w16cid:durableId="1914508391">
-    <w:abstractNumId w:val="22"/>
+    <w:abstractNumId w:val="24"/>
   </w:num>
   <w:num w:numId="28" w16cid:durableId="1978490349">
     <w:abstractNumId w:val="2"/>
@@ -36949,7 +37135,13 @@
     <w:abstractNumId w:val="16"/>
   </w:num>
   <w:num w:numId="30" w16cid:durableId="150604128">
-    <w:abstractNumId w:val="18"/>
+    <w:abstractNumId w:val="20"/>
+  </w:num>
+  <w:num w:numId="31" w16cid:durableId="895091700">
+    <w:abstractNumId w:val="19"/>
+  </w:num>
+  <w:num w:numId="32" w16cid:durableId="387727148">
+    <w:abstractNumId w:val="17"/>
   </w:num>
   <w:numIdMacAtCleanup w:val="25"/>
 </w:numbering>
@@ -37804,6 +37996,7 @@
     <w:rsid w:val="003B0F86"/>
     <w:rsid w:val="003E1DDA"/>
     <w:rsid w:val="003F2FAB"/>
+    <w:rsid w:val="003F78E7"/>
     <w:rsid w:val="0043225B"/>
     <w:rsid w:val="004A675E"/>
     <w:rsid w:val="005C2CD2"/>
@@ -37848,6 +38041,7 @@
     <w:rsid w:val="00D569AD"/>
     <w:rsid w:val="00D572C2"/>
     <w:rsid w:val="00DB664A"/>
+    <w:rsid w:val="00E31147"/>
     <w:rsid w:val="00E917A3"/>
     <w:rsid w:val="00EC3C7A"/>
     <w:rsid w:val="00F20F84"/>

</xml_diff>